<commit_message>
Se sube el acta f[007] completa
</commit_message>
<xml_diff>
--- a/Documentacion y planificacion/Reuniones formales/F[007] 14-6/F[007] 14-6.docx
+++ b/Documentacion y planificacion/Reuniones formales/F[007] 14-6/F[007] 14-6.docx
@@ -1,6 +1,6 @@
 
 <file path=word/document.xml><?xml version="1.0" encoding="utf-8"?>
-<w:document xmlns:wpc="http://schemas.microsoft.com/office/word/2010/wordprocessingCanvas" xmlns:cx="http://schemas.microsoft.com/office/drawing/2014/chartex" xmlns:cx1="http://schemas.microsoft.com/office/drawing/2015/9/8/chartex" xmlns:cx2="http://schemas.microsoft.com/office/drawing/2015/10/21/chartex" xmlns:cx3="http://schemas.microsoft.com/office/drawing/2016/5/9/chartex" xmlns:cx4="http://schemas.microsoft.com/office/drawing/2016/5/10/chartex" xmlns:cx5="http://schemas.microsoft.com/office/drawing/2016/5/11/chartex" xmlns:cx6="http://schemas.microsoft.com/office/drawing/2016/5/12/chartex" xmlns:cx7="http://schemas.microsoft.com/office/drawing/2016/5/13/chartex" xmlns:cx8="http://schemas.microsoft.com/office/drawing/2016/5/14/chartex" xmlns:mc="http://schemas.openxmlformats.org/markup-compatibility/2006" xmlns:aink="http://schemas.microsoft.com/office/drawing/2016/ink" xmlns:am3d="http://schemas.microsoft.com/office/drawing/2017/model3d" xmlns:o="urn:schemas-microsoft-com:office:office" xmlns:r="http://schemas.openxmlformats.org/officeDocument/2006/relationships" xmlns:m="http://schemas.openxmlformats.org/officeDocument/2006/math" xmlns:v="urn:schemas-microsoft-com:vml" xmlns:wp14="http://schemas.microsoft.com/office/word/2010/wordprocessingDrawing" xmlns:wp="http://schemas.openxmlformats.org/drawingml/2006/wordprocessingDrawing" xmlns:w10="urn:schemas-microsoft-com:office:word" xmlns:w="http://schemas.openxmlformats.org/wordprocessingml/2006/main" xmlns:w14="http://schemas.microsoft.com/office/word/2010/wordml" xmlns:w15="http://schemas.microsoft.com/office/word/2012/wordml" xmlns:w16cid="http://schemas.microsoft.com/office/word/2016/wordml/cid" xmlns:w16se="http://schemas.microsoft.com/office/word/2015/wordml/symex" xmlns:wpg="http://schemas.microsoft.com/office/word/2010/wordprocessingGroup" xmlns:wpi="http://schemas.microsoft.com/office/word/2010/wordprocessingInk" xmlns:wne="http://schemas.microsoft.com/office/word/2006/wordml" xmlns:wps="http://schemas.microsoft.com/office/word/2010/wordprocessingShape" mc:Ignorable="w14 w15 w16se w16cid wp14">
+<w:document xmlns:wpc="http://schemas.microsoft.com/office/word/2010/wordprocessingCanvas" xmlns:mc="http://schemas.openxmlformats.org/markup-compatibility/2006" xmlns:o="urn:schemas-microsoft-com:office:office" xmlns:r="http://schemas.openxmlformats.org/officeDocument/2006/relationships" xmlns:m="http://schemas.openxmlformats.org/officeDocument/2006/math" xmlns:v="urn:schemas-microsoft-com:vml" xmlns:wp14="http://schemas.microsoft.com/office/word/2010/wordprocessingDrawing" xmlns:wp="http://schemas.openxmlformats.org/drawingml/2006/wordprocessingDrawing" xmlns:w10="urn:schemas-microsoft-com:office:word" xmlns:w="http://schemas.openxmlformats.org/wordprocessingml/2006/main" xmlns:w14="http://schemas.microsoft.com/office/word/2010/wordml" xmlns:wpg="http://schemas.microsoft.com/office/word/2010/wordprocessingGroup" xmlns:wpi="http://schemas.microsoft.com/office/word/2010/wordprocessingInk" xmlns:wne="http://schemas.microsoft.com/office/word/2006/wordml" xmlns:wps="http://schemas.microsoft.com/office/word/2010/wordprocessingShape" mc:Ignorable="w14 wp14">
   <w:body>
     <w:p>
       <w:pPr>
@@ -155,6 +155,7 @@
                                     <w:calendar w:val="gregorian"/>
                                   </w:date>
                                 </w:sdtPr>
+                                <w:sdtEndPr/>
                                 <w:sdtContent>
                                   <w:r>
                                     <w:rPr>
@@ -164,37 +165,7 @@
                                       <w:szCs w:val="72"/>
                                       <w:lang w:val="es-UY"/>
                                     </w:rPr>
-                                    <w:t>14</w:t>
-                                  </w:r>
-                                  <w:r>
-                                    <w:rPr>
-                                      <w:rFonts w:ascii="Times New Roman" w:hAnsi="Times New Roman" w:cs="Times New Roman"/>
-                                      <w:color w:val="FFFFFF" w:themeColor="background1"/>
-                                      <w:sz w:val="56"/>
-                                      <w:szCs w:val="72"/>
-                                      <w:lang w:val="es-UY"/>
-                                    </w:rPr>
-                                    <w:t>/</w:t>
-                                  </w:r>
-                                  <w:r>
-                                    <w:rPr>
-                                      <w:rFonts w:ascii="Times New Roman" w:hAnsi="Times New Roman" w:cs="Times New Roman"/>
-                                      <w:color w:val="FFFFFF" w:themeColor="background1"/>
-                                      <w:sz w:val="56"/>
-                                      <w:szCs w:val="72"/>
-                                      <w:lang w:val="es-UY"/>
-                                    </w:rPr>
-                                    <w:t>6</w:t>
-                                  </w:r>
-                                  <w:r>
-                                    <w:rPr>
-                                      <w:rFonts w:ascii="Times New Roman" w:hAnsi="Times New Roman" w:cs="Times New Roman"/>
-                                      <w:color w:val="FFFFFF" w:themeColor="background1"/>
-                                      <w:sz w:val="56"/>
-                                      <w:szCs w:val="72"/>
-                                      <w:lang w:val="es-UY"/>
-                                    </w:rPr>
-                                    <w:t>/2019</w:t>
+                                    <w:t>14/6/2019</w:t>
                                   </w:r>
                                 </w:sdtContent>
                               </w:sdt>
@@ -212,6 +183,7 @@
                                   <w:docPart w:val="547C1CA8D2D94DB18F3045B5DFCEBC67"/>
                                 </w:placeholder>
                               </w:sdtPr>
+                              <w:sdtEndPr/>
                               <w:sdtContent>
                                 <w:p>
                                   <w:pPr>
@@ -268,6 +240,7 @@
                                   <w:docPart w:val="547C1CA8D2D94DB18F3045B5DFCEBC67"/>
                                 </w:placeholder>
                               </w:sdtPr>
+                              <w:sdtEndPr/>
                               <w:sdtContent>
                                 <w:p>
                                   <w:pPr>
@@ -322,6 +295,7 @@
                                     <w:docPart w:val="547C1CA8D2D94DB18F3045B5DFCEBC67"/>
                                   </w:placeholder>
                                 </w:sdtPr>
+                                <w:sdtEndPr/>
                                 <w:sdtContent>
                                   <w:r>
                                     <w:rPr>
@@ -390,6 +364,7 @@
                                   <w:docPart w:val="547C1CA8D2D94DB18F3045B5DFCEBC67"/>
                                 </w:placeholder>
                               </w:sdtPr>
+                              <w:sdtEndPr/>
                               <w:sdtContent>
                                 <w:p>
                                   <w:pPr>
@@ -638,29 +613,7 @@
                                   <w:szCs w:val="56"/>
                                   <w:lang w:val="es-ES"/>
                                 </w:rPr>
-                                <w:t>F [00</w:t>
-                              </w:r>
-                              <w:r>
-                                <w:rPr>
-                                  <w:rFonts w:ascii="Times New Roman" w:eastAsiaTheme="majorEastAsia" w:hAnsi="Times New Roman" w:cs="Times New Roman"/>
-                                  <w:caps/>
-                                  <w:color w:val="4472C4" w:themeColor="accent1"/>
-                                  <w:sz w:val="56"/>
-                                  <w:szCs w:val="56"/>
-                                  <w:lang w:val="es-ES"/>
-                                </w:rPr>
-                                <w:t>7</w:t>
-                              </w:r>
-                              <w:r>
-                                <w:rPr>
-                                  <w:rFonts w:ascii="Times New Roman" w:eastAsiaTheme="majorEastAsia" w:hAnsi="Times New Roman" w:cs="Times New Roman"/>
-                                  <w:caps/>
-                                  <w:color w:val="4472C4" w:themeColor="accent1"/>
-                                  <w:sz w:val="56"/>
-                                  <w:szCs w:val="56"/>
-                                  <w:lang w:val="es-ES"/>
-                                </w:rPr>
-                                <w:t>]</w:t>
+                                <w:t>F [007]</w:t>
                               </w:r>
                             </w:p>
                           </w:txbxContent>
@@ -686,9 +639,9 @@
           </mc:Choice>
           <mc:Fallback>
             <w:pict>
-              <v:group w14:anchorId="2FE24FD4" id="Grupo 201" o:spid="_x0000_s1026" style="position:absolute;left:0;text-align:left;margin-left:-75.25pt;margin-top:-48pt;width:270.5pt;height:823.25pt;z-index:-251657216;mso-wrap-distance-left:18pt;mso-wrap-distance-right:18pt;mso-position-horizontal-relative:margin;mso-position-vertical-relative:margin;mso-width-relative:margin;mso-height-relative:margin" coordsize="18288,81510" o:gfxdata="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">
-                <v:rect id="Rectángulo 202" o:spid="_x0000_s1027" style="position:absolute;width:18288;height:2286;visibility:visible;mso-wrap-style:square;v-text-anchor:middle" o:gfxdata="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" fillcolor="#4472c4 [3204]" stroked="f" strokeweight="1pt"/>
-                <v:rect id="Rectángulo 203" o:spid="_x0000_s1028" style="position:absolute;top:9272;width:18288;height:72238;visibility:visible;mso-wrap-style:square;v-text-anchor:top" o:gfxdata="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" fillcolor="#4472c4 [3204]" stroked="f" strokeweight="1pt">
+              <v:group id="Grupo 201" o:spid="_x0000_s1026" style="position:absolute;left:0;text-align:left;margin-left:-75.25pt;margin-top:-48pt;width:270.5pt;height:823.25pt;z-index:-251657216;mso-wrap-distance-left:18pt;mso-wrap-distance-right:18pt;mso-position-horizontal-relative:margin;mso-position-vertical-relative:margin;mso-width-relative:margin;mso-height-relative:margin" coordsize="18288,81510" o:gfxdata="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">
+                <v:rect id="Rectángulo 202" o:spid="_x0000_s1027" style="position:absolute;width:18288;height:2286;visibility:visible;mso-wrap-style:square;v-text-anchor:middle" o:gfxdata="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" fillcolor="#4472c4 [3204]" stroked="f" strokeweight="1pt"/>
+                <v:rect id="Rectángulo 203" o:spid="_x0000_s1028" style="position:absolute;top:9272;width:18288;height:72238;visibility:visible;mso-wrap-style:square;v-text-anchor:top" o:gfxdata="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" fillcolor="#4472c4 [3204]" stroked="f" strokeweight="1pt">
                   <v:textbox inset=",14.4pt,8.64pt,18pt">
                     <w:txbxContent>
                       <w:p>
@@ -726,6 +679,7 @@
                               <w:calendar w:val="gregorian"/>
                             </w:date>
                           </w:sdtPr>
+                          <w:sdtEndPr/>
                           <w:sdtContent>
                             <w:r>
                               <w:rPr>
@@ -735,37 +689,7 @@
                                 <w:szCs w:val="72"/>
                                 <w:lang w:val="es-UY"/>
                               </w:rPr>
-                              <w:t>14</w:t>
-                            </w:r>
-                            <w:r>
-                              <w:rPr>
-                                <w:rFonts w:ascii="Times New Roman" w:hAnsi="Times New Roman" w:cs="Times New Roman"/>
-                                <w:color w:val="FFFFFF" w:themeColor="background1"/>
-                                <w:sz w:val="56"/>
-                                <w:szCs w:val="72"/>
-                                <w:lang w:val="es-UY"/>
-                              </w:rPr>
-                              <w:t>/</w:t>
-                            </w:r>
-                            <w:r>
-                              <w:rPr>
-                                <w:rFonts w:ascii="Times New Roman" w:hAnsi="Times New Roman" w:cs="Times New Roman"/>
-                                <w:color w:val="FFFFFF" w:themeColor="background1"/>
-                                <w:sz w:val="56"/>
-                                <w:szCs w:val="72"/>
-                                <w:lang w:val="es-UY"/>
-                              </w:rPr>
-                              <w:t>6</w:t>
-                            </w:r>
-                            <w:r>
-                              <w:rPr>
-                                <w:rFonts w:ascii="Times New Roman" w:hAnsi="Times New Roman" w:cs="Times New Roman"/>
-                                <w:color w:val="FFFFFF" w:themeColor="background1"/>
-                                <w:sz w:val="56"/>
-                                <w:szCs w:val="72"/>
-                                <w:lang w:val="es-UY"/>
-                              </w:rPr>
-                              <w:t>/2019</w:t>
+                              <w:t>14/6/2019</w:t>
                             </w:r>
                           </w:sdtContent>
                         </w:sdt>
@@ -783,6 +707,7 @@
                             <w:docPart w:val="547C1CA8D2D94DB18F3045B5DFCEBC67"/>
                           </w:placeholder>
                         </w:sdtPr>
+                        <w:sdtEndPr/>
                         <w:sdtContent>
                           <w:p>
                             <w:pPr>
@@ -839,6 +764,7 @@
                             <w:docPart w:val="547C1CA8D2D94DB18F3045B5DFCEBC67"/>
                           </w:placeholder>
                         </w:sdtPr>
+                        <w:sdtEndPr/>
                         <w:sdtContent>
                           <w:p>
                             <w:pPr>
@@ -893,6 +819,7 @@
                               <w:docPart w:val="547C1CA8D2D94DB18F3045B5DFCEBC67"/>
                             </w:placeholder>
                           </w:sdtPr>
+                          <w:sdtEndPr/>
                           <w:sdtContent>
                             <w:r>
                               <w:rPr>
@@ -961,6 +888,7 @@
                             <w:docPart w:val="547C1CA8D2D94DB18F3045B5DFCEBC67"/>
                           </w:placeholder>
                         </w:sdtPr>
+                        <w:sdtEndPr/>
                         <w:sdtContent>
                           <w:p>
                             <w:pPr>
@@ -1150,7 +1078,7 @@
                   <v:stroke joinstyle="miter"/>
                   <v:path gradientshapeok="t" o:connecttype="rect"/>
                 </v:shapetype>
-                <v:shape id="Cuadro de texto 204" o:spid="_x0000_s1029" type="#_x0000_t202" style="position:absolute;top:2318;width:18288;height:6858;visibility:visible;mso-wrap-style:square;v-text-anchor:middle" o:gfxdata="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" fillcolor="white [3212]" stroked="f" strokeweight=".5pt">
+                <v:shape id="Cuadro de texto 204" o:spid="_x0000_s1029" type="#_x0000_t202" style="position:absolute;top:2318;width:18288;height:6858;visibility:visible;mso-wrap-style:square;v-text-anchor:middle" o:gfxdata="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" fillcolor="white [3212]" stroked="f" strokeweight=".5pt">
                   <v:textbox inset=",7.2pt,,7.2pt">
                     <w:txbxContent>
                       <w:p>
@@ -1175,29 +1103,7 @@
                             <w:szCs w:val="56"/>
                             <w:lang w:val="es-ES"/>
                           </w:rPr>
-                          <w:t>F [00</w:t>
-                        </w:r>
-                        <w:r>
-                          <w:rPr>
-                            <w:rFonts w:ascii="Times New Roman" w:eastAsiaTheme="majorEastAsia" w:hAnsi="Times New Roman" w:cs="Times New Roman"/>
-                            <w:caps/>
-                            <w:color w:val="4472C4" w:themeColor="accent1"/>
-                            <w:sz w:val="56"/>
-                            <w:szCs w:val="56"/>
-                            <w:lang w:val="es-ES"/>
-                          </w:rPr>
-                          <w:t>7</w:t>
-                        </w:r>
-                        <w:r>
-                          <w:rPr>
-                            <w:rFonts w:ascii="Times New Roman" w:eastAsiaTheme="majorEastAsia" w:hAnsi="Times New Roman" w:cs="Times New Roman"/>
-                            <w:caps/>
-                            <w:color w:val="4472C4" w:themeColor="accent1"/>
-                            <w:sz w:val="56"/>
-                            <w:szCs w:val="56"/>
-                            <w:lang w:val="es-ES"/>
-                          </w:rPr>
-                          <w:t>]</w:t>
+                          <w:t>F [007]</w:t>
                         </w:r>
                       </w:p>
                     </w:txbxContent>
@@ -1238,6 +1144,7 @@
           <w:docPart w:val="547C1CA8D2D94DB18F3045B5DFCEBC67"/>
         </w:placeholder>
       </w:sdtPr>
+      <w:sdtEndPr/>
       <w:sdtContent>
         <w:p>
           <w:pPr>
@@ -1328,7 +1235,13 @@
         <w:rPr>
           <w:sz w:val="24"/>
         </w:rPr>
-        <w:t>Analizar Shell incompleto</w:t>
+        <w:t xml:space="preserve">Analizar </w:t>
+      </w:r>
+      <w:r>
+        <w:rPr>
+          <w:sz w:val="24"/>
+        </w:rPr>
+        <w:t>avances con el programa</w:t>
       </w:r>
     </w:p>
     <w:p>
@@ -1358,7 +1271,7 @@
         <w:rPr>
           <w:sz w:val="24"/>
         </w:rPr>
-        <w:t>Mirar caso de uso</w:t>
+        <w:t>Discutir sobre los servidores</w:t>
       </w:r>
     </w:p>
     <w:p>
@@ -1387,14 +1300,14 @@
         <w:rPr>
           <w:sz w:val="24"/>
         </w:rPr>
-        <w:t>Ciclo de vida de proyecto</w:t>
+        <w:t>Ver esquemas del proyecto</w:t>
       </w:r>
     </w:p>
     <w:p>
       <w:pPr>
         <w:pStyle w:val="Prrafodelista"/>
         <w:spacing w:line="240" w:lineRule="auto"/>
-        <w:ind w:left="1352"/>
+        <w:ind w:left="785"/>
         <w:rPr>
           <w:sz w:val="24"/>
         </w:rPr>
@@ -1409,15 +1322,125 @@
         </w:numPr>
         <w:spacing w:line="240" w:lineRule="auto"/>
         <w:rPr>
-          <w:rFonts w:ascii="Times New Roman" w:hAnsi="Times New Roman" w:cs="Times New Roman"/>
           <w:sz w:val="24"/>
         </w:rPr>
       </w:pPr>
       <w:r>
         <w:rPr>
-          <w:rFonts w:ascii="Times New Roman" w:hAnsi="Times New Roman" w:cs="Times New Roman"/>
           <w:sz w:val="24"/>
         </w:rPr>
+        <w:t>Se vio una primera versión incompleta del diccionario</w:t>
+      </w:r>
+    </w:p>
+    <w:p>
+      <w:pPr>
+        <w:pStyle w:val="Prrafodelista"/>
+        <w:rPr>
+          <w:sz w:val="24"/>
+        </w:rPr>
+      </w:pPr>
+    </w:p>
+    <w:p>
+      <w:pPr>
+        <w:pStyle w:val="Prrafodelista"/>
+        <w:numPr>
+          <w:ilvl w:val="0"/>
+          <w:numId w:val="1"/>
+        </w:numPr>
+        <w:spacing w:line="240" w:lineRule="auto"/>
+        <w:rPr>
+          <w:sz w:val="24"/>
+        </w:rPr>
+      </w:pPr>
+      <w:r>
+        <w:rPr>
+          <w:sz w:val="24"/>
+        </w:rPr>
+        <w:t>Nueva versión de modelo relacional</w:t>
+      </w:r>
+    </w:p>
+    <w:p>
+      <w:pPr>
+        <w:pStyle w:val="Prrafodelista"/>
+        <w:rPr>
+          <w:sz w:val="24"/>
+        </w:rPr>
+      </w:pPr>
+    </w:p>
+    <w:p>
+      <w:pPr>
+        <w:pStyle w:val="Prrafodelista"/>
+        <w:numPr>
+          <w:ilvl w:val="0"/>
+          <w:numId w:val="1"/>
+        </w:numPr>
+        <w:spacing w:line="240" w:lineRule="auto"/>
+        <w:rPr>
+          <w:sz w:val="24"/>
+        </w:rPr>
+      </w:pPr>
+      <w:r>
+        <w:rPr>
+          <w:sz w:val="24"/>
+        </w:rPr>
+        <w:t>Corrección modelo de dominio</w:t>
+      </w:r>
+    </w:p>
+    <w:p>
+      <w:pPr>
+        <w:pStyle w:val="Prrafodelista"/>
+        <w:rPr>
+          <w:sz w:val="24"/>
+        </w:rPr>
+      </w:pPr>
+    </w:p>
+    <w:p>
+      <w:pPr>
+        <w:pStyle w:val="Prrafodelista"/>
+        <w:numPr>
+          <w:ilvl w:val="0"/>
+          <w:numId w:val="1"/>
+        </w:numPr>
+        <w:spacing w:line="240" w:lineRule="auto"/>
+        <w:rPr>
+          <w:sz w:val="24"/>
+        </w:rPr>
+      </w:pPr>
+      <w:r>
+        <w:rPr>
+          <w:sz w:val="24"/>
+        </w:rPr>
+        <w:t>Corrección del IEEE 1074</w:t>
+      </w:r>
+    </w:p>
+    <w:p>
+      <w:pPr>
+        <w:pStyle w:val="Prrafodelista"/>
+        <w:spacing w:line="240" w:lineRule="auto"/>
+        <w:ind w:left="1352"/>
+        <w:rPr>
+          <w:sz w:val="24"/>
+        </w:rPr>
+      </w:pPr>
+    </w:p>
+    <w:p>
+      <w:pPr>
+        <w:pStyle w:val="Prrafodelista"/>
+        <w:numPr>
+          <w:ilvl w:val="0"/>
+          <w:numId w:val="1"/>
+        </w:numPr>
+        <w:spacing w:line="240" w:lineRule="auto"/>
+        <w:rPr>
+          <w:rFonts w:ascii="Times New Roman" w:hAnsi="Times New Roman" w:cs="Times New Roman"/>
+          <w:sz w:val="24"/>
+        </w:rPr>
+      </w:pPr>
+      <w:r>
+        <w:rPr>
+          <w:rFonts w:ascii="Times New Roman" w:hAnsi="Times New Roman" w:cs="Times New Roman"/>
+          <w:sz w:val="24"/>
+        </w:rPr>
         <w:t>Repartir tareas</w:t>
       </w:r>
     </w:p>
@@ -1446,6 +1469,7 @@
     </w:p>
     <w:p>
       <w:pPr>
+        <w:spacing w:after="0"/>
         <w:rPr>
           <w:rFonts w:ascii="Times New Roman" w:hAnsi="Times New Roman" w:cs="Times New Roman"/>
           <w:b/>
@@ -1489,6 +1513,395 @@
         </w:rPr>
         <w:fldChar w:fldCharType="end"/>
       </w:r>
+    </w:p>
+    <w:p>
+      <w:pPr>
+        <w:tabs>
+          <w:tab w:val="left" w:pos="5325"/>
+        </w:tabs>
+        <w:spacing w:after="0"/>
+        <w:jc w:val="both"/>
+        <w:rPr>
+          <w:rFonts w:ascii="Times New Roman" w:hAnsi="Times New Roman" w:cs="Times New Roman"/>
+          <w:lang w:eastAsia="es-UY"/>
+        </w:rPr>
+      </w:pPr>
+    </w:p>
+    <w:p>
+      <w:pPr>
+        <w:tabs>
+          <w:tab w:val="left" w:pos="5325"/>
+        </w:tabs>
+        <w:spacing w:after="0"/>
+        <w:jc w:val="both"/>
+        <w:rPr>
+          <w:rFonts w:ascii="Times New Roman" w:hAnsi="Times New Roman" w:cs="Times New Roman"/>
+          <w:lang w:eastAsia="es-UY"/>
+        </w:rPr>
+      </w:pPr>
+      <w:r>
+        <w:rPr>
+          <w:rFonts w:ascii="Times New Roman" w:hAnsi="Times New Roman" w:cs="Times New Roman"/>
+          <w:lang w:eastAsia="es-UY"/>
+        </w:rPr>
+        <w:t>S</w:t>
+      </w:r>
+      <w:r>
+        <w:rPr>
+          <w:rFonts w:ascii="Times New Roman" w:hAnsi="Times New Roman" w:cs="Times New Roman"/>
+          <w:lang w:eastAsia="es-UY"/>
+        </w:rPr>
+        <w:t xml:space="preserve">e </w:t>
+      </w:r>
+      <w:r>
+        <w:rPr>
+          <w:rFonts w:ascii="Times New Roman" w:hAnsi="Times New Roman" w:cs="Times New Roman"/>
+          <w:lang w:eastAsia="es-UY"/>
+        </w:rPr>
+        <w:t>visualizó</w:t>
+      </w:r>
+      <w:r>
+        <w:rPr>
+          <w:rFonts w:ascii="Times New Roman" w:hAnsi="Times New Roman" w:cs="Times New Roman"/>
+          <w:lang w:eastAsia="es-UY"/>
+        </w:rPr>
+        <w:t xml:space="preserve"> los componentes que va a llevar</w:t>
+      </w:r>
+      <w:r>
+        <w:rPr>
+          <w:rFonts w:ascii="Times New Roman" w:hAnsi="Times New Roman" w:cs="Times New Roman"/>
+          <w:lang w:eastAsia="es-UY"/>
+        </w:rPr>
+        <w:t xml:space="preserve"> el servidor completo</w:t>
+      </w:r>
+      <w:r>
+        <w:rPr>
+          <w:rFonts w:ascii="Times New Roman" w:hAnsi="Times New Roman" w:cs="Times New Roman"/>
+          <w:lang w:eastAsia="es-UY"/>
+        </w:rPr>
+        <w:t xml:space="preserve">, dichos componentes fueron elegidos por Leonardo </w:t>
+      </w:r>
+      <w:proofErr w:type="spellStart"/>
+      <w:r>
+        <w:rPr>
+          <w:rFonts w:ascii="Times New Roman" w:hAnsi="Times New Roman" w:cs="Times New Roman"/>
+          <w:lang w:eastAsia="es-UY"/>
+        </w:rPr>
+        <w:t>Couto</w:t>
+      </w:r>
+      <w:proofErr w:type="spellEnd"/>
+      <w:r>
+        <w:rPr>
+          <w:rFonts w:ascii="Times New Roman" w:hAnsi="Times New Roman" w:cs="Times New Roman"/>
+          <w:lang w:eastAsia="es-UY"/>
+        </w:rPr>
+        <w:t xml:space="preserve"> y aprobados por todos.</w:t>
+      </w:r>
+    </w:p>
+    <w:p>
+      <w:pPr>
+        <w:tabs>
+          <w:tab w:val="left" w:pos="5325"/>
+        </w:tabs>
+        <w:spacing w:after="0"/>
+        <w:jc w:val="both"/>
+        <w:rPr>
+          <w:rFonts w:ascii="Times New Roman" w:hAnsi="Times New Roman" w:cs="Times New Roman"/>
+          <w:lang w:eastAsia="es-UY"/>
+        </w:rPr>
+      </w:pPr>
+      <w:r>
+        <w:rPr>
+          <w:rFonts w:ascii="Times New Roman" w:hAnsi="Times New Roman" w:cs="Times New Roman"/>
+          <w:lang w:eastAsia="es-UY"/>
+        </w:rPr>
+        <w:t xml:space="preserve"> </w:t>
+      </w:r>
+    </w:p>
+    <w:p>
+      <w:pPr>
+        <w:tabs>
+          <w:tab w:val="left" w:pos="5325"/>
+        </w:tabs>
+        <w:spacing w:after="0"/>
+        <w:jc w:val="both"/>
+        <w:rPr>
+          <w:rFonts w:ascii="Times New Roman" w:hAnsi="Times New Roman" w:cs="Times New Roman"/>
+          <w:lang w:eastAsia="es-UY"/>
+        </w:rPr>
+      </w:pPr>
+      <w:r>
+        <w:rPr>
+          <w:rFonts w:ascii="Times New Roman" w:hAnsi="Times New Roman" w:cs="Times New Roman"/>
+          <w:lang w:eastAsia="es-UY"/>
+        </w:rPr>
+        <w:t>También s</w:t>
+      </w:r>
+      <w:r>
+        <w:rPr>
+          <w:rFonts w:ascii="Times New Roman" w:hAnsi="Times New Roman" w:cs="Times New Roman"/>
+          <w:lang w:eastAsia="es-UY"/>
+        </w:rPr>
+        <w:t>e vieron y corrigieron el esquema tanto lógico como físico</w:t>
+      </w:r>
+      <w:r>
+        <w:rPr>
+          <w:rFonts w:ascii="Times New Roman" w:hAnsi="Times New Roman" w:cs="Times New Roman"/>
+          <w:lang w:eastAsia="es-UY"/>
+        </w:rPr>
+        <w:t xml:space="preserve"> los mismos realizados por Leonardo </w:t>
+      </w:r>
+      <w:proofErr w:type="spellStart"/>
+      <w:r>
+        <w:rPr>
+          <w:rFonts w:ascii="Times New Roman" w:hAnsi="Times New Roman" w:cs="Times New Roman"/>
+          <w:lang w:eastAsia="es-UY"/>
+        </w:rPr>
+        <w:t>Couto</w:t>
+      </w:r>
+      <w:proofErr w:type="spellEnd"/>
+      <w:r>
+        <w:rPr>
+          <w:rFonts w:ascii="Times New Roman" w:hAnsi="Times New Roman" w:cs="Times New Roman"/>
+          <w:lang w:eastAsia="es-UY"/>
+        </w:rPr>
+        <w:t xml:space="preserve"> los cuales deberán ser aprobados por el profesor de taller.</w:t>
+      </w:r>
+    </w:p>
+    <w:p>
+      <w:pPr>
+        <w:tabs>
+          <w:tab w:val="left" w:pos="5325"/>
+        </w:tabs>
+        <w:spacing w:after="0"/>
+        <w:jc w:val="both"/>
+        <w:rPr>
+          <w:rFonts w:ascii="Times New Roman" w:hAnsi="Times New Roman" w:cs="Times New Roman"/>
+          <w:lang w:eastAsia="es-UY"/>
+        </w:rPr>
+      </w:pPr>
+      <w:r>
+        <w:rPr>
+          <w:rFonts w:ascii="Times New Roman" w:hAnsi="Times New Roman" w:cs="Times New Roman"/>
+          <w:lang w:eastAsia="es-UY"/>
+        </w:rPr>
+        <w:t xml:space="preserve"> </w:t>
+      </w:r>
+    </w:p>
+    <w:p>
+      <w:pPr>
+        <w:tabs>
+          <w:tab w:val="left" w:pos="5325"/>
+        </w:tabs>
+        <w:spacing w:after="0"/>
+        <w:jc w:val="both"/>
+        <w:rPr>
+          <w:rFonts w:ascii="Times New Roman" w:hAnsi="Times New Roman" w:cs="Times New Roman"/>
+          <w:lang w:eastAsia="es-UY"/>
+        </w:rPr>
+      </w:pPr>
+      <w:r>
+        <w:rPr>
+          <w:rFonts w:ascii="Times New Roman" w:hAnsi="Times New Roman" w:cs="Times New Roman"/>
+          <w:lang w:eastAsia="es-UY"/>
+        </w:rPr>
+        <w:t>S</w:t>
+      </w:r>
+      <w:r>
+        <w:rPr>
+          <w:rFonts w:ascii="Times New Roman" w:hAnsi="Times New Roman" w:cs="Times New Roman"/>
+          <w:lang w:eastAsia="es-UY"/>
+        </w:rPr>
+        <w:t xml:space="preserve">e sigue avanzando con el programa se </w:t>
+      </w:r>
+      <w:r>
+        <w:rPr>
+          <w:rFonts w:ascii="Times New Roman" w:hAnsi="Times New Roman" w:cs="Times New Roman"/>
+          <w:lang w:eastAsia="es-UY"/>
+        </w:rPr>
+        <w:t>mostró</w:t>
+      </w:r>
+      <w:r>
+        <w:rPr>
+          <w:rFonts w:ascii="Times New Roman" w:hAnsi="Times New Roman" w:cs="Times New Roman"/>
+          <w:lang w:eastAsia="es-UY"/>
+        </w:rPr>
+        <w:t xml:space="preserve"> un avance al 60% del programa</w:t>
+      </w:r>
+      <w:r>
+        <w:rPr>
+          <w:rFonts w:ascii="Times New Roman" w:hAnsi="Times New Roman" w:cs="Times New Roman"/>
+          <w:lang w:eastAsia="es-UY"/>
+        </w:rPr>
+        <w:t xml:space="preserve">, el mismo fue realizado por Daniel </w:t>
+      </w:r>
+      <w:proofErr w:type="spellStart"/>
+      <w:r>
+        <w:rPr>
+          <w:rFonts w:ascii="Times New Roman" w:hAnsi="Times New Roman" w:cs="Times New Roman"/>
+          <w:lang w:eastAsia="es-UY"/>
+        </w:rPr>
+        <w:t>Padron</w:t>
+      </w:r>
+      <w:proofErr w:type="spellEnd"/>
+      <w:r>
+        <w:rPr>
+          <w:rFonts w:ascii="Times New Roman" w:hAnsi="Times New Roman" w:cs="Times New Roman"/>
+          <w:lang w:eastAsia="es-UY"/>
+        </w:rPr>
+        <w:t xml:space="preserve"> y Salvador </w:t>
+      </w:r>
+      <w:proofErr w:type="spellStart"/>
+      <w:r>
+        <w:rPr>
+          <w:rFonts w:ascii="Times New Roman" w:hAnsi="Times New Roman" w:cs="Times New Roman"/>
+          <w:lang w:eastAsia="es-UY"/>
+        </w:rPr>
+        <w:t>Pardiñas</w:t>
+      </w:r>
+      <w:proofErr w:type="spellEnd"/>
+      <w:r>
+        <w:rPr>
+          <w:rFonts w:ascii="Times New Roman" w:hAnsi="Times New Roman" w:cs="Times New Roman"/>
+          <w:lang w:eastAsia="es-UY"/>
+        </w:rPr>
+        <w:t>.</w:t>
+      </w:r>
+    </w:p>
+    <w:p>
+      <w:pPr>
+        <w:tabs>
+          <w:tab w:val="left" w:pos="5325"/>
+        </w:tabs>
+        <w:spacing w:after="0"/>
+        <w:jc w:val="both"/>
+        <w:rPr>
+          <w:rFonts w:ascii="Times New Roman" w:hAnsi="Times New Roman" w:cs="Times New Roman"/>
+          <w:lang w:eastAsia="es-UY"/>
+        </w:rPr>
+      </w:pPr>
+    </w:p>
+    <w:p>
+      <w:pPr>
+        <w:tabs>
+          <w:tab w:val="left" w:pos="5325"/>
+        </w:tabs>
+        <w:spacing w:after="0"/>
+        <w:jc w:val="both"/>
+        <w:rPr>
+          <w:rFonts w:ascii="Times New Roman" w:hAnsi="Times New Roman" w:cs="Times New Roman"/>
+          <w:lang w:eastAsia="es-UY"/>
+        </w:rPr>
+      </w:pPr>
+      <w:r>
+        <w:rPr>
+          <w:rFonts w:ascii="Times New Roman" w:hAnsi="Times New Roman" w:cs="Times New Roman"/>
+          <w:lang w:eastAsia="es-UY"/>
+        </w:rPr>
+        <w:t>S</w:t>
+      </w:r>
+      <w:r>
+        <w:rPr>
+          <w:rFonts w:ascii="Times New Roman" w:hAnsi="Times New Roman" w:cs="Times New Roman"/>
+          <w:lang w:eastAsia="es-UY"/>
+        </w:rPr>
+        <w:t>e debatieron futuras funciones</w:t>
+      </w:r>
+      <w:r>
+        <w:rPr>
+          <w:rFonts w:ascii="Times New Roman" w:hAnsi="Times New Roman" w:cs="Times New Roman"/>
+          <w:lang w:eastAsia="es-UY"/>
+        </w:rPr>
+        <w:t xml:space="preserve"> para el programa</w:t>
+      </w:r>
+      <w:r>
+        <w:rPr>
+          <w:rFonts w:ascii="Times New Roman" w:hAnsi="Times New Roman" w:cs="Times New Roman"/>
+          <w:lang w:eastAsia="es-UY"/>
+        </w:rPr>
+        <w:t xml:space="preserve"> y como estas se van a conectar a futuro</w:t>
+      </w:r>
+      <w:r>
+        <w:rPr>
+          <w:rFonts w:ascii="Times New Roman" w:hAnsi="Times New Roman" w:cs="Times New Roman"/>
+          <w:lang w:eastAsia="es-UY"/>
+        </w:rPr>
+        <w:t xml:space="preserve">, las mismas serian con respecto a </w:t>
+      </w:r>
+      <w:r>
+        <w:rPr>
+          <w:rFonts w:ascii="Times New Roman" w:hAnsi="Times New Roman" w:cs="Times New Roman"/>
+          <w:lang w:eastAsia="es-UY"/>
+        </w:rPr>
+        <w:t>cada una de las aplicaciones referente a los</w:t>
+      </w:r>
+      <w:r>
+        <w:rPr>
+          <w:rFonts w:ascii="Times New Roman" w:hAnsi="Times New Roman" w:cs="Times New Roman"/>
+          <w:lang w:eastAsia="es-UY"/>
+        </w:rPr>
+        <w:t xml:space="preserve"> tipos de usuario (Administrador, transportista, operario).</w:t>
+      </w:r>
+    </w:p>
+    <w:p>
+      <w:pPr>
+        <w:tabs>
+          <w:tab w:val="left" w:pos="5325"/>
+        </w:tabs>
+        <w:spacing w:after="0"/>
+        <w:jc w:val="both"/>
+        <w:rPr>
+          <w:rFonts w:ascii="Times New Roman" w:hAnsi="Times New Roman" w:cs="Times New Roman"/>
+          <w:lang w:eastAsia="es-UY"/>
+        </w:rPr>
+      </w:pPr>
+    </w:p>
+    <w:p>
+      <w:pPr>
+        <w:tabs>
+          <w:tab w:val="left" w:pos="5325"/>
+        </w:tabs>
+        <w:spacing w:after="0"/>
+        <w:jc w:val="both"/>
+        <w:rPr>
+          <w:rFonts w:ascii="Times New Roman" w:hAnsi="Times New Roman" w:cs="Times New Roman"/>
+          <w:lang w:eastAsia="es-UY"/>
+        </w:rPr>
+      </w:pPr>
+      <w:r>
+        <w:rPr>
+          <w:rFonts w:ascii="Times New Roman" w:hAnsi="Times New Roman" w:cs="Times New Roman"/>
+          <w:lang w:eastAsia="es-UY"/>
+        </w:rPr>
+        <w:t>Para ir finalizando la reunión s</w:t>
+      </w:r>
+      <w:r>
+        <w:rPr>
+          <w:rFonts w:ascii="Times New Roman" w:hAnsi="Times New Roman" w:cs="Times New Roman"/>
+          <w:lang w:eastAsia="es-UY"/>
+        </w:rPr>
+        <w:t>e vio una versión nueva del modelo relacional y la primera versión (incompleta del diccionario)</w:t>
+      </w:r>
+      <w:r>
+        <w:rPr>
+          <w:rFonts w:ascii="Times New Roman" w:hAnsi="Times New Roman" w:cs="Times New Roman"/>
+          <w:lang w:eastAsia="es-UY"/>
+        </w:rPr>
+        <w:t>. A ambas se le hicieron correcciones a aplicar</w:t>
+      </w:r>
+    </w:p>
+    <w:p>
+      <w:pPr>
+        <w:tabs>
+          <w:tab w:val="left" w:pos="5325"/>
+        </w:tabs>
+        <w:spacing w:after="0"/>
+        <w:jc w:val="both"/>
+        <w:rPr>
+          <w:rFonts w:ascii="Times New Roman" w:hAnsi="Times New Roman" w:cs="Times New Roman"/>
+          <w:lang w:eastAsia="es-UY"/>
+        </w:rPr>
+      </w:pPr>
     </w:p>
     <w:p>
       <w:pPr>
@@ -1498,101 +1911,55 @@
         <w:jc w:val="both"/>
         <w:rPr>
           <w:rFonts w:ascii="Times New Roman" w:hAnsi="Times New Roman" w:cs="Times New Roman"/>
-          <w:lang w:eastAsia="es-UY"/>
-        </w:rPr>
-      </w:pPr>
-      <w:r>
-        <w:rPr>
-          <w:rFonts w:ascii="Times New Roman" w:hAnsi="Times New Roman" w:cs="Times New Roman"/>
-          <w:lang w:eastAsia="es-UY"/>
-        </w:rPr>
-        <w:t>Para dar inicio a la reunión se revisaron las tareas asignadas para el día:</w:t>
-      </w:r>
-    </w:p>
-    <w:p>
-      <w:pPr>
-        <w:pStyle w:val="Prrafodelista"/>
-        <w:numPr>
-          <w:ilvl w:val="0"/>
-          <w:numId w:val="4"/>
-        </w:numPr>
-        <w:tabs>
-          <w:tab w:val="left" w:pos="5325"/>
-        </w:tabs>
-        <w:jc w:val="both"/>
-        <w:rPr>
-          <w:rFonts w:ascii="Times New Roman" w:hAnsi="Times New Roman" w:cs="Times New Roman"/>
-          <w:lang w:eastAsia="es-UY"/>
-        </w:rPr>
-      </w:pPr>
-      <w:r>
-        <w:rPr>
-          <w:rFonts w:ascii="Times New Roman" w:hAnsi="Times New Roman" w:cs="Times New Roman"/>
-          <w:lang w:eastAsia="es-UY"/>
-        </w:rPr>
-        <w:t>Se realizaron los presupuestos</w:t>
-      </w:r>
-    </w:p>
-    <w:p>
-      <w:pPr>
-        <w:pStyle w:val="Prrafodelista"/>
-        <w:numPr>
-          <w:ilvl w:val="0"/>
-          <w:numId w:val="4"/>
-        </w:numPr>
-        <w:tabs>
-          <w:tab w:val="left" w:pos="5325"/>
-        </w:tabs>
-        <w:jc w:val="both"/>
-        <w:rPr>
-          <w:rFonts w:ascii="Times New Roman" w:hAnsi="Times New Roman" w:cs="Times New Roman"/>
-          <w:lang w:eastAsia="es-UY"/>
-        </w:rPr>
-      </w:pPr>
-      <w:r>
-        <w:rPr>
-          <w:rFonts w:ascii="Times New Roman" w:hAnsi="Times New Roman" w:cs="Times New Roman"/>
-          <w:lang w:eastAsia="es-UY"/>
-        </w:rPr>
-        <w:t>Se presentó una versión final del MER</w:t>
-      </w:r>
-    </w:p>
-    <w:p>
-      <w:pPr>
-        <w:tabs>
-          <w:tab w:val="left" w:pos="5325"/>
-        </w:tabs>
-        <w:jc w:val="both"/>
-        <w:rPr>
-          <w:rFonts w:ascii="Times New Roman" w:hAnsi="Times New Roman" w:cs="Times New Roman"/>
-          <w:lang w:eastAsia="es-UY"/>
-        </w:rPr>
-      </w:pPr>
-      <w:r>
-        <w:rPr>
-          <w:rFonts w:ascii="Times New Roman" w:hAnsi="Times New Roman" w:cs="Times New Roman"/>
-          <w:lang w:eastAsia="es-UY"/>
-        </w:rPr>
-        <w:t>Se visualizó el progreso del Shell hasta la fecha, el mismo realizado por Daniel Padrón.</w:t>
-      </w:r>
-    </w:p>
-    <w:p>
-      <w:pPr>
-        <w:tabs>
-          <w:tab w:val="left" w:pos="5325"/>
-        </w:tabs>
-        <w:jc w:val="both"/>
-        <w:rPr>
-          <w:rFonts w:ascii="Times New Roman" w:hAnsi="Times New Roman" w:cs="Times New Roman"/>
-          <w:lang w:eastAsia="es-UY"/>
-        </w:rPr>
-      </w:pPr>
-      <w:r>
-        <w:rPr>
-          <w:rFonts w:ascii="Times New Roman" w:hAnsi="Times New Roman" w:cs="Times New Roman"/>
-          <w:lang w:eastAsia="es-UY"/>
-        </w:rPr>
-        <w:t>Se presento el caso de uso grafico el cual fue aceptado por todo el equipo, se revisó la versión final del ciclo de vida del proyecto, y a su vez la versión final del modelo relacional</w:t>
+          <w:sz w:val="4"/>
+          <w:lang w:eastAsia="es-UY"/>
+        </w:rPr>
+      </w:pPr>
+      <w:r>
+        <w:rPr>
+          <w:rFonts w:ascii="Times New Roman" w:hAnsi="Times New Roman" w:cs="Times New Roman"/>
+          <w:lang w:eastAsia="es-UY"/>
+        </w:rPr>
+        <w:t>Antes de realizar la entrega de tareas, se</w:t>
+      </w:r>
+      <w:r>
+        <w:rPr>
+          <w:rFonts w:ascii="Times New Roman" w:hAnsi="Times New Roman" w:cs="Times New Roman"/>
+          <w:lang w:eastAsia="es-UY"/>
+        </w:rPr>
+        <w:t xml:space="preserve"> corrigió el modelo de dominio realizado por Tomas Camacho con Leonardo </w:t>
+      </w:r>
+      <w:proofErr w:type="spellStart"/>
+      <w:r>
+        <w:rPr>
+          <w:rFonts w:ascii="Times New Roman" w:hAnsi="Times New Roman" w:cs="Times New Roman"/>
+          <w:lang w:eastAsia="es-UY"/>
+        </w:rPr>
+        <w:t>Couto</w:t>
+      </w:r>
+      <w:proofErr w:type="spellEnd"/>
+      <w:r>
+        <w:rPr>
+          <w:rFonts w:ascii="Times New Roman" w:hAnsi="Times New Roman" w:cs="Times New Roman"/>
+          <w:lang w:eastAsia="es-UY"/>
+        </w:rPr>
+        <w:t xml:space="preserve"> y se corrigió el IEEE 1074 realizado a su vez también por Leonardo </w:t>
+      </w:r>
+      <w:proofErr w:type="spellStart"/>
+      <w:r>
+        <w:rPr>
+          <w:rFonts w:ascii="Times New Roman" w:hAnsi="Times New Roman" w:cs="Times New Roman"/>
+          <w:lang w:eastAsia="es-UY"/>
+        </w:rPr>
+        <w:t>Couto</w:t>
+      </w:r>
+      <w:proofErr w:type="spellEnd"/>
+      <w:r>
+        <w:rPr>
+          <w:rFonts w:ascii="Times New Roman" w:hAnsi="Times New Roman" w:cs="Times New Roman"/>
+          <w:lang w:eastAsia="es-UY"/>
+        </w:rPr>
+        <w:t xml:space="preserve"> los cuales se aprobaron por todos los integrantes</w:t>
       </w:r>
     </w:p>
     <w:p>
@@ -1681,8 +2048,17 @@
           <w:rFonts w:ascii="Times New Roman" w:hAnsi="Times New Roman" w:cs="Times New Roman"/>
           <w:lang w:eastAsia="es-UY"/>
         </w:rPr>
-        <w:t>Se aprobó el video realizado el 27/5 sobre el programa MS-Project</w:t>
-      </w:r>
+        <w:t xml:space="preserve">Se hicieron cambios en la aplicación de </w:t>
+      </w:r>
+      <w:proofErr w:type="spellStart"/>
+      <w:r>
+        <w:rPr>
+          <w:rFonts w:ascii="Times New Roman" w:hAnsi="Times New Roman" w:cs="Times New Roman"/>
+          <w:lang w:eastAsia="es-UY"/>
+        </w:rPr>
+        <w:t>trello</w:t>
+      </w:r>
+      <w:proofErr w:type="spellEnd"/>
     </w:p>
     <w:p>
       <w:pPr>
@@ -1776,7 +2152,46 @@
           <w:rFonts w:ascii="Times New Roman" w:hAnsi="Times New Roman" w:cs="Times New Roman"/>
           <w:lang w:eastAsia="es-UY"/>
         </w:rPr>
-        <w:t>Se continua con la realización del ABML</w:t>
+        <w:t>Se cont</w:t>
+      </w:r>
+      <w:r>
+        <w:rPr>
+          <w:rFonts w:ascii="Times New Roman" w:hAnsi="Times New Roman" w:cs="Times New Roman"/>
+          <w:lang w:eastAsia="es-UY"/>
+        </w:rPr>
+        <w:t xml:space="preserve">inua con la realización del programa por parte de Salvador </w:t>
+      </w:r>
+      <w:proofErr w:type="spellStart"/>
+      <w:r>
+        <w:rPr>
+          <w:rFonts w:ascii="Times New Roman" w:hAnsi="Times New Roman" w:cs="Times New Roman"/>
+          <w:lang w:eastAsia="es-UY"/>
+        </w:rPr>
+        <w:t>Pardiñas</w:t>
+      </w:r>
+      <w:proofErr w:type="spellEnd"/>
+      <w:r>
+        <w:rPr>
+          <w:rFonts w:ascii="Times New Roman" w:hAnsi="Times New Roman" w:cs="Times New Roman"/>
+          <w:lang w:eastAsia="es-UY"/>
+        </w:rPr>
+        <w:t xml:space="preserve"> y Daniel </w:t>
+      </w:r>
+      <w:proofErr w:type="spellStart"/>
+      <w:r>
+        <w:rPr>
+          <w:rFonts w:ascii="Times New Roman" w:hAnsi="Times New Roman" w:cs="Times New Roman"/>
+          <w:lang w:eastAsia="es-UY"/>
+        </w:rPr>
+        <w:t>Padron</w:t>
+      </w:r>
+      <w:proofErr w:type="spellEnd"/>
+      <w:r>
+        <w:rPr>
+          <w:rFonts w:ascii="Times New Roman" w:hAnsi="Times New Roman" w:cs="Times New Roman"/>
+          <w:lang w:eastAsia="es-UY"/>
+        </w:rPr>
+        <w:t xml:space="preserve"> </w:t>
       </w:r>
     </w:p>
     <w:p>
@@ -1800,8 +2215,24 @@
           <w:rFonts w:ascii="Times New Roman" w:hAnsi="Times New Roman" w:cs="Times New Roman"/>
           <w:lang w:eastAsia="es-UY"/>
         </w:rPr>
-        <w:t>Se comienza a trabajar con el modelo de dominio por parte de Tomas Camacho</w:t>
-      </w:r>
+        <w:t>Realización</w:t>
+      </w:r>
+      <w:r>
+        <w:rPr>
+          <w:rFonts w:ascii="Times New Roman" w:hAnsi="Times New Roman" w:cs="Times New Roman"/>
+          <w:lang w:eastAsia="es-UY"/>
+        </w:rPr>
+        <w:t xml:space="preserve"> de los presupuestos por parte de Leonardo </w:t>
+      </w:r>
+      <w:proofErr w:type="spellStart"/>
+      <w:r>
+        <w:rPr>
+          <w:rFonts w:ascii="Times New Roman" w:hAnsi="Times New Roman" w:cs="Times New Roman"/>
+          <w:lang w:eastAsia="es-UY"/>
+        </w:rPr>
+        <w:t>Couto</w:t>
+      </w:r>
+      <w:proofErr w:type="spellEnd"/>
     </w:p>
     <w:p>
       <w:pPr>
@@ -1824,8 +2255,319 @@
           <w:rFonts w:ascii="Times New Roman" w:hAnsi="Times New Roman" w:cs="Times New Roman"/>
           <w:lang w:eastAsia="es-UY"/>
         </w:rPr>
-        <w:t>Se da inicio al 1074 por parte de Leonardo Couto</w:t>
-      </w:r>
+        <w:t>Finalización</w:t>
+      </w:r>
+      <w:r>
+        <w:rPr>
+          <w:rFonts w:ascii="Times New Roman" w:hAnsi="Times New Roman" w:cs="Times New Roman"/>
+          <w:lang w:eastAsia="es-UY"/>
+        </w:rPr>
+        <w:t xml:space="preserve"> del diccionario por parte de Tomas Camacho</w:t>
+      </w:r>
+    </w:p>
+    <w:p>
+      <w:pPr>
+        <w:pStyle w:val="Prrafodelista"/>
+        <w:numPr>
+          <w:ilvl w:val="0"/>
+          <w:numId w:val="3"/>
+        </w:numPr>
+        <w:tabs>
+          <w:tab w:val="left" w:pos="5325"/>
+        </w:tabs>
+        <w:jc w:val="both"/>
+        <w:rPr>
+          <w:rFonts w:ascii="Times New Roman" w:hAnsi="Times New Roman" w:cs="Times New Roman"/>
+          <w:lang w:eastAsia="es-UY"/>
+        </w:rPr>
+      </w:pPr>
+      <w:r>
+        <w:rPr>
+          <w:rFonts w:ascii="Times New Roman" w:hAnsi="Times New Roman" w:cs="Times New Roman"/>
+          <w:lang w:eastAsia="es-UY"/>
+        </w:rPr>
+        <w:t xml:space="preserve">Arreglo en el PERT por parte de Salvador </w:t>
+      </w:r>
+      <w:proofErr w:type="spellStart"/>
+      <w:r>
+        <w:rPr>
+          <w:rFonts w:ascii="Times New Roman" w:hAnsi="Times New Roman" w:cs="Times New Roman"/>
+          <w:lang w:eastAsia="es-UY"/>
+        </w:rPr>
+        <w:t>Pardiñas</w:t>
+      </w:r>
+      <w:proofErr w:type="spellEnd"/>
+      <w:r>
+        <w:rPr>
+          <w:rFonts w:ascii="Times New Roman" w:hAnsi="Times New Roman" w:cs="Times New Roman"/>
+          <w:lang w:eastAsia="es-UY"/>
+        </w:rPr>
+        <w:t xml:space="preserve"> </w:t>
+      </w:r>
+    </w:p>
+    <w:p>
+      <w:pPr>
+        <w:pStyle w:val="Prrafodelista"/>
+        <w:numPr>
+          <w:ilvl w:val="0"/>
+          <w:numId w:val="3"/>
+        </w:numPr>
+        <w:tabs>
+          <w:tab w:val="left" w:pos="5325"/>
+        </w:tabs>
+        <w:jc w:val="both"/>
+        <w:rPr>
+          <w:rFonts w:ascii="Times New Roman" w:hAnsi="Times New Roman" w:cs="Times New Roman"/>
+          <w:lang w:eastAsia="es-UY"/>
+        </w:rPr>
+      </w:pPr>
+      <w:r>
+        <w:rPr>
+          <w:rFonts w:ascii="Times New Roman" w:hAnsi="Times New Roman" w:cs="Times New Roman"/>
+          <w:lang w:eastAsia="es-UY"/>
+        </w:rPr>
+        <w:t>Realización</w:t>
+      </w:r>
+      <w:r>
+        <w:rPr>
+          <w:rFonts w:ascii="Times New Roman" w:hAnsi="Times New Roman" w:cs="Times New Roman"/>
+          <w:lang w:eastAsia="es-UY"/>
+        </w:rPr>
+        <w:t xml:space="preserve"> del manual de instalación del servidor por parte de Daniel </w:t>
+      </w:r>
+      <w:proofErr w:type="spellStart"/>
+      <w:r>
+        <w:rPr>
+          <w:rFonts w:ascii="Times New Roman" w:hAnsi="Times New Roman" w:cs="Times New Roman"/>
+          <w:lang w:eastAsia="es-UY"/>
+        </w:rPr>
+        <w:t>Padron</w:t>
+      </w:r>
+      <w:proofErr w:type="spellEnd"/>
+    </w:p>
+    <w:p>
+      <w:pPr>
+        <w:pStyle w:val="Prrafodelista"/>
+        <w:numPr>
+          <w:ilvl w:val="0"/>
+          <w:numId w:val="3"/>
+        </w:numPr>
+        <w:tabs>
+          <w:tab w:val="left" w:pos="5325"/>
+        </w:tabs>
+        <w:jc w:val="both"/>
+        <w:rPr>
+          <w:rFonts w:ascii="Times New Roman" w:hAnsi="Times New Roman" w:cs="Times New Roman"/>
+          <w:lang w:eastAsia="es-UY"/>
+        </w:rPr>
+      </w:pPr>
+      <w:r>
+        <w:rPr>
+          <w:rFonts w:ascii="Times New Roman" w:hAnsi="Times New Roman" w:cs="Times New Roman"/>
+          <w:lang w:eastAsia="es-UY"/>
+        </w:rPr>
+        <w:t xml:space="preserve">Modificación del Gantt por parte de Leonardo </w:t>
+      </w:r>
+      <w:proofErr w:type="spellStart"/>
+      <w:r>
+        <w:rPr>
+          <w:rFonts w:ascii="Times New Roman" w:hAnsi="Times New Roman" w:cs="Times New Roman"/>
+          <w:lang w:eastAsia="es-UY"/>
+        </w:rPr>
+        <w:t>Couto</w:t>
+      </w:r>
+      <w:proofErr w:type="spellEnd"/>
+    </w:p>
+    <w:p>
+      <w:pPr>
+        <w:pStyle w:val="Prrafodelista"/>
+        <w:numPr>
+          <w:ilvl w:val="0"/>
+          <w:numId w:val="3"/>
+        </w:numPr>
+        <w:tabs>
+          <w:tab w:val="left" w:pos="5325"/>
+        </w:tabs>
+        <w:jc w:val="both"/>
+        <w:rPr>
+          <w:rFonts w:ascii="Times New Roman" w:hAnsi="Times New Roman" w:cs="Times New Roman"/>
+          <w:lang w:eastAsia="es-UY"/>
+        </w:rPr>
+      </w:pPr>
+      <w:r>
+        <w:rPr>
+          <w:rFonts w:ascii="Times New Roman" w:hAnsi="Times New Roman" w:cs="Times New Roman"/>
+          <w:lang w:eastAsia="es-UY"/>
+        </w:rPr>
+        <w:t xml:space="preserve">Cargar la base de datos por parte de Salvador </w:t>
+      </w:r>
+      <w:proofErr w:type="spellStart"/>
+      <w:r>
+        <w:rPr>
+          <w:rFonts w:ascii="Times New Roman" w:hAnsi="Times New Roman" w:cs="Times New Roman"/>
+          <w:lang w:eastAsia="es-UY"/>
+        </w:rPr>
+        <w:t>Pardiñas</w:t>
+      </w:r>
+      <w:proofErr w:type="spellEnd"/>
+    </w:p>
+    <w:p>
+      <w:pPr>
+        <w:pStyle w:val="Prrafodelista"/>
+        <w:numPr>
+          <w:ilvl w:val="0"/>
+          <w:numId w:val="3"/>
+        </w:numPr>
+        <w:tabs>
+          <w:tab w:val="left" w:pos="5325"/>
+        </w:tabs>
+        <w:jc w:val="both"/>
+        <w:rPr>
+          <w:rFonts w:ascii="Times New Roman" w:hAnsi="Times New Roman" w:cs="Times New Roman"/>
+          <w:lang w:eastAsia="es-UY"/>
+        </w:rPr>
+      </w:pPr>
+      <w:r>
+        <w:rPr>
+          <w:rFonts w:ascii="Times New Roman" w:hAnsi="Times New Roman" w:cs="Times New Roman"/>
+          <w:lang w:eastAsia="es-UY"/>
+        </w:rPr>
+        <w:t xml:space="preserve">Realizar el </w:t>
+      </w:r>
+      <w:proofErr w:type="spellStart"/>
+      <w:r>
+        <w:rPr>
+          <w:rFonts w:ascii="Times New Roman" w:hAnsi="Times New Roman" w:cs="Times New Roman"/>
+          <w:lang w:eastAsia="es-UY"/>
+        </w:rPr>
+        <w:t>bdsc</w:t>
+      </w:r>
+      <w:bookmarkStart w:id="0" w:name="_GoBack"/>
+      <w:bookmarkEnd w:id="0"/>
+      <w:r>
+        <w:rPr>
+          <w:rFonts w:ascii="Times New Roman" w:hAnsi="Times New Roman" w:cs="Times New Roman"/>
+          <w:lang w:eastAsia="es-UY"/>
+        </w:rPr>
+        <w:t>hema</w:t>
+      </w:r>
+      <w:proofErr w:type="spellEnd"/>
+      <w:r>
+        <w:rPr>
+          <w:rFonts w:ascii="Times New Roman" w:hAnsi="Times New Roman" w:cs="Times New Roman"/>
+          <w:lang w:eastAsia="es-UY"/>
+        </w:rPr>
+        <w:t xml:space="preserve"> por parte de Salvador </w:t>
+      </w:r>
+      <w:proofErr w:type="spellStart"/>
+      <w:r>
+        <w:rPr>
+          <w:rFonts w:ascii="Times New Roman" w:hAnsi="Times New Roman" w:cs="Times New Roman"/>
+          <w:lang w:eastAsia="es-UY"/>
+        </w:rPr>
+        <w:t>pardilas</w:t>
+      </w:r>
+      <w:proofErr w:type="spellEnd"/>
+    </w:p>
+    <w:p>
+      <w:pPr>
+        <w:pStyle w:val="Prrafodelista"/>
+        <w:numPr>
+          <w:ilvl w:val="0"/>
+          <w:numId w:val="3"/>
+        </w:numPr>
+        <w:tabs>
+          <w:tab w:val="left" w:pos="5325"/>
+        </w:tabs>
+        <w:jc w:val="both"/>
+        <w:rPr>
+          <w:rFonts w:ascii="Times New Roman" w:hAnsi="Times New Roman" w:cs="Times New Roman"/>
+          <w:lang w:eastAsia="es-UY"/>
+        </w:rPr>
+      </w:pPr>
+      <w:r>
+        <w:rPr>
+          <w:rFonts w:ascii="Times New Roman" w:hAnsi="Times New Roman" w:cs="Times New Roman"/>
+          <w:lang w:eastAsia="es-UY"/>
+        </w:rPr>
+        <w:t xml:space="preserve">Realización de las RNE por parte de Leonardo </w:t>
+      </w:r>
+      <w:proofErr w:type="spellStart"/>
+      <w:r>
+        <w:rPr>
+          <w:rFonts w:ascii="Times New Roman" w:hAnsi="Times New Roman" w:cs="Times New Roman"/>
+          <w:lang w:eastAsia="es-UY"/>
+        </w:rPr>
+        <w:t>Couto</w:t>
+      </w:r>
+      <w:proofErr w:type="spellEnd"/>
+    </w:p>
+    <w:p>
+      <w:pPr>
+        <w:pStyle w:val="Prrafodelista"/>
+        <w:numPr>
+          <w:ilvl w:val="0"/>
+          <w:numId w:val="3"/>
+        </w:numPr>
+        <w:tabs>
+          <w:tab w:val="left" w:pos="5325"/>
+        </w:tabs>
+        <w:jc w:val="both"/>
+        <w:rPr>
+          <w:rFonts w:ascii="Times New Roman" w:hAnsi="Times New Roman" w:cs="Times New Roman"/>
+          <w:lang w:eastAsia="es-UY"/>
+        </w:rPr>
+      </w:pPr>
+      <w:r>
+        <w:rPr>
+          <w:rFonts w:ascii="Times New Roman" w:hAnsi="Times New Roman" w:cs="Times New Roman"/>
+          <w:lang w:eastAsia="es-UY"/>
+        </w:rPr>
+        <w:t xml:space="preserve">Detalle de los equipos terminales, servidor y equipamientos de red por parte de Leonardo </w:t>
+      </w:r>
+      <w:proofErr w:type="spellStart"/>
+      <w:r>
+        <w:rPr>
+          <w:rFonts w:ascii="Times New Roman" w:hAnsi="Times New Roman" w:cs="Times New Roman"/>
+          <w:lang w:eastAsia="es-UY"/>
+        </w:rPr>
+        <w:t>Couto</w:t>
+      </w:r>
+      <w:proofErr w:type="spellEnd"/>
+    </w:p>
+    <w:p>
+      <w:pPr>
+        <w:pStyle w:val="Prrafodelista"/>
+        <w:numPr>
+          <w:ilvl w:val="0"/>
+          <w:numId w:val="3"/>
+        </w:numPr>
+        <w:tabs>
+          <w:tab w:val="left" w:pos="5325"/>
+        </w:tabs>
+        <w:jc w:val="both"/>
+        <w:rPr>
+          <w:rFonts w:ascii="Times New Roman" w:hAnsi="Times New Roman" w:cs="Times New Roman"/>
+          <w:lang w:eastAsia="es-UY"/>
+        </w:rPr>
+      </w:pPr>
+      <w:r>
+        <w:rPr>
+          <w:rFonts w:ascii="Times New Roman" w:hAnsi="Times New Roman" w:cs="Times New Roman"/>
+          <w:lang w:eastAsia="es-UY"/>
+        </w:rPr>
+        <w:lastRenderedPageBreak/>
+        <w:t xml:space="preserve">Perfeccionar el plano de la central por parte de Leonardo </w:t>
+      </w:r>
+      <w:proofErr w:type="spellStart"/>
+      <w:r>
+        <w:rPr>
+          <w:rFonts w:ascii="Times New Roman" w:hAnsi="Times New Roman" w:cs="Times New Roman"/>
+          <w:lang w:eastAsia="es-UY"/>
+        </w:rPr>
+        <w:t>Couto</w:t>
+      </w:r>
+      <w:proofErr w:type="spellEnd"/>
     </w:p>
     <w:p>
       <w:pPr>
@@ -1850,7 +2592,9 @@
           <w:lang w:eastAsia="es-UY"/>
         </w:rPr>
       </w:pPr>
-      <w:r>
+    </w:p>
+    <w:p>
+      <w:pPr>
         <w:rPr>
           <w:rFonts w:ascii="Times New Roman" w:hAnsi="Times New Roman" w:cs="Times New Roman"/>
           <w:b/>
@@ -1858,28 +2602,7 @@
           <w:szCs w:val="40"/>
           <w:lang w:eastAsia="es-UY"/>
         </w:rPr>
-        <w:t>Observaciones</w:t>
-      </w:r>
-    </w:p>
-    <w:p>
-      <w:pPr>
-        <w:pStyle w:val="Prrafodelista"/>
-        <w:numPr>
-          <w:ilvl w:val="0"/>
-          <w:numId w:val="5"/>
-        </w:numPr>
-        <w:rPr>
-          <w:rFonts w:ascii="Times New Roman" w:hAnsi="Times New Roman" w:cs="Times New Roman"/>
-          <w:lang w:eastAsia="es-UY"/>
-        </w:rPr>
-      </w:pPr>
-      <w:r>
-        <w:rPr>
-          <w:rFonts w:ascii="Times New Roman" w:hAnsi="Times New Roman" w:cs="Times New Roman"/>
-          <w:lang w:eastAsia="es-UY"/>
-        </w:rPr>
-        <w:t>Se obtuvo un GPS para la ubicación en tiempo real</w:t>
-      </w:r>
+      </w:pPr>
       <w:r>
         <w:rPr>
           <w:rFonts w:ascii="Times New Roman" w:hAnsi="Times New Roman" w:cs="Times New Roman"/>
@@ -1888,7 +2611,7 @@
           <w:szCs w:val="40"/>
           <w:lang w:eastAsia="es-UY"/>
         </w:rPr>
-        <w:fldChar w:fldCharType="begin"/>
+        <w:t>Detalles de la reunión siguiente</w:t>
       </w:r>
       <w:r>
         <w:rPr>
@@ -1896,8 +2619,9 @@
           <w:b/>
           <w:sz w:val="40"/>
           <w:szCs w:val="40"/>
-        </w:rPr>
-        <w:instrText xml:space="preserve"> XE "</w:instrText>
+          <w:lang w:eastAsia="es-UY"/>
+        </w:rPr>
+        <w:fldChar w:fldCharType="begin"/>
       </w:r>
       <w:r>
         <w:rPr>
@@ -1905,9 +2629,8 @@
           <w:b/>
           <w:sz w:val="40"/>
           <w:szCs w:val="40"/>
-          <w:lang w:eastAsia="es-UY"/>
-        </w:rPr>
-        <w:instrText>Observaciones;04</w:instrText>
+        </w:rPr>
+        <w:instrText xml:space="preserve"> XE "</w:instrText>
       </w:r>
       <w:r>
         <w:rPr>
@@ -1915,8 +2638,9 @@
           <w:b/>
           <w:sz w:val="40"/>
           <w:szCs w:val="40"/>
-        </w:rPr>
-        <w:instrText xml:space="preserve">" </w:instrText>
+          <w:lang w:eastAsia="es-UY"/>
+        </w:rPr>
+        <w:instrText>Detalles de la reuinión siguiente;05</w:instrText>
       </w:r>
       <w:r>
         <w:rPr>
@@ -1924,13 +2648,10 @@
           <w:b/>
           <w:sz w:val="40"/>
           <w:szCs w:val="40"/>
-          <w:lang w:eastAsia="es-UY"/>
-        </w:rPr>
-        <w:fldChar w:fldCharType="end"/>
-      </w:r>
-    </w:p>
-    <w:p>
-      <w:pPr>
+        </w:rPr>
+        <w:instrText xml:space="preserve">" </w:instrText>
+      </w:r>
+      <w:r>
         <w:rPr>
           <w:rFonts w:ascii="Times New Roman" w:hAnsi="Times New Roman" w:cs="Times New Roman"/>
           <w:b/>
@@ -1938,8 +2659,94 @@
           <w:szCs w:val="40"/>
           <w:lang w:eastAsia="es-UY"/>
         </w:rPr>
-      </w:pPr>
-      <w:r>
+        <w:fldChar w:fldCharType="end"/>
+      </w:r>
+    </w:p>
+    <w:p>
+      <w:pPr>
+        <w:rPr>
+          <w:rFonts w:ascii="Times New Roman" w:hAnsi="Times New Roman" w:cs="Times New Roman"/>
+          <w:lang w:eastAsia="es-UY"/>
+        </w:rPr>
+      </w:pPr>
+      <w:r>
+        <w:rPr>
+          <w:rFonts w:ascii="Times New Roman" w:hAnsi="Times New Roman" w:cs="Times New Roman"/>
+          <w:lang w:eastAsia="es-UY"/>
+        </w:rPr>
+        <w:t xml:space="preserve">Fecha: </w:t>
+      </w:r>
+      <w:r>
+        <w:rPr>
+          <w:rFonts w:ascii="Times New Roman" w:hAnsi="Times New Roman" w:cs="Times New Roman"/>
+          <w:lang w:eastAsia="es-UY"/>
+        </w:rPr>
+        <w:t>21</w:t>
+      </w:r>
+      <w:r>
+        <w:rPr>
+          <w:rFonts w:ascii="Times New Roman" w:hAnsi="Times New Roman" w:cs="Times New Roman"/>
+          <w:lang w:eastAsia="es-UY"/>
+        </w:rPr>
+        <w:t xml:space="preserve"> de </w:t>
+      </w:r>
+      <w:r>
+        <w:rPr>
+          <w:rFonts w:ascii="Times New Roman" w:hAnsi="Times New Roman" w:cs="Times New Roman"/>
+          <w:lang w:eastAsia="es-UY"/>
+        </w:rPr>
+        <w:t>junio</w:t>
+      </w:r>
+      <w:r>
+        <w:rPr>
+          <w:rFonts w:ascii="Times New Roman" w:hAnsi="Times New Roman" w:cs="Times New Roman"/>
+          <w:lang w:eastAsia="es-UY"/>
+        </w:rPr>
+        <w:br/>
+        <w:t>Hora: 19:</w:t>
+      </w:r>
+      <w:r>
+        <w:rPr>
+          <w:rFonts w:ascii="Times New Roman" w:hAnsi="Times New Roman" w:cs="Times New Roman"/>
+          <w:lang w:eastAsia="es-UY"/>
+        </w:rPr>
+        <w:t>30</w:t>
+      </w:r>
+      <w:r>
+        <w:rPr>
+          <w:rFonts w:ascii="Times New Roman" w:hAnsi="Times New Roman" w:cs="Times New Roman"/>
+          <w:lang w:eastAsia="es-UY"/>
+        </w:rPr>
+        <w:br/>
+        <w:t>Localización: Domicilio del coordinador</w:t>
+      </w:r>
+    </w:p>
+    <w:p>
+      <w:pPr>
+        <w:tabs>
+          <w:tab w:val="left" w:pos="5325"/>
+        </w:tabs>
+        <w:jc w:val="both"/>
+        <w:rPr>
+          <w:rFonts w:ascii="Times New Roman" w:hAnsi="Times New Roman" w:cs="Times New Roman"/>
+          <w:lang w:eastAsia="es-UY"/>
+        </w:rPr>
+      </w:pPr>
+    </w:p>
+    <w:p>
+      <w:pPr>
+        <w:tabs>
+          <w:tab w:val="left" w:pos="5325"/>
+        </w:tabs>
+        <w:jc w:val="both"/>
+        <w:rPr>
+          <w:rFonts w:ascii="Times New Roman" w:hAnsi="Times New Roman" w:cs="Times New Roman"/>
+          <w:lang w:eastAsia="es-UY"/>
+        </w:rPr>
+      </w:pPr>
+    </w:p>
+    <w:p>
+      <w:pPr>
         <w:rPr>
           <w:rFonts w:ascii="Times New Roman" w:hAnsi="Times New Roman" w:cs="Times New Roman"/>
           <w:b/>
@@ -1947,8 +2754,7 @@
           <w:szCs w:val="40"/>
           <w:lang w:eastAsia="es-UY"/>
         </w:rPr>
-        <w:t>Detalles de la reunión siguiente</w:t>
-      </w:r>
+      </w:pPr>
       <w:r>
         <w:rPr>
           <w:rFonts w:ascii="Times New Roman" w:hAnsi="Times New Roman" w:cs="Times New Roman"/>
@@ -1957,17 +2763,30 @@
           <w:szCs w:val="40"/>
           <w:lang w:eastAsia="es-UY"/>
         </w:rPr>
-        <w:fldChar w:fldCharType="begin"/>
-      </w:r>
-      <w:r>
+        <w:t>Observaciones</w:t>
+      </w:r>
+    </w:p>
+    <w:p>
+      <w:pPr>
+        <w:spacing w:line="240" w:lineRule="auto"/>
+        <w:ind w:left="360"/>
         <w:rPr>
           <w:rFonts w:ascii="Times New Roman" w:hAnsi="Times New Roman" w:cs="Times New Roman"/>
           <w:b/>
           <w:sz w:val="40"/>
           <w:szCs w:val="40"/>
-        </w:rPr>
-        <w:instrText xml:space="preserve"> XE "</w:instrText>
-      </w:r>
+          <w:lang w:eastAsia="es-UY"/>
+        </w:rPr>
+      </w:pPr>
+    </w:p>
+    <w:p>
+      <w:pPr>
+        <w:spacing w:line="240" w:lineRule="auto"/>
+        <w:ind w:left="360"/>
+        <w:rPr>
+          <w:sz w:val="24"/>
+        </w:rPr>
+      </w:pPr>
       <w:r>
         <w:rPr>
           <w:rFonts w:ascii="Times New Roman" w:hAnsi="Times New Roman" w:cs="Times New Roman"/>
@@ -1976,139 +2795,6 @@
           <w:szCs w:val="40"/>
           <w:lang w:eastAsia="es-UY"/>
         </w:rPr>
-        <w:instrText>Detalles de la reuinión siguiente;05</w:instrText>
-      </w:r>
-      <w:r>
-        <w:rPr>
-          <w:rFonts w:ascii="Times New Roman" w:hAnsi="Times New Roman" w:cs="Times New Roman"/>
-          <w:b/>
-          <w:sz w:val="40"/>
-          <w:szCs w:val="40"/>
-        </w:rPr>
-        <w:instrText xml:space="preserve">" </w:instrText>
-      </w:r>
-      <w:r>
-        <w:rPr>
-          <w:rFonts w:ascii="Times New Roman" w:hAnsi="Times New Roman" w:cs="Times New Roman"/>
-          <w:b/>
-          <w:sz w:val="40"/>
-          <w:szCs w:val="40"/>
-          <w:lang w:eastAsia="es-UY"/>
-        </w:rPr>
-        <w:fldChar w:fldCharType="end"/>
-      </w:r>
-    </w:p>
-    <w:p>
-      <w:pPr>
-        <w:rPr>
-          <w:rFonts w:ascii="Times New Roman" w:hAnsi="Times New Roman" w:cs="Times New Roman"/>
-          <w:lang w:eastAsia="es-UY"/>
-        </w:rPr>
-      </w:pPr>
-      <w:r>
-        <w:rPr>
-          <w:rFonts w:ascii="Times New Roman" w:hAnsi="Times New Roman" w:cs="Times New Roman"/>
-          <w:lang w:eastAsia="es-UY"/>
-        </w:rPr>
-        <w:t xml:space="preserve">Fecha: </w:t>
-      </w:r>
-      <w:r>
-        <w:rPr>
-          <w:rFonts w:ascii="Times New Roman" w:hAnsi="Times New Roman" w:cs="Times New Roman"/>
-          <w:lang w:eastAsia="es-UY"/>
-        </w:rPr>
-        <w:t>14</w:t>
-      </w:r>
-      <w:r>
-        <w:rPr>
-          <w:rFonts w:ascii="Times New Roman" w:hAnsi="Times New Roman" w:cs="Times New Roman"/>
-          <w:lang w:eastAsia="es-UY"/>
-        </w:rPr>
-        <w:t xml:space="preserve"> de mayo</w:t>
-      </w:r>
-      <w:r>
-        <w:rPr>
-          <w:rFonts w:ascii="Times New Roman" w:hAnsi="Times New Roman" w:cs="Times New Roman"/>
-          <w:lang w:eastAsia="es-UY"/>
-        </w:rPr>
-        <w:br/>
-        <w:t>Hora: 19:</w:t>
-      </w:r>
-      <w:r>
-        <w:rPr>
-          <w:rFonts w:ascii="Times New Roman" w:hAnsi="Times New Roman" w:cs="Times New Roman"/>
-          <w:lang w:eastAsia="es-UY"/>
-        </w:rPr>
-        <w:t>30</w:t>
-      </w:r>
-      <w:r>
-        <w:rPr>
-          <w:rFonts w:ascii="Times New Roman" w:hAnsi="Times New Roman" w:cs="Times New Roman"/>
-          <w:lang w:eastAsia="es-UY"/>
-        </w:rPr>
-        <w:br/>
-        <w:t>Localización: Domicilio del coordinador</w:t>
-      </w:r>
-    </w:p>
-    <w:p>
-      <w:pPr>
-        <w:rPr>
-          <w:rFonts w:ascii="Times New Roman" w:hAnsi="Times New Roman" w:cs="Times New Roman"/>
-          <w:lang w:eastAsia="es-UY"/>
-        </w:rPr>
-      </w:pPr>
-    </w:p>
-    <w:p>
-      <w:pPr>
-        <w:rPr>
-          <w:rFonts w:ascii="Times New Roman" w:hAnsi="Times New Roman" w:cs="Times New Roman"/>
-          <w:lang w:eastAsia="es-UY"/>
-        </w:rPr>
-      </w:pPr>
-    </w:p>
-    <w:p>
-      <w:pPr>
-        <w:rPr>
-          <w:rFonts w:ascii="Times New Roman" w:hAnsi="Times New Roman" w:cs="Times New Roman"/>
-          <w:lang w:eastAsia="es-UY"/>
-        </w:rPr>
-      </w:pPr>
-    </w:p>
-    <w:p>
-      <w:pPr>
-        <w:rPr>
-          <w:rFonts w:ascii="Times New Roman" w:hAnsi="Times New Roman" w:cs="Times New Roman"/>
-          <w:lang w:eastAsia="es-UY"/>
-        </w:rPr>
-      </w:pPr>
-    </w:p>
-    <w:p>
-      <w:pPr>
-        <w:rPr>
-          <w:rFonts w:ascii="Times New Roman" w:hAnsi="Times New Roman" w:cs="Times New Roman"/>
-          <w:lang w:eastAsia="es-UY"/>
-        </w:rPr>
-      </w:pPr>
-      <w:bookmarkStart w:id="0" w:name="_GoBack"/>
-      <w:bookmarkEnd w:id="0"/>
-    </w:p>
-    <w:p>
-      <w:pPr>
-        <w:spacing w:line="240" w:lineRule="auto"/>
-        <w:ind w:left="360"/>
-        <w:rPr>
-          <w:sz w:val="24"/>
-        </w:rPr>
-      </w:pPr>
-      <w:r>
-        <w:rPr>
-          <w:rFonts w:ascii="Times New Roman" w:hAnsi="Times New Roman" w:cs="Times New Roman"/>
-          <w:b/>
-          <w:sz w:val="40"/>
-          <w:szCs w:val="40"/>
-          <w:lang w:eastAsia="es-UY"/>
-        </w:rPr>
-        <w:lastRenderedPageBreak/>
         <w:t>Firma</w:t>
       </w:r>
     </w:p>
@@ -2317,7 +3003,7 @@
                           </pic:cNvPicPr>
                         </pic:nvPicPr>
                         <pic:blipFill>
-                          <a:blip r:embed="rId5">
+                          <a:blip r:embed="rId8">
                             <a:extLst>
                               <a:ext uri="{28A0092B-C50C-407E-A947-70E740481C1C}">
                                 <a14:useLocalDpi xmlns:a14="http://schemas.microsoft.com/office/drawing/2010/main" val="0"/>
@@ -2400,7 +3086,7 @@
                           </pic:cNvPicPr>
                         </pic:nvPicPr>
                         <pic:blipFill>
-                          <a:blip r:embed="rId6">
+                          <a:blip r:embed="rId9">
                             <a:extLst>
                               <a:ext uri="{28A0092B-C50C-407E-A947-70E740481C1C}">
                                 <a14:useLocalDpi xmlns:a14="http://schemas.microsoft.com/office/drawing/2010/main" val="0"/>
@@ -2486,7 +3172,7 @@
                           </pic:cNvPicPr>
                         </pic:nvPicPr>
                         <pic:blipFill>
-                          <a:blip r:embed="rId7">
+                          <a:blip r:embed="rId10">
                             <a:extLst>
                               <a:ext uri="{28A0092B-C50C-407E-A947-70E740481C1C}">
                                 <a14:useLocalDpi xmlns:a14="http://schemas.microsoft.com/office/drawing/2010/main" val="0"/>
@@ -2566,7 +3252,7 @@
                           </pic:cNvPicPr>
                         </pic:nvPicPr>
                         <pic:blipFill>
-                          <a:blip r:embed="rId8">
+                          <a:blip r:embed="rId11">
                             <a:extLst>
                               <a:ext uri="{28A0092B-C50C-407E-A947-70E740481C1C}">
                                 <a14:useLocalDpi xmlns:a14="http://schemas.microsoft.com/office/drawing/2010/main" val="0"/>
@@ -2603,10 +3289,10 @@
     </w:tbl>
     <w:p/>
     <w:sectPr>
-      <w:headerReference w:type="even" r:id="rId9"/>
-      <w:headerReference w:type="default" r:id="rId10"/>
-      <w:footerReference w:type="default" r:id="rId11"/>
-      <w:footerReference w:type="first" r:id="rId12"/>
+      <w:headerReference w:type="even" r:id="rId12"/>
+      <w:headerReference w:type="default" r:id="rId13"/>
+      <w:footerReference w:type="default" r:id="rId14"/>
+      <w:footerReference w:type="first" r:id="rId15"/>
       <w:pgSz w:w="11906" w:h="16838"/>
       <w:pgMar w:top="1417" w:right="1701" w:bottom="1417" w:left="1701" w:header="708" w:footer="708" w:gutter="0"/>
       <w:cols w:space="708"/>
@@ -2616,8 +3302,33 @@
 </w:document>
 </file>
 
+<file path=word/endnotes.xml><?xml version="1.0" encoding="utf-8"?>
+<w:endnotes xmlns:wpc="http://schemas.microsoft.com/office/word/2010/wordprocessingCanvas" xmlns:mc="http://schemas.openxmlformats.org/markup-compatibility/2006" xmlns:o="urn:schemas-microsoft-com:office:office" xmlns:r="http://schemas.openxmlformats.org/officeDocument/2006/relationships" xmlns:m="http://schemas.openxmlformats.org/officeDocument/2006/math" xmlns:v="urn:schemas-microsoft-com:vml" xmlns:wp14="http://schemas.microsoft.com/office/word/2010/wordprocessingDrawing" xmlns:wp="http://schemas.openxmlformats.org/drawingml/2006/wordprocessingDrawing" xmlns:w10="urn:schemas-microsoft-com:office:word" xmlns:w="http://schemas.openxmlformats.org/wordprocessingml/2006/main" xmlns:w14="http://schemas.microsoft.com/office/word/2010/wordml" xmlns:wpg="http://schemas.microsoft.com/office/word/2010/wordprocessingGroup" xmlns:wpi="http://schemas.microsoft.com/office/word/2010/wordprocessingInk" xmlns:wne="http://schemas.microsoft.com/office/word/2006/wordml" xmlns:wps="http://schemas.microsoft.com/office/word/2010/wordprocessingShape" mc:Ignorable="w14 wp14">
+  <w:endnote w:type="separator" w:id="-1">
+    <w:p>
+      <w:pPr>
+        <w:spacing w:after="0" w:line="240" w:lineRule="auto"/>
+      </w:pPr>
+      <w:r>
+        <w:separator/>
+      </w:r>
+    </w:p>
+  </w:endnote>
+  <w:endnote w:type="continuationSeparator" w:id="0">
+    <w:p>
+      <w:pPr>
+        <w:spacing w:after="0" w:line="240" w:lineRule="auto"/>
+      </w:pPr>
+      <w:r>
+        <w:continuationSeparator/>
+      </w:r>
+    </w:p>
+  </w:endnote>
+</w:endnotes>
+</file>
+
 <file path=word/footer1.xml><?xml version="1.0" encoding="utf-8"?>
-<w:ftr xmlns:wpc="http://schemas.microsoft.com/office/word/2010/wordprocessingCanvas" xmlns:cx="http://schemas.microsoft.com/office/drawing/2014/chartex" xmlns:cx1="http://schemas.microsoft.com/office/drawing/2015/9/8/chartex" xmlns:cx2="http://schemas.microsoft.com/office/drawing/2015/10/21/chartex" xmlns:cx3="http://schemas.microsoft.com/office/drawing/2016/5/9/chartex" xmlns:cx4="http://schemas.microsoft.com/office/drawing/2016/5/10/chartex" xmlns:cx5="http://schemas.microsoft.com/office/drawing/2016/5/11/chartex" xmlns:cx6="http://schemas.microsoft.com/office/drawing/2016/5/12/chartex" xmlns:cx7="http://schemas.microsoft.com/office/drawing/2016/5/13/chartex" xmlns:cx8="http://schemas.microsoft.com/office/drawing/2016/5/14/chartex" xmlns:mc="http://schemas.openxmlformats.org/markup-compatibility/2006" xmlns:aink="http://schemas.microsoft.com/office/drawing/2016/ink" xmlns:am3d="http://schemas.microsoft.com/office/drawing/2017/model3d" xmlns:o="urn:schemas-microsoft-com:office:office" xmlns:r="http://schemas.openxmlformats.org/officeDocument/2006/relationships" xmlns:m="http://schemas.openxmlformats.org/officeDocument/2006/math" xmlns:v="urn:schemas-microsoft-com:vml" xmlns:wp14="http://schemas.microsoft.com/office/word/2010/wordprocessingDrawing" xmlns:wp="http://schemas.openxmlformats.org/drawingml/2006/wordprocessingDrawing" xmlns:w10="urn:schemas-microsoft-com:office:word" xmlns:w="http://schemas.openxmlformats.org/wordprocessingml/2006/main" xmlns:w14="http://schemas.microsoft.com/office/word/2010/wordml" xmlns:w15="http://schemas.microsoft.com/office/word/2012/wordml" xmlns:w16cid="http://schemas.microsoft.com/office/word/2016/wordml/cid" xmlns:w16se="http://schemas.microsoft.com/office/word/2015/wordml/symex" xmlns:wpg="http://schemas.microsoft.com/office/word/2010/wordprocessingGroup" xmlns:wpi="http://schemas.microsoft.com/office/word/2010/wordprocessingInk" xmlns:wne="http://schemas.microsoft.com/office/word/2006/wordml" xmlns:wps="http://schemas.microsoft.com/office/word/2010/wordprocessingShape" mc:Ignorable="w14 w15 w16se w16cid wp14">
+<w:ftr xmlns:wpc="http://schemas.microsoft.com/office/word/2010/wordprocessingCanvas" xmlns:mc="http://schemas.openxmlformats.org/markup-compatibility/2006" xmlns:o="urn:schemas-microsoft-com:office:office" xmlns:r="http://schemas.openxmlformats.org/officeDocument/2006/relationships" xmlns:m="http://schemas.openxmlformats.org/officeDocument/2006/math" xmlns:v="urn:schemas-microsoft-com:vml" xmlns:wp14="http://schemas.microsoft.com/office/word/2010/wordprocessingDrawing" xmlns:wp="http://schemas.openxmlformats.org/drawingml/2006/wordprocessingDrawing" xmlns:w10="urn:schemas-microsoft-com:office:word" xmlns:w="http://schemas.openxmlformats.org/wordprocessingml/2006/main" xmlns:w14="http://schemas.microsoft.com/office/word/2010/wordml" xmlns:wpg="http://schemas.microsoft.com/office/word/2010/wordprocessingGroup" xmlns:wpi="http://schemas.microsoft.com/office/word/2010/wordprocessingInk" xmlns:wne="http://schemas.microsoft.com/office/word/2006/wordml" xmlns:wps="http://schemas.microsoft.com/office/word/2010/wordprocessingShape" mc:Ignorable="w14 wp14">
   <w:sdt>
     <w:sdtPr>
       <w:id w:val="-1689366576"/>
@@ -2747,7 +3458,7 @@
 </file>
 
 <file path=word/footer2.xml><?xml version="1.0" encoding="utf-8"?>
-<w:ftr xmlns:wpc="http://schemas.microsoft.com/office/word/2010/wordprocessingCanvas" xmlns:cx="http://schemas.microsoft.com/office/drawing/2014/chartex" xmlns:cx1="http://schemas.microsoft.com/office/drawing/2015/9/8/chartex" xmlns:cx2="http://schemas.microsoft.com/office/drawing/2015/10/21/chartex" xmlns:cx3="http://schemas.microsoft.com/office/drawing/2016/5/9/chartex" xmlns:cx4="http://schemas.microsoft.com/office/drawing/2016/5/10/chartex" xmlns:cx5="http://schemas.microsoft.com/office/drawing/2016/5/11/chartex" xmlns:cx6="http://schemas.microsoft.com/office/drawing/2016/5/12/chartex" xmlns:cx7="http://schemas.microsoft.com/office/drawing/2016/5/13/chartex" xmlns:cx8="http://schemas.microsoft.com/office/drawing/2016/5/14/chartex" xmlns:mc="http://schemas.openxmlformats.org/markup-compatibility/2006" xmlns:aink="http://schemas.microsoft.com/office/drawing/2016/ink" xmlns:am3d="http://schemas.microsoft.com/office/drawing/2017/model3d" xmlns:o="urn:schemas-microsoft-com:office:office" xmlns:r="http://schemas.openxmlformats.org/officeDocument/2006/relationships" xmlns:m="http://schemas.openxmlformats.org/officeDocument/2006/math" xmlns:v="urn:schemas-microsoft-com:vml" xmlns:wp14="http://schemas.microsoft.com/office/word/2010/wordprocessingDrawing" xmlns:wp="http://schemas.openxmlformats.org/drawingml/2006/wordprocessingDrawing" xmlns:w10="urn:schemas-microsoft-com:office:word" xmlns:w="http://schemas.openxmlformats.org/wordprocessingml/2006/main" xmlns:w14="http://schemas.microsoft.com/office/word/2010/wordml" xmlns:w15="http://schemas.microsoft.com/office/word/2012/wordml" xmlns:w16cid="http://schemas.microsoft.com/office/word/2016/wordml/cid" xmlns:w16se="http://schemas.microsoft.com/office/word/2015/wordml/symex" xmlns:wpg="http://schemas.microsoft.com/office/word/2010/wordprocessingGroup" xmlns:wpi="http://schemas.microsoft.com/office/word/2010/wordprocessingInk" xmlns:wne="http://schemas.microsoft.com/office/word/2006/wordml" xmlns:wps="http://schemas.microsoft.com/office/word/2010/wordprocessingShape" mc:Ignorable="w14 w15 w16se w16cid wp14">
+<w:ftr xmlns:wpc="http://schemas.microsoft.com/office/word/2010/wordprocessingCanvas" xmlns:mc="http://schemas.openxmlformats.org/markup-compatibility/2006" xmlns:o="urn:schemas-microsoft-com:office:office" xmlns:r="http://schemas.openxmlformats.org/officeDocument/2006/relationships" xmlns:m="http://schemas.openxmlformats.org/officeDocument/2006/math" xmlns:v="urn:schemas-microsoft-com:vml" xmlns:wp14="http://schemas.microsoft.com/office/word/2010/wordprocessingDrawing" xmlns:wp="http://schemas.openxmlformats.org/drawingml/2006/wordprocessingDrawing" xmlns:w10="urn:schemas-microsoft-com:office:word" xmlns:w="http://schemas.openxmlformats.org/wordprocessingml/2006/main" xmlns:w14="http://schemas.microsoft.com/office/word/2010/wordml" xmlns:wpg="http://schemas.microsoft.com/office/word/2010/wordprocessingGroup" xmlns:wpi="http://schemas.microsoft.com/office/word/2010/wordprocessingInk" xmlns:wne="http://schemas.microsoft.com/office/word/2006/wordml" xmlns:wps="http://schemas.microsoft.com/office/word/2010/wordprocessingShape" mc:Ignorable="w14 wp14">
   <w:p>
     <w:pPr>
       <w:pStyle w:val="Piedepgina"/>
@@ -2759,7 +3470,7 @@
         <w:lang w:eastAsia="es-ES"/>
       </w:rPr>
       <w:drawing>
-        <wp:anchor distT="0" distB="0" distL="114300" distR="114300" simplePos="0" relativeHeight="251661312" behindDoc="1" locked="0" layoutInCell="1" allowOverlap="1" wp14:anchorId="3CE45A51" wp14:editId="1F69A7C6">
+        <wp:anchor distT="0" distB="0" distL="114300" distR="114300" simplePos="0" relativeHeight="251656704" behindDoc="1" locked="0" layoutInCell="1" allowOverlap="1" wp14:anchorId="3CE45A51" wp14:editId="1F69A7C6">
           <wp:simplePos x="0" y="0"/>
           <wp:positionH relativeFrom="column">
             <wp:posOffset>4988157</wp:posOffset>
@@ -2818,8 +3529,33 @@
 </w:ftr>
 </file>
 
+<file path=word/footnotes.xml><?xml version="1.0" encoding="utf-8"?>
+<w:footnotes xmlns:wpc="http://schemas.microsoft.com/office/word/2010/wordprocessingCanvas" xmlns:mc="http://schemas.openxmlformats.org/markup-compatibility/2006" xmlns:o="urn:schemas-microsoft-com:office:office" xmlns:r="http://schemas.openxmlformats.org/officeDocument/2006/relationships" xmlns:m="http://schemas.openxmlformats.org/officeDocument/2006/math" xmlns:v="urn:schemas-microsoft-com:vml" xmlns:wp14="http://schemas.microsoft.com/office/word/2010/wordprocessingDrawing" xmlns:wp="http://schemas.openxmlformats.org/drawingml/2006/wordprocessingDrawing" xmlns:w10="urn:schemas-microsoft-com:office:word" xmlns:w="http://schemas.openxmlformats.org/wordprocessingml/2006/main" xmlns:w14="http://schemas.microsoft.com/office/word/2010/wordml" xmlns:wpg="http://schemas.microsoft.com/office/word/2010/wordprocessingGroup" xmlns:wpi="http://schemas.microsoft.com/office/word/2010/wordprocessingInk" xmlns:wne="http://schemas.microsoft.com/office/word/2006/wordml" xmlns:wps="http://schemas.microsoft.com/office/word/2010/wordprocessingShape" mc:Ignorable="w14 wp14">
+  <w:footnote w:type="separator" w:id="-1">
+    <w:p>
+      <w:pPr>
+        <w:spacing w:after="0" w:line="240" w:lineRule="auto"/>
+      </w:pPr>
+      <w:r>
+        <w:separator/>
+      </w:r>
+    </w:p>
+  </w:footnote>
+  <w:footnote w:type="continuationSeparator" w:id="0">
+    <w:p>
+      <w:pPr>
+        <w:spacing w:after="0" w:line="240" w:lineRule="auto"/>
+      </w:pPr>
+      <w:r>
+        <w:continuationSeparator/>
+      </w:r>
+    </w:p>
+  </w:footnote>
+</w:footnotes>
+</file>
+
 <file path=word/header1.xml><?xml version="1.0" encoding="utf-8"?>
-<w:hdr xmlns:wpc="http://schemas.microsoft.com/office/word/2010/wordprocessingCanvas" xmlns:cx="http://schemas.microsoft.com/office/drawing/2014/chartex" xmlns:cx1="http://schemas.microsoft.com/office/drawing/2015/9/8/chartex" xmlns:cx2="http://schemas.microsoft.com/office/drawing/2015/10/21/chartex" xmlns:cx3="http://schemas.microsoft.com/office/drawing/2016/5/9/chartex" xmlns:cx4="http://schemas.microsoft.com/office/drawing/2016/5/10/chartex" xmlns:cx5="http://schemas.microsoft.com/office/drawing/2016/5/11/chartex" xmlns:cx6="http://schemas.microsoft.com/office/drawing/2016/5/12/chartex" xmlns:cx7="http://schemas.microsoft.com/office/drawing/2016/5/13/chartex" xmlns:cx8="http://schemas.microsoft.com/office/drawing/2016/5/14/chartex" xmlns:mc="http://schemas.openxmlformats.org/markup-compatibility/2006" xmlns:aink="http://schemas.microsoft.com/office/drawing/2016/ink" xmlns:am3d="http://schemas.microsoft.com/office/drawing/2017/model3d" xmlns:o="urn:schemas-microsoft-com:office:office" xmlns:r="http://schemas.openxmlformats.org/officeDocument/2006/relationships" xmlns:m="http://schemas.openxmlformats.org/officeDocument/2006/math" xmlns:v="urn:schemas-microsoft-com:vml" xmlns:wp14="http://schemas.microsoft.com/office/word/2010/wordprocessingDrawing" xmlns:wp="http://schemas.openxmlformats.org/drawingml/2006/wordprocessingDrawing" xmlns:w10="urn:schemas-microsoft-com:office:word" xmlns:w="http://schemas.openxmlformats.org/wordprocessingml/2006/main" xmlns:w14="http://schemas.microsoft.com/office/word/2010/wordml" xmlns:w15="http://schemas.microsoft.com/office/word/2012/wordml" xmlns:w16cid="http://schemas.microsoft.com/office/word/2016/wordml/cid" xmlns:w16se="http://schemas.microsoft.com/office/word/2015/wordml/symex" xmlns:wpg="http://schemas.microsoft.com/office/word/2010/wordprocessingGroup" xmlns:wpi="http://schemas.microsoft.com/office/word/2010/wordprocessingInk" xmlns:wne="http://schemas.microsoft.com/office/word/2006/wordml" xmlns:wps="http://schemas.microsoft.com/office/word/2010/wordprocessingShape" mc:Ignorable="w14 w15 w16se w16cid wp14">
+<w:hdr xmlns:wpc="http://schemas.microsoft.com/office/word/2010/wordprocessingCanvas" xmlns:mc="http://schemas.openxmlformats.org/markup-compatibility/2006" xmlns:o="urn:schemas-microsoft-com:office:office" xmlns:r="http://schemas.openxmlformats.org/officeDocument/2006/relationships" xmlns:m="http://schemas.openxmlformats.org/officeDocument/2006/math" xmlns:v="urn:schemas-microsoft-com:vml" xmlns:wp14="http://schemas.microsoft.com/office/word/2010/wordprocessingDrawing" xmlns:wp="http://schemas.openxmlformats.org/drawingml/2006/wordprocessingDrawing" xmlns:w10="urn:schemas-microsoft-com:office:word" xmlns:w="http://schemas.openxmlformats.org/wordprocessingml/2006/main" xmlns:w14="http://schemas.microsoft.com/office/word/2010/wordml" xmlns:wpg="http://schemas.microsoft.com/office/word/2010/wordprocessingGroup" xmlns:wpi="http://schemas.microsoft.com/office/word/2010/wordprocessingInk" xmlns:wne="http://schemas.microsoft.com/office/word/2006/wordml" xmlns:wps="http://schemas.microsoft.com/office/word/2010/wordprocessingShape" mc:Ignorable="w14 wp14">
   <w:p>
     <w:pPr>
       <w:pStyle w:val="Encabezado"/>
@@ -2849,7 +3585,7 @@
           <v:path o:extrusionok="f" gradientshapeok="t" o:connecttype="rect"/>
           <o:lock v:ext="edit" aspectratio="t"/>
         </v:shapetype>
-        <v:shape id="WordPictureWatermark1052148563" o:spid="_x0000_s2049" type="#_x0000_t75" style="position:absolute;margin-left:0;margin-top:0;width:424.95pt;height:285.25pt;z-index:-251658240;mso-position-horizontal:center;mso-position-horizontal-relative:margin;mso-position-vertical:center;mso-position-vertical-relative:margin" o:allowincell="f">
+        <v:shape id="WordPictureWatermark1052148563" o:spid="_x0000_s2049" type="#_x0000_t75" style="position:absolute;margin-left:0;margin-top:0;width:424.95pt;height:285.25pt;z-index:-251658752;mso-position-horizontal:center;mso-position-horizontal-relative:margin;mso-position-vertical:center;mso-position-vertical-relative:margin" o:allowincell="f">
           <v:imagedata r:id="rId1" o:title="bit2" gain="19661f" blacklevel="22938f"/>
           <w10:wrap anchorx="margin" anchory="margin"/>
         </v:shape>
@@ -2860,7 +3596,7 @@
 </file>
 
 <file path=word/header2.xml><?xml version="1.0" encoding="utf-8"?>
-<w:hdr xmlns:wpc="http://schemas.microsoft.com/office/word/2010/wordprocessingCanvas" xmlns:cx="http://schemas.microsoft.com/office/drawing/2014/chartex" xmlns:cx1="http://schemas.microsoft.com/office/drawing/2015/9/8/chartex" xmlns:cx2="http://schemas.microsoft.com/office/drawing/2015/10/21/chartex" xmlns:cx3="http://schemas.microsoft.com/office/drawing/2016/5/9/chartex" xmlns:cx4="http://schemas.microsoft.com/office/drawing/2016/5/10/chartex" xmlns:cx5="http://schemas.microsoft.com/office/drawing/2016/5/11/chartex" xmlns:cx6="http://schemas.microsoft.com/office/drawing/2016/5/12/chartex" xmlns:cx7="http://schemas.microsoft.com/office/drawing/2016/5/13/chartex" xmlns:cx8="http://schemas.microsoft.com/office/drawing/2016/5/14/chartex" xmlns:mc="http://schemas.openxmlformats.org/markup-compatibility/2006" xmlns:aink="http://schemas.microsoft.com/office/drawing/2016/ink" xmlns:am3d="http://schemas.microsoft.com/office/drawing/2017/model3d" xmlns:o="urn:schemas-microsoft-com:office:office" xmlns:r="http://schemas.openxmlformats.org/officeDocument/2006/relationships" xmlns:m="http://schemas.openxmlformats.org/officeDocument/2006/math" xmlns:v="urn:schemas-microsoft-com:vml" xmlns:wp14="http://schemas.microsoft.com/office/word/2010/wordprocessingDrawing" xmlns:wp="http://schemas.openxmlformats.org/drawingml/2006/wordprocessingDrawing" xmlns:w10="urn:schemas-microsoft-com:office:word" xmlns:w="http://schemas.openxmlformats.org/wordprocessingml/2006/main" xmlns:w14="http://schemas.microsoft.com/office/word/2010/wordml" xmlns:w15="http://schemas.microsoft.com/office/word/2012/wordml" xmlns:w16cid="http://schemas.microsoft.com/office/word/2016/wordml/cid" xmlns:w16se="http://schemas.microsoft.com/office/word/2015/wordml/symex" xmlns:wpg="http://schemas.microsoft.com/office/word/2010/wordprocessingGroup" xmlns:wpi="http://schemas.microsoft.com/office/word/2010/wordprocessingInk" xmlns:wne="http://schemas.microsoft.com/office/word/2006/wordml" xmlns:wps="http://schemas.microsoft.com/office/word/2010/wordprocessingShape" mc:Ignorable="w14 w15 w16se w16cid wp14">
+<w:hdr xmlns:wpc="http://schemas.microsoft.com/office/word/2010/wordprocessingCanvas" xmlns:mc="http://schemas.openxmlformats.org/markup-compatibility/2006" xmlns:o="urn:schemas-microsoft-com:office:office" xmlns:r="http://schemas.openxmlformats.org/officeDocument/2006/relationships" xmlns:m="http://schemas.openxmlformats.org/officeDocument/2006/math" xmlns:v="urn:schemas-microsoft-com:vml" xmlns:wp14="http://schemas.microsoft.com/office/word/2010/wordprocessingDrawing" xmlns:wp="http://schemas.openxmlformats.org/drawingml/2006/wordprocessingDrawing" xmlns:w10="urn:schemas-microsoft-com:office:word" xmlns:w="http://schemas.openxmlformats.org/wordprocessingml/2006/main" xmlns:w14="http://schemas.microsoft.com/office/word/2010/wordml" xmlns:wpg="http://schemas.microsoft.com/office/word/2010/wordprocessingGroup" xmlns:wpi="http://schemas.microsoft.com/office/word/2010/wordprocessingInk" xmlns:wne="http://schemas.microsoft.com/office/word/2006/wordml" xmlns:wps="http://schemas.microsoft.com/office/word/2010/wordprocessingShape" mc:Ignorable="w14 wp14">
   <w:p>
     <w:pPr>
       <w:pStyle w:val="Encabezado"/>
@@ -2895,7 +3631,7 @@
           <v:path o:extrusionok="f" gradientshapeok="t" o:connecttype="rect"/>
           <o:lock v:ext="edit" aspectratio="t"/>
         </v:shapetype>
-        <v:shape id="WordPictureWatermark1052148564" o:spid="_x0000_s2050" type="#_x0000_t75" style="position:absolute;margin-left:85.05pt;margin-top:264.6pt;width:247.7pt;height:166.25pt;z-index:-251658240;mso-position-horizontal-relative:margin;mso-position-vertical-relative:margin" o:allowincell="f">
+        <v:shape id="WordPictureWatermark1052148564" o:spid="_x0000_s2050" type="#_x0000_t75" style="position:absolute;margin-left:85.05pt;margin-top:264.6pt;width:247.7pt;height:166.25pt;z-index:-251657728;mso-position-horizontal-relative:margin;mso-position-vertical-relative:margin" o:allowincell="f">
           <v:imagedata r:id="rId1" o:title="bit2" gain="19661f" blacklevel="22938f"/>
           <w10:wrap anchorx="margin" anchory="margin"/>
         </v:shape>
@@ -2906,8 +3642,8 @@
 </file>
 
 <file path=word/numbering.xml><?xml version="1.0" encoding="utf-8"?>
-<w:numbering xmlns:wpc="http://schemas.microsoft.com/office/word/2010/wordprocessingCanvas" xmlns:cx="http://schemas.microsoft.com/office/drawing/2014/chartex" xmlns:cx1="http://schemas.microsoft.com/office/drawing/2015/9/8/chartex" xmlns:cx2="http://schemas.microsoft.com/office/drawing/2015/10/21/chartex" xmlns:cx3="http://schemas.microsoft.com/office/drawing/2016/5/9/chartex" xmlns:cx4="http://schemas.microsoft.com/office/drawing/2016/5/10/chartex" xmlns:cx5="http://schemas.microsoft.com/office/drawing/2016/5/11/chartex" xmlns:cx6="http://schemas.microsoft.com/office/drawing/2016/5/12/chartex" xmlns:cx7="http://schemas.microsoft.com/office/drawing/2016/5/13/chartex" xmlns:cx8="http://schemas.microsoft.com/office/drawing/2016/5/14/chartex" xmlns:mc="http://schemas.openxmlformats.org/markup-compatibility/2006" xmlns:aink="http://schemas.microsoft.com/office/drawing/2016/ink" xmlns:am3d="http://schemas.microsoft.com/office/drawing/2017/model3d" xmlns:o="urn:schemas-microsoft-com:office:office" xmlns:r="http://schemas.openxmlformats.org/officeDocument/2006/relationships" xmlns:m="http://schemas.openxmlformats.org/officeDocument/2006/math" xmlns:v="urn:schemas-microsoft-com:vml" xmlns:wp14="http://schemas.microsoft.com/office/word/2010/wordprocessingDrawing" xmlns:wp="http://schemas.openxmlformats.org/drawingml/2006/wordprocessingDrawing" xmlns:w10="urn:schemas-microsoft-com:office:word" xmlns:w="http://schemas.openxmlformats.org/wordprocessingml/2006/main" xmlns:w14="http://schemas.microsoft.com/office/word/2010/wordml" xmlns:w15="http://schemas.microsoft.com/office/word/2012/wordml" xmlns:w16cid="http://schemas.microsoft.com/office/word/2016/wordml/cid" xmlns:w16se="http://schemas.microsoft.com/office/word/2015/wordml/symex" xmlns:wpg="http://schemas.microsoft.com/office/word/2010/wordprocessingGroup" xmlns:wpi="http://schemas.microsoft.com/office/word/2010/wordprocessingInk" xmlns:wne="http://schemas.microsoft.com/office/word/2006/wordml" xmlns:wps="http://schemas.microsoft.com/office/word/2010/wordprocessingShape" mc:Ignorable="w14 w15 w16se w16cid wp14">
-  <w:abstractNum w:abstractNumId="0" w15:restartNumberingAfterBreak="0">
+<w:numbering xmlns:wpc="http://schemas.microsoft.com/office/word/2010/wordprocessingCanvas" xmlns:mc="http://schemas.openxmlformats.org/markup-compatibility/2006" xmlns:o="urn:schemas-microsoft-com:office:office" xmlns:r="http://schemas.openxmlformats.org/officeDocument/2006/relationships" xmlns:m="http://schemas.openxmlformats.org/officeDocument/2006/math" xmlns:v="urn:schemas-microsoft-com:vml" xmlns:wp14="http://schemas.microsoft.com/office/word/2010/wordprocessingDrawing" xmlns:wp="http://schemas.openxmlformats.org/drawingml/2006/wordprocessingDrawing" xmlns:w10="urn:schemas-microsoft-com:office:word" xmlns:w="http://schemas.openxmlformats.org/wordprocessingml/2006/main" xmlns:w14="http://schemas.microsoft.com/office/word/2010/wordml" xmlns:wpg="http://schemas.microsoft.com/office/word/2010/wordprocessingGroup" xmlns:wpi="http://schemas.microsoft.com/office/word/2010/wordprocessingInk" xmlns:wne="http://schemas.microsoft.com/office/word/2006/wordml" xmlns:wps="http://schemas.microsoft.com/office/word/2010/wordprocessingShape" mc:Ignorable="w14 wp14">
+  <w:abstractNum w:abstractNumId="0">
     <w:nsid w:val="03E751E0"/>
     <w:multiLevelType w:val="hybridMultilevel"/>
     <w:tmpl w:val="B7C8FF4A"/>
@@ -2917,7 +3653,7 @@
       <w:lvlText w:val="%1."/>
       <w:lvlJc w:val="left"/>
       <w:pPr>
-        <w:ind w:left="1352" w:hanging="360"/>
+        <w:ind w:left="785" w:hanging="360"/>
       </w:pPr>
       <w:rPr>
         <w:sz w:val="24"/>
@@ -2929,7 +3665,7 @@
       <w:lvlText w:val="%2."/>
       <w:lvlJc w:val="left"/>
       <w:pPr>
-        <w:ind w:left="1440" w:hanging="360"/>
+        <w:ind w:left="873" w:hanging="360"/>
       </w:pPr>
     </w:lvl>
     <w:lvl w:ilvl="2" w:tplc="0C0A001B" w:tentative="1">
@@ -2938,7 +3674,7 @@
       <w:lvlText w:val="%3."/>
       <w:lvlJc w:val="right"/>
       <w:pPr>
-        <w:ind w:left="2160" w:hanging="180"/>
+        <w:ind w:left="1593" w:hanging="180"/>
       </w:pPr>
     </w:lvl>
     <w:lvl w:ilvl="3" w:tplc="0C0A000F" w:tentative="1">
@@ -2947,7 +3683,7 @@
       <w:lvlText w:val="%4."/>
       <w:lvlJc w:val="left"/>
       <w:pPr>
-        <w:ind w:left="2880" w:hanging="360"/>
+        <w:ind w:left="2313" w:hanging="360"/>
       </w:pPr>
     </w:lvl>
     <w:lvl w:ilvl="4" w:tplc="0C0A0019" w:tentative="1">
@@ -2956,7 +3692,7 @@
       <w:lvlText w:val="%5."/>
       <w:lvlJc w:val="left"/>
       <w:pPr>
-        <w:ind w:left="3600" w:hanging="360"/>
+        <w:ind w:left="3033" w:hanging="360"/>
       </w:pPr>
     </w:lvl>
     <w:lvl w:ilvl="5" w:tplc="0C0A001B" w:tentative="1">
@@ -2965,7 +3701,7 @@
       <w:lvlText w:val="%6."/>
       <w:lvlJc w:val="right"/>
       <w:pPr>
-        <w:ind w:left="4320" w:hanging="180"/>
+        <w:ind w:left="3753" w:hanging="180"/>
       </w:pPr>
     </w:lvl>
     <w:lvl w:ilvl="6" w:tplc="0C0A000F" w:tentative="1">
@@ -2974,7 +3710,7 @@
       <w:lvlText w:val="%7."/>
       <w:lvlJc w:val="left"/>
       <w:pPr>
-        <w:ind w:left="5040" w:hanging="360"/>
+        <w:ind w:left="4473" w:hanging="360"/>
       </w:pPr>
     </w:lvl>
     <w:lvl w:ilvl="7" w:tplc="0C0A0019" w:tentative="1">
@@ -2983,7 +3719,7 @@
       <w:lvlText w:val="%8."/>
       <w:lvlJc w:val="left"/>
       <w:pPr>
-        <w:ind w:left="5760" w:hanging="360"/>
+        <w:ind w:left="5193" w:hanging="360"/>
       </w:pPr>
     </w:lvl>
     <w:lvl w:ilvl="8" w:tplc="0C0A001B" w:tentative="1">
@@ -2992,11 +3728,11 @@
       <w:lvlText w:val="%9."/>
       <w:lvlJc w:val="right"/>
       <w:pPr>
-        <w:ind w:left="6480" w:hanging="180"/>
+        <w:ind w:left="5913" w:hanging="180"/>
       </w:pPr>
     </w:lvl>
   </w:abstractNum>
-  <w:abstractNum w:abstractNumId="1" w15:restartNumberingAfterBreak="0">
+  <w:abstractNum w:abstractNumId="1">
     <w:nsid w:val="0FC05F35"/>
     <w:multiLevelType w:val="hybridMultilevel"/>
     <w:tmpl w:val="D586302A"/>
@@ -3109,7 +3845,7 @@
       </w:rPr>
     </w:lvl>
   </w:abstractNum>
-  <w:abstractNum w:abstractNumId="2" w15:restartNumberingAfterBreak="0">
+  <w:abstractNum w:abstractNumId="2">
     <w:nsid w:val="1AC23ECA"/>
     <w:multiLevelType w:val="hybridMultilevel"/>
     <w:tmpl w:val="0A5A81FE"/>
@@ -3222,7 +3958,7 @@
       </w:rPr>
     </w:lvl>
   </w:abstractNum>
-  <w:abstractNum w:abstractNumId="3" w15:restartNumberingAfterBreak="0">
+  <w:abstractNum w:abstractNumId="3">
     <w:nsid w:val="4E9D3039"/>
     <w:multiLevelType w:val="hybridMultilevel"/>
     <w:tmpl w:val="71F646C8"/>
@@ -3335,7 +4071,7 @@
       </w:rPr>
     </w:lvl>
   </w:abstractNum>
-  <w:abstractNum w:abstractNumId="4" w15:restartNumberingAfterBreak="0">
+  <w:abstractNum w:abstractNumId="4">
     <w:nsid w:val="582B43A2"/>
     <w:multiLevelType w:val="hybridMultilevel"/>
     <w:tmpl w:val="E6D2C3A2"/>
@@ -3467,7 +4203,7 @@
 </file>
 
 <file path=word/styles.xml><?xml version="1.0" encoding="utf-8"?>
-<w:styles xmlns:mc="http://schemas.openxmlformats.org/markup-compatibility/2006" xmlns:r="http://schemas.openxmlformats.org/officeDocument/2006/relationships" xmlns:w="http://schemas.openxmlformats.org/wordprocessingml/2006/main" xmlns:w14="http://schemas.microsoft.com/office/word/2010/wordml" xmlns:w15="http://schemas.microsoft.com/office/word/2012/wordml" xmlns:w16cid="http://schemas.microsoft.com/office/word/2016/wordml/cid" xmlns:w16se="http://schemas.microsoft.com/office/word/2015/wordml/symex" mc:Ignorable="w14 w15 w16se w16cid">
+<w:styles xmlns:mc="http://schemas.openxmlformats.org/markup-compatibility/2006" xmlns:r="http://schemas.openxmlformats.org/officeDocument/2006/relationships" xmlns:w="http://schemas.openxmlformats.org/wordprocessingml/2006/main" xmlns:w14="http://schemas.microsoft.com/office/word/2010/wordml" mc:Ignorable="w14">
   <w:docDefaults>
     <w:rPrDefault>
       <w:rPr>
@@ -3483,383 +4219,144 @@
       </w:pPr>
     </w:pPrDefault>
   </w:docDefaults>
-  <w:latentStyles w:defLockedState="0" w:defUIPriority="99" w:defSemiHidden="0" w:defUnhideWhenUsed="0" w:defQFormat="0" w:count="376">
-    <w:lsdException w:name="Normal" w:uiPriority="0" w:qFormat="1"/>
-    <w:lsdException w:name="heading 1" w:uiPriority="9" w:qFormat="1"/>
-    <w:lsdException w:name="heading 2" w:semiHidden="1" w:uiPriority="9" w:unhideWhenUsed="1" w:qFormat="1"/>
-    <w:lsdException w:name="heading 3" w:semiHidden="1" w:uiPriority="9" w:unhideWhenUsed="1" w:qFormat="1"/>
-    <w:lsdException w:name="heading 4" w:semiHidden="1" w:uiPriority="9" w:unhideWhenUsed="1" w:qFormat="1"/>
-    <w:lsdException w:name="heading 5" w:semiHidden="1" w:uiPriority="9" w:unhideWhenUsed="1" w:qFormat="1"/>
-    <w:lsdException w:name="heading 6" w:semiHidden="1" w:uiPriority="9" w:unhideWhenUsed="1" w:qFormat="1"/>
-    <w:lsdException w:name="heading 7" w:semiHidden="1" w:uiPriority="9" w:unhideWhenUsed="1" w:qFormat="1"/>
-    <w:lsdException w:name="heading 8" w:semiHidden="1" w:uiPriority="9" w:unhideWhenUsed="1" w:qFormat="1"/>
-    <w:lsdException w:name="heading 9" w:semiHidden="1" w:uiPriority="9" w:unhideWhenUsed="1" w:qFormat="1"/>
-    <w:lsdException w:name="index 1" w:semiHidden="1" w:unhideWhenUsed="1"/>
-    <w:lsdException w:name="index 2" w:semiHidden="1" w:unhideWhenUsed="1"/>
-    <w:lsdException w:name="index 3" w:semiHidden="1" w:unhideWhenUsed="1"/>
-    <w:lsdException w:name="index 4" w:semiHidden="1" w:unhideWhenUsed="1"/>
-    <w:lsdException w:name="index 5" w:semiHidden="1" w:unhideWhenUsed="1"/>
-    <w:lsdException w:name="index 6" w:semiHidden="1" w:unhideWhenUsed="1"/>
-    <w:lsdException w:name="index 7" w:semiHidden="1" w:unhideWhenUsed="1"/>
-    <w:lsdException w:name="index 8" w:semiHidden="1" w:unhideWhenUsed="1"/>
-    <w:lsdException w:name="index 9" w:semiHidden="1" w:unhideWhenUsed="1"/>
-    <w:lsdException w:name="toc 1" w:semiHidden="1" w:uiPriority="39" w:unhideWhenUsed="1"/>
-    <w:lsdException w:name="toc 2" w:semiHidden="1" w:uiPriority="39" w:unhideWhenUsed="1"/>
-    <w:lsdException w:name="toc 3" w:semiHidden="1" w:uiPriority="39" w:unhideWhenUsed="1"/>
-    <w:lsdException w:name="toc 4" w:semiHidden="1" w:uiPriority="39" w:unhideWhenUsed="1"/>
-    <w:lsdException w:name="toc 5" w:semiHidden="1" w:uiPriority="39" w:unhideWhenUsed="1"/>
-    <w:lsdException w:name="toc 6" w:semiHidden="1" w:uiPriority="39" w:unhideWhenUsed="1"/>
-    <w:lsdException w:name="toc 7" w:semiHidden="1" w:uiPriority="39" w:unhideWhenUsed="1"/>
-    <w:lsdException w:name="toc 8" w:semiHidden="1" w:uiPriority="39" w:unhideWhenUsed="1"/>
-    <w:lsdException w:name="toc 9" w:semiHidden="1" w:uiPriority="39" w:unhideWhenUsed="1"/>
-    <w:lsdException w:name="Normal Indent" w:semiHidden="1" w:unhideWhenUsed="1"/>
-    <w:lsdException w:name="footnote text" w:semiHidden="1" w:unhideWhenUsed="1"/>
-    <w:lsdException w:name="annotation text" w:semiHidden="1" w:unhideWhenUsed="1"/>
-    <w:lsdException w:name="header" w:semiHidden="1" w:unhideWhenUsed="1"/>
-    <w:lsdException w:name="footer" w:semiHidden="1" w:unhideWhenUsed="1"/>
-    <w:lsdException w:name="index heading" w:semiHidden="1" w:unhideWhenUsed="1"/>
-    <w:lsdException w:name="caption" w:semiHidden="1" w:uiPriority="35" w:unhideWhenUsed="1" w:qFormat="1"/>
-    <w:lsdException w:name="table of figures" w:semiHidden="1" w:unhideWhenUsed="1"/>
-    <w:lsdException w:name="envelope address" w:semiHidden="1" w:unhideWhenUsed="1"/>
-    <w:lsdException w:name="envelope return" w:semiHidden="1" w:unhideWhenUsed="1"/>
-    <w:lsdException w:name="footnote reference" w:semiHidden="1" w:unhideWhenUsed="1"/>
-    <w:lsdException w:name="annotation reference" w:semiHidden="1" w:unhideWhenUsed="1"/>
-    <w:lsdException w:name="line number" w:semiHidden="1" w:unhideWhenUsed="1"/>
-    <w:lsdException w:name="page number" w:semiHidden="1" w:unhideWhenUsed="1"/>
-    <w:lsdException w:name="endnote reference" w:semiHidden="1" w:unhideWhenUsed="1"/>
-    <w:lsdException w:name="endnote text" w:semiHidden="1" w:unhideWhenUsed="1"/>
-    <w:lsdException w:name="table of authorities" w:semiHidden="1" w:unhideWhenUsed="1"/>
-    <w:lsdException w:name="macro" w:semiHidden="1" w:unhideWhenUsed="1"/>
-    <w:lsdException w:name="toa heading" w:semiHidden="1" w:unhideWhenUsed="1"/>
-    <w:lsdException w:name="List" w:semiHidden="1" w:unhideWhenUsed="1"/>
-    <w:lsdException w:name="List Bullet" w:semiHidden="1" w:unhideWhenUsed="1"/>
-    <w:lsdException w:name="List Number" w:semiHidden="1" w:unhideWhenUsed="1"/>
-    <w:lsdException w:name="List 2" w:semiHidden="1" w:unhideWhenUsed="1"/>
-    <w:lsdException w:name="List 3" w:semiHidden="1" w:unhideWhenUsed="1"/>
-    <w:lsdException w:name="List 4" w:semiHidden="1" w:unhideWhenUsed="1"/>
-    <w:lsdException w:name="List 5" w:semiHidden="1" w:unhideWhenUsed="1"/>
-    <w:lsdException w:name="List Bullet 2" w:semiHidden="1" w:unhideWhenUsed="1"/>
-    <w:lsdException w:name="List Bullet 3" w:semiHidden="1" w:unhideWhenUsed="1"/>
-    <w:lsdException w:name="List Bullet 4" w:semiHidden="1" w:unhideWhenUsed="1"/>
-    <w:lsdException w:name="List Bullet 5" w:semiHidden="1" w:unhideWhenUsed="1"/>
-    <w:lsdException w:name="List Number 2" w:semiHidden="1" w:unhideWhenUsed="1"/>
-    <w:lsdException w:name="List Number 3" w:semiHidden="1" w:unhideWhenUsed="1"/>
-    <w:lsdException w:name="List Number 4" w:semiHidden="1" w:unhideWhenUsed="1"/>
-    <w:lsdException w:name="List Number 5" w:semiHidden="1" w:unhideWhenUsed="1"/>
-    <w:lsdException w:name="Title" w:uiPriority="10" w:qFormat="1"/>
-    <w:lsdException w:name="Closing" w:semiHidden="1" w:unhideWhenUsed="1"/>
-    <w:lsdException w:name="Signature" w:semiHidden="1" w:unhideWhenUsed="1"/>
-    <w:lsdException w:name="Default Paragraph Font" w:semiHidden="1" w:uiPriority="1" w:unhideWhenUsed="1"/>
-    <w:lsdException w:name="Body Text" w:semiHidden="1" w:unhideWhenUsed="1"/>
-    <w:lsdException w:name="Body Text Indent" w:semiHidden="1" w:unhideWhenUsed="1"/>
-    <w:lsdException w:name="List Continue" w:semiHidden="1" w:unhideWhenUsed="1"/>
-    <w:lsdException w:name="List Continue 2" w:semiHidden="1" w:unhideWhenUsed="1"/>
-    <w:lsdException w:name="List Continue 3" w:semiHidden="1" w:unhideWhenUsed="1"/>
-    <w:lsdException w:name="List Continue 4" w:semiHidden="1" w:unhideWhenUsed="1"/>
-    <w:lsdException w:name="List Continue 5" w:semiHidden="1" w:unhideWhenUsed="1"/>
-    <w:lsdException w:name="Message Header" w:semiHidden="1" w:unhideWhenUsed="1"/>
-    <w:lsdException w:name="Subtitle" w:uiPriority="11" w:qFormat="1"/>
-    <w:lsdException w:name="Salutation" w:semiHidden="1" w:unhideWhenUsed="1"/>
-    <w:lsdException w:name="Date" w:semiHidden="1" w:unhideWhenUsed="1"/>
-    <w:lsdException w:name="Body Text First Indent" w:semiHidden="1" w:unhideWhenUsed="1"/>
-    <w:lsdException w:name="Body Text First Indent 2" w:semiHidden="1" w:unhideWhenUsed="1"/>
-    <w:lsdException w:name="Note Heading" w:semiHidden="1" w:unhideWhenUsed="1"/>
-    <w:lsdException w:name="Body Text 2" w:semiHidden="1" w:unhideWhenUsed="1"/>
-    <w:lsdException w:name="Body Text 3" w:semiHidden="1" w:unhideWhenUsed="1"/>
-    <w:lsdException w:name="Body Text Indent 2" w:semiHidden="1" w:unhideWhenUsed="1"/>
-    <w:lsdException w:name="Body Text Indent 3" w:semiHidden="1" w:unhideWhenUsed="1"/>
-    <w:lsdException w:name="Block Text" w:semiHidden="1" w:unhideWhenUsed="1"/>
-    <w:lsdException w:name="Hyperlink" w:semiHidden="1" w:unhideWhenUsed="1"/>
-    <w:lsdException w:name="FollowedHyperlink" w:semiHidden="1" w:unhideWhenUsed="1"/>
-    <w:lsdException w:name="Strong" w:uiPriority="22" w:qFormat="1"/>
-    <w:lsdException w:name="Emphasis" w:uiPriority="20" w:qFormat="1"/>
-    <w:lsdException w:name="Document Map" w:semiHidden="1" w:unhideWhenUsed="1"/>
-    <w:lsdException w:name="Plain Text" w:semiHidden="1" w:unhideWhenUsed="1"/>
-    <w:lsdException w:name="E-mail Signature" w:semiHidden="1" w:unhideWhenUsed="1"/>
-    <w:lsdException w:name="HTML Top of Form" w:semiHidden="1" w:unhideWhenUsed="1"/>
-    <w:lsdException w:name="HTML Bottom of Form" w:semiHidden="1" w:unhideWhenUsed="1"/>
-    <w:lsdException w:name="Normal (Web)" w:semiHidden="1" w:unhideWhenUsed="1"/>
-    <w:lsdException w:name="HTML Acronym" w:semiHidden="1" w:unhideWhenUsed="1"/>
-    <w:lsdException w:name="HTML Address" w:semiHidden="1" w:unhideWhenUsed="1"/>
-    <w:lsdException w:name="HTML Cite" w:semiHidden="1" w:unhideWhenUsed="1"/>
-    <w:lsdException w:name="HTML Code" w:semiHidden="1" w:unhideWhenUsed="1"/>
-    <w:lsdException w:name="HTML Definition" w:semiHidden="1" w:unhideWhenUsed="1"/>
-    <w:lsdException w:name="HTML Keyboard" w:semiHidden="1" w:unhideWhenUsed="1"/>
-    <w:lsdException w:name="HTML Preformatted" w:semiHidden="1" w:unhideWhenUsed="1"/>
-    <w:lsdException w:name="HTML Sample" w:semiHidden="1" w:unhideWhenUsed="1"/>
-    <w:lsdException w:name="HTML Typewriter" w:semiHidden="1" w:unhideWhenUsed="1"/>
-    <w:lsdException w:name="HTML Variable" w:semiHidden="1" w:unhideWhenUsed="1"/>
-    <w:lsdException w:name="Normal Table" w:semiHidden="1" w:unhideWhenUsed="1"/>
-    <w:lsdException w:name="annotation subject" w:semiHidden="1" w:unhideWhenUsed="1"/>
-    <w:lsdException w:name="No List" w:semiHidden="1" w:unhideWhenUsed="1"/>
-    <w:lsdException w:name="Outline List 1" w:semiHidden="1" w:unhideWhenUsed="1"/>
-    <w:lsdException w:name="Outline List 2" w:semiHidden="1" w:unhideWhenUsed="1"/>
-    <w:lsdException w:name="Outline List 3" w:semiHidden="1" w:unhideWhenUsed="1"/>
-    <w:lsdException w:name="Table Simple 1" w:semiHidden="1" w:unhideWhenUsed="1"/>
-    <w:lsdException w:name="Table Simple 2" w:semiHidden="1" w:unhideWhenUsed="1"/>
-    <w:lsdException w:name="Table Simple 3" w:semiHidden="1" w:unhideWhenUsed="1"/>
-    <w:lsdException w:name="Table Classic 1" w:semiHidden="1" w:unhideWhenUsed="1"/>
-    <w:lsdException w:name="Table Classic 2" w:semiHidden="1" w:unhideWhenUsed="1"/>
-    <w:lsdException w:name="Table Classic 3" w:semiHidden="1" w:unhideWhenUsed="1"/>
-    <w:lsdException w:name="Table Classic 4" w:semiHidden="1" w:unhideWhenUsed="1"/>
-    <w:lsdException w:name="Table Colorful 1" w:semiHidden="1" w:unhideWhenUsed="1"/>
-    <w:lsdException w:name="Table Colorful 2" w:semiHidden="1" w:unhideWhenUsed="1"/>
-    <w:lsdException w:name="Table Colorful 3" w:semiHidden="1" w:unhideWhenUsed="1"/>
-    <w:lsdException w:name="Table Columns 1" w:semiHidden="1" w:unhideWhenUsed="1"/>
-    <w:lsdException w:name="Table Columns 2" w:semiHidden="1" w:unhideWhenUsed="1"/>
-    <w:lsdException w:name="Table Columns 3" w:semiHidden="1" w:unhideWhenUsed="1"/>
-    <w:lsdException w:name="Table Columns 4" w:semiHidden="1" w:unhideWhenUsed="1"/>
-    <w:lsdException w:name="Table Columns 5" w:semiHidden="1" w:unhideWhenUsed="1"/>
-    <w:lsdException w:name="Table Grid 1" w:semiHidden="1" w:unhideWhenUsed="1"/>
-    <w:lsdException w:name="Table Grid 2" w:semiHidden="1" w:unhideWhenUsed="1"/>
-    <w:lsdException w:name="Table Grid 3" w:semiHidden="1" w:unhideWhenUsed="1"/>
-    <w:lsdException w:name="Table Grid 4" w:semiHidden="1" w:unhideWhenUsed="1"/>
-    <w:lsdException w:name="Table Grid 5" w:semiHidden="1" w:unhideWhenUsed="1"/>
-    <w:lsdException w:name="Table Grid 6" w:semiHidden="1" w:unhideWhenUsed="1"/>
-    <w:lsdException w:name="Table Grid 7" w:semiHidden="1" w:unhideWhenUsed="1"/>
-    <w:lsdException w:name="Table Grid 8" w:semiHidden="1" w:unhideWhenUsed="1"/>
-    <w:lsdException w:name="Table List 1" w:semiHidden="1" w:unhideWhenUsed="1"/>
-    <w:lsdException w:name="Table List 2" w:semiHidden="1" w:unhideWhenUsed="1"/>
-    <w:lsdException w:name="Table List 3" w:semiHidden="1" w:unhideWhenUsed="1"/>
-    <w:lsdException w:name="Table List 4" w:semiHidden="1" w:unhideWhenUsed="1"/>
-    <w:lsdException w:name="Table List 5" w:semiHidden="1" w:unhideWhenUsed="1"/>
-    <w:lsdException w:name="Table List 6" w:semiHidden="1" w:unhideWhenUsed="1"/>
-    <w:lsdException w:name="Table List 7" w:semiHidden="1" w:unhideWhenUsed="1"/>
-    <w:lsdException w:name="Table List 8" w:semiHidden="1" w:unhideWhenUsed="1"/>
-    <w:lsdException w:name="Table 3D effects 1" w:semiHidden="1" w:unhideWhenUsed="1"/>
-    <w:lsdException w:name="Table 3D effects 2" w:semiHidden="1" w:unhideWhenUsed="1"/>
-    <w:lsdException w:name="Table 3D effects 3" w:semiHidden="1" w:unhideWhenUsed="1"/>
-    <w:lsdException w:name="Table Contemporary" w:semiHidden="1" w:unhideWhenUsed="1"/>
-    <w:lsdException w:name="Table Elegant" w:semiHidden="1" w:unhideWhenUsed="1"/>
-    <w:lsdException w:name="Table Professional" w:semiHidden="1" w:unhideWhenUsed="1"/>
-    <w:lsdException w:name="Table Subtle 1" w:semiHidden="1" w:unhideWhenUsed="1"/>
-    <w:lsdException w:name="Table Subtle 2" w:semiHidden="1" w:unhideWhenUsed="1"/>
-    <w:lsdException w:name="Table Web 1" w:semiHidden="1" w:unhideWhenUsed="1"/>
-    <w:lsdException w:name="Table Web 2" w:semiHidden="1" w:unhideWhenUsed="1"/>
-    <w:lsdException w:name="Table Web 3" w:semiHidden="1" w:unhideWhenUsed="1"/>
-    <w:lsdException w:name="Balloon Text" w:semiHidden="1" w:unhideWhenUsed="1"/>
-    <w:lsdException w:name="Table Grid" w:uiPriority="39"/>
-    <w:lsdException w:name="Table Theme" w:semiHidden="1" w:unhideWhenUsed="1"/>
-    <w:lsdException w:name="Placeholder Text" w:semiHidden="1"/>
-    <w:lsdException w:name="No Spacing" w:uiPriority="1" w:qFormat="1"/>
-    <w:lsdException w:name="Light Shading" w:uiPriority="60"/>
-    <w:lsdException w:name="Light List" w:uiPriority="61"/>
-    <w:lsdException w:name="Light Grid" w:uiPriority="62"/>
-    <w:lsdException w:name="Medium Shading 1" w:uiPriority="63"/>
-    <w:lsdException w:name="Medium Shading 2" w:uiPriority="64"/>
-    <w:lsdException w:name="Medium List 1" w:uiPriority="65"/>
-    <w:lsdException w:name="Medium List 2" w:uiPriority="66"/>
-    <w:lsdException w:name="Medium Grid 1" w:uiPriority="67"/>
-    <w:lsdException w:name="Medium Grid 2" w:uiPriority="68"/>
-    <w:lsdException w:name="Medium Grid 3" w:uiPriority="69"/>
-    <w:lsdException w:name="Dark List" w:uiPriority="70"/>
-    <w:lsdException w:name="Colorful Shading" w:uiPriority="71"/>
-    <w:lsdException w:name="Colorful List" w:uiPriority="72"/>
-    <w:lsdException w:name="Colorful Grid" w:uiPriority="73"/>
-    <w:lsdException w:name="Light Shading Accent 1" w:uiPriority="60"/>
-    <w:lsdException w:name="Light List Accent 1" w:uiPriority="61"/>
-    <w:lsdException w:name="Light Grid Accent 1" w:uiPriority="62"/>
-    <w:lsdException w:name="Medium Shading 1 Accent 1" w:uiPriority="63"/>
-    <w:lsdException w:name="Medium Shading 2 Accent 1" w:uiPriority="64"/>
-    <w:lsdException w:name="Medium List 1 Accent 1" w:uiPriority="65"/>
-    <w:lsdException w:name="Revision" w:semiHidden="1"/>
-    <w:lsdException w:name="List Paragraph" w:uiPriority="34" w:qFormat="1"/>
-    <w:lsdException w:name="Quote" w:uiPriority="29" w:qFormat="1"/>
-    <w:lsdException w:name="Intense Quote" w:uiPriority="30" w:qFormat="1"/>
-    <w:lsdException w:name="Medium List 2 Accent 1" w:uiPriority="66"/>
-    <w:lsdException w:name="Medium Grid 1 Accent 1" w:uiPriority="67"/>
-    <w:lsdException w:name="Medium Grid 2 Accent 1" w:uiPriority="68"/>
-    <w:lsdException w:name="Medium Grid 3 Accent 1" w:uiPriority="69"/>
-    <w:lsdException w:name="Dark List Accent 1" w:uiPriority="70"/>
-    <w:lsdException w:name="Colorful Shading Accent 1" w:uiPriority="71"/>
-    <w:lsdException w:name="Colorful List Accent 1" w:uiPriority="72"/>
-    <w:lsdException w:name="Colorful Grid Accent 1" w:uiPriority="73"/>
-    <w:lsdException w:name="Light Shading Accent 2" w:uiPriority="60"/>
-    <w:lsdException w:name="Light List Accent 2" w:uiPriority="61"/>
-    <w:lsdException w:name="Light Grid Accent 2" w:uiPriority="62"/>
-    <w:lsdException w:name="Medium Shading 1 Accent 2" w:uiPriority="63"/>
-    <w:lsdException w:name="Medium Shading 2 Accent 2" w:uiPriority="64"/>
-    <w:lsdException w:name="Medium List 1 Accent 2" w:uiPriority="65"/>
-    <w:lsdException w:name="Medium List 2 Accent 2" w:uiPriority="66"/>
-    <w:lsdException w:name="Medium Grid 1 Accent 2" w:uiPriority="67"/>
-    <w:lsdException w:name="Medium Grid 2 Accent 2" w:uiPriority="68"/>
-    <w:lsdException w:name="Medium Grid 3 Accent 2" w:uiPriority="69"/>
-    <w:lsdException w:name="Dark List Accent 2" w:uiPriority="70"/>
-    <w:lsdException w:name="Colorful Shading Accent 2" w:uiPriority="71"/>
-    <w:lsdException w:name="Colorful List Accent 2" w:uiPriority="72"/>
-    <w:lsdException w:name="Colorful Grid Accent 2" w:uiPriority="73"/>
-    <w:lsdException w:name="Light Shading Accent 3" w:uiPriority="60"/>
-    <w:lsdException w:name="Light List Accent 3" w:uiPriority="61"/>
-    <w:lsdException w:name="Light Grid Accent 3" w:uiPriority="62"/>
-    <w:lsdException w:name="Medium Shading 1 Accent 3" w:uiPriority="63"/>
-    <w:lsdException w:name="Medium Shading 2 Accent 3" w:uiPriority="64"/>
-    <w:lsdException w:name="Medium List 1 Accent 3" w:uiPriority="65"/>
-    <w:lsdException w:name="Medium List 2 Accent 3" w:uiPriority="66"/>
-    <w:lsdException w:name="Medium Grid 1 Accent 3" w:uiPriority="67"/>
-    <w:lsdException w:name="Medium Grid 2 Accent 3" w:uiPriority="68"/>
-    <w:lsdException w:name="Medium Grid 3 Accent 3" w:uiPriority="69"/>
-    <w:lsdException w:name="Dark List Accent 3" w:uiPriority="70"/>
-    <w:lsdException w:name="Colorful Shading Accent 3" w:uiPriority="71"/>
-    <w:lsdException w:name="Colorful List Accent 3" w:uiPriority="72"/>
-    <w:lsdException w:name="Colorful Grid Accent 3" w:uiPriority="73"/>
-    <w:lsdException w:name="Light Shading Accent 4" w:uiPriority="60"/>
-    <w:lsdException w:name="Light List Accent 4" w:uiPriority="61"/>
-    <w:lsdException w:name="Light Grid Accent 4" w:uiPriority="62"/>
-    <w:lsdException w:name="Medium Shading 1 Accent 4" w:uiPriority="63"/>
-    <w:lsdException w:name="Medium Shading 2 Accent 4" w:uiPriority="64"/>
-    <w:lsdException w:name="Medium List 1 Accent 4" w:uiPriority="65"/>
-    <w:lsdException w:name="Medium List 2 Accent 4" w:uiPriority="66"/>
-    <w:lsdException w:name="Medium Grid 1 Accent 4" w:uiPriority="67"/>
-    <w:lsdException w:name="Medium Grid 2 Accent 4" w:uiPriority="68"/>
-    <w:lsdException w:name="Medium Grid 3 Accent 4" w:uiPriority="69"/>
-    <w:lsdException w:name="Dark List Accent 4" w:uiPriority="70"/>
-    <w:lsdException w:name="Colorful Shading Accent 4" w:uiPriority="71"/>
-    <w:lsdException w:name="Colorful List Accent 4" w:uiPriority="72"/>
-    <w:lsdException w:name="Colorful Grid Accent 4" w:uiPriority="73"/>
-    <w:lsdException w:name="Light Shading Accent 5" w:uiPriority="60"/>
-    <w:lsdException w:name="Light List Accent 5" w:uiPriority="61"/>
-    <w:lsdException w:name="Light Grid Accent 5" w:uiPriority="62"/>
-    <w:lsdException w:name="Medium Shading 1 Accent 5" w:uiPriority="63"/>
-    <w:lsdException w:name="Medium Shading 2 Accent 5" w:uiPriority="64"/>
-    <w:lsdException w:name="Medium List 1 Accent 5" w:uiPriority="65"/>
-    <w:lsdException w:name="Medium List 2 Accent 5" w:uiPriority="66"/>
-    <w:lsdException w:name="Medium Grid 1 Accent 5" w:uiPriority="67"/>
-    <w:lsdException w:name="Medium Grid 2 Accent 5" w:uiPriority="68"/>
-    <w:lsdException w:name="Medium Grid 3 Accent 5" w:uiPriority="69"/>
-    <w:lsdException w:name="Dark List Accent 5" w:uiPriority="70"/>
-    <w:lsdException w:name="Colorful Shading Accent 5" w:uiPriority="71"/>
-    <w:lsdException w:name="Colorful List Accent 5" w:uiPriority="72"/>
-    <w:lsdException w:name="Colorful Grid Accent 5" w:uiPriority="73"/>
-    <w:lsdException w:name="Light Shading Accent 6" w:uiPriority="60"/>
-    <w:lsdException w:name="Light List Accent 6" w:uiPriority="61"/>
-    <w:lsdException w:name="Light Grid Accent 6" w:uiPriority="62"/>
-    <w:lsdException w:name="Medium Shading 1 Accent 6" w:uiPriority="63"/>
-    <w:lsdException w:name="Medium Shading 2 Accent 6" w:uiPriority="64"/>
-    <w:lsdException w:name="Medium List 1 Accent 6" w:uiPriority="65"/>
-    <w:lsdException w:name="Medium List 2 Accent 6" w:uiPriority="66"/>
-    <w:lsdException w:name="Medium Grid 1 Accent 6" w:uiPriority="67"/>
-    <w:lsdException w:name="Medium Grid 2 Accent 6" w:uiPriority="68"/>
-    <w:lsdException w:name="Medium Grid 3 Accent 6" w:uiPriority="69"/>
-    <w:lsdException w:name="Dark List Accent 6" w:uiPriority="70"/>
-    <w:lsdException w:name="Colorful Shading Accent 6" w:uiPriority="71"/>
-    <w:lsdException w:name="Colorful List Accent 6" w:uiPriority="72"/>
-    <w:lsdException w:name="Colorful Grid Accent 6" w:uiPriority="73"/>
-    <w:lsdException w:name="Subtle Emphasis" w:uiPriority="19" w:qFormat="1"/>
-    <w:lsdException w:name="Intense Emphasis" w:uiPriority="21" w:qFormat="1"/>
-    <w:lsdException w:name="Subtle Reference" w:uiPriority="31" w:qFormat="1"/>
-    <w:lsdException w:name="Intense Reference" w:uiPriority="32" w:qFormat="1"/>
-    <w:lsdException w:name="Book Title" w:uiPriority="33" w:qFormat="1"/>
-    <w:lsdException w:name="Bibliography" w:semiHidden="1" w:uiPriority="37" w:unhideWhenUsed="1"/>
-    <w:lsdException w:name="TOC Heading" w:semiHidden="1" w:uiPriority="39" w:unhideWhenUsed="1" w:qFormat="1"/>
-    <w:lsdException w:name="Plain Table 1" w:uiPriority="41"/>
-    <w:lsdException w:name="Plain Table 2" w:uiPriority="42"/>
-    <w:lsdException w:name="Plain Table 3" w:uiPriority="43"/>
-    <w:lsdException w:name="Plain Table 4" w:uiPriority="44"/>
-    <w:lsdException w:name="Plain Table 5" w:uiPriority="45"/>
-    <w:lsdException w:name="Grid Table Light" w:uiPriority="40"/>
-    <w:lsdException w:name="Grid Table 1 Light" w:uiPriority="46"/>
-    <w:lsdException w:name="Grid Table 2" w:uiPriority="47"/>
-    <w:lsdException w:name="Grid Table 3" w:uiPriority="48"/>
-    <w:lsdException w:name="Grid Table 4" w:uiPriority="49"/>
-    <w:lsdException w:name="Grid Table 5 Dark" w:uiPriority="50"/>
-    <w:lsdException w:name="Grid Table 6 Colorful" w:uiPriority="51"/>
-    <w:lsdException w:name="Grid Table 7 Colorful" w:uiPriority="52"/>
-    <w:lsdException w:name="Grid Table 1 Light Accent 1" w:uiPriority="46"/>
-    <w:lsdException w:name="Grid Table 2 Accent 1" w:uiPriority="47"/>
-    <w:lsdException w:name="Grid Table 3 Accent 1" w:uiPriority="48"/>
-    <w:lsdException w:name="Grid Table 4 Accent 1" w:uiPriority="49"/>
-    <w:lsdException w:name="Grid Table 5 Dark Accent 1" w:uiPriority="50"/>
-    <w:lsdException w:name="Grid Table 6 Colorful Accent 1" w:uiPriority="51"/>
-    <w:lsdException w:name="Grid Table 7 Colorful Accent 1" w:uiPriority="52"/>
-    <w:lsdException w:name="Grid Table 1 Light Accent 2" w:uiPriority="46"/>
-    <w:lsdException w:name="Grid Table 2 Accent 2" w:uiPriority="47"/>
-    <w:lsdException w:name="Grid Table 3 Accent 2" w:uiPriority="48"/>
-    <w:lsdException w:name="Grid Table 4 Accent 2" w:uiPriority="49"/>
-    <w:lsdException w:name="Grid Table 5 Dark Accent 2" w:uiPriority="50"/>
-    <w:lsdException w:name="Grid Table 6 Colorful Accent 2" w:uiPriority="51"/>
-    <w:lsdException w:name="Grid Table 7 Colorful Accent 2" w:uiPriority="52"/>
-    <w:lsdException w:name="Grid Table 1 Light Accent 3" w:uiPriority="46"/>
-    <w:lsdException w:name="Grid Table 2 Accent 3" w:uiPriority="47"/>
-    <w:lsdException w:name="Grid Table 3 Accent 3" w:uiPriority="48"/>
-    <w:lsdException w:name="Grid Table 4 Accent 3" w:uiPriority="49"/>
-    <w:lsdException w:name="Grid Table 5 Dark Accent 3" w:uiPriority="50"/>
-    <w:lsdException w:name="Grid Table 6 Colorful Accent 3" w:uiPriority="51"/>
-    <w:lsdException w:name="Grid Table 7 Colorful Accent 3" w:uiPriority="52"/>
-    <w:lsdException w:name="Grid Table 1 Light Accent 4" w:uiPriority="46"/>
-    <w:lsdException w:name="Grid Table 2 Accent 4" w:uiPriority="47"/>
-    <w:lsdException w:name="Grid Table 3 Accent 4" w:uiPriority="48"/>
-    <w:lsdException w:name="Grid Table 4 Accent 4" w:uiPriority="49"/>
-    <w:lsdException w:name="Grid Table 5 Dark Accent 4" w:uiPriority="50"/>
-    <w:lsdException w:name="Grid Table 6 Colorful Accent 4" w:uiPriority="51"/>
-    <w:lsdException w:name="Grid Table 7 Colorful Accent 4" w:uiPriority="52"/>
-    <w:lsdException w:name="Grid Table 1 Light Accent 5" w:uiPriority="46"/>
-    <w:lsdException w:name="Grid Table 2 Accent 5" w:uiPriority="47"/>
-    <w:lsdException w:name="Grid Table 3 Accent 5" w:uiPriority="48"/>
-    <w:lsdException w:name="Grid Table 4 Accent 5" w:uiPriority="49"/>
-    <w:lsdException w:name="Grid Table 5 Dark Accent 5" w:uiPriority="50"/>
-    <w:lsdException w:name="Grid Table 6 Colorful Accent 5" w:uiPriority="51"/>
-    <w:lsdException w:name="Grid Table 7 Colorful Accent 5" w:uiPriority="52"/>
-    <w:lsdException w:name="Grid Table 1 Light Accent 6" w:uiPriority="46"/>
-    <w:lsdException w:name="Grid Table 2 Accent 6" w:uiPriority="47"/>
-    <w:lsdException w:name="Grid Table 3 Accent 6" w:uiPriority="48"/>
-    <w:lsdException w:name="Grid Table 4 Accent 6" w:uiPriority="49"/>
-    <w:lsdException w:name="Grid Table 5 Dark Accent 6" w:uiPriority="50"/>
-    <w:lsdException w:name="Grid Table 6 Colorful Accent 6" w:uiPriority="51"/>
-    <w:lsdException w:name="Grid Table 7 Colorful Accent 6" w:uiPriority="52"/>
-    <w:lsdException w:name="List Table 1 Light" w:uiPriority="46"/>
-    <w:lsdException w:name="List Table 2" w:uiPriority="47"/>
-    <w:lsdException w:name="List Table 3" w:uiPriority="48"/>
-    <w:lsdException w:name="List Table 4" w:uiPriority="49"/>
-    <w:lsdException w:name="List Table 5 Dark" w:uiPriority="50"/>
-    <w:lsdException w:name="List Table 6 Colorful" w:uiPriority="51"/>
-    <w:lsdException w:name="List Table 7 Colorful" w:uiPriority="52"/>
-    <w:lsdException w:name="List Table 1 Light Accent 1" w:uiPriority="46"/>
-    <w:lsdException w:name="List Table 2 Accent 1" w:uiPriority="47"/>
-    <w:lsdException w:name="List Table 3 Accent 1" w:uiPriority="48"/>
-    <w:lsdException w:name="List Table 4 Accent 1" w:uiPriority="49"/>
-    <w:lsdException w:name="List Table 5 Dark Accent 1" w:uiPriority="50"/>
-    <w:lsdException w:name="List Table 6 Colorful Accent 1" w:uiPriority="51"/>
-    <w:lsdException w:name="List Table 7 Colorful Accent 1" w:uiPriority="52"/>
-    <w:lsdException w:name="List Table 1 Light Accent 2" w:uiPriority="46"/>
-    <w:lsdException w:name="List Table 2 Accent 2" w:uiPriority="47"/>
-    <w:lsdException w:name="List Table 3 Accent 2" w:uiPriority="48"/>
-    <w:lsdException w:name="List Table 4 Accent 2" w:uiPriority="49"/>
-    <w:lsdException w:name="List Table 5 Dark Accent 2" w:uiPriority="50"/>
-    <w:lsdException w:name="List Table 6 Colorful Accent 2" w:uiPriority="51"/>
-    <w:lsdException w:name="List Table 7 Colorful Accent 2" w:uiPriority="52"/>
-    <w:lsdException w:name="List Table 1 Light Accent 3" w:uiPriority="46"/>
-    <w:lsdException w:name="List Table 2 Accent 3" w:uiPriority="47"/>
-    <w:lsdException w:name="List Table 3 Accent 3" w:uiPriority="48"/>
-    <w:lsdException w:name="List Table 4 Accent 3" w:uiPriority="49"/>
-    <w:lsdException w:name="List Table 5 Dark Accent 3" w:uiPriority="50"/>
-    <w:lsdException w:name="List Table 6 Colorful Accent 3" w:uiPriority="51"/>
-    <w:lsdException w:name="List Table 7 Colorful Accent 3" w:uiPriority="52"/>
-    <w:lsdException w:name="List Table 1 Light Accent 4" w:uiPriority="46"/>
-    <w:lsdException w:name="List Table 2 Accent 4" w:uiPriority="47"/>
-    <w:lsdException w:name="List Table 3 Accent 4" w:uiPriority="48"/>
-    <w:lsdException w:name="List Table 4 Accent 4" w:uiPriority="49"/>
-    <w:lsdException w:name="List Table 5 Dark Accent 4" w:uiPriority="50"/>
-    <w:lsdException w:name="List Table 6 Colorful Accent 4" w:uiPriority="51"/>
-    <w:lsdException w:name="List Table 7 Colorful Accent 4" w:uiPriority="52"/>
-    <w:lsdException w:name="List Table 1 Light Accent 5" w:uiPriority="46"/>
-    <w:lsdException w:name="List Table 2 Accent 5" w:uiPriority="47"/>
-    <w:lsdException w:name="List Table 3 Accent 5" w:uiPriority="48"/>
-    <w:lsdException w:name="List Table 4 Accent 5" w:uiPriority="49"/>
-    <w:lsdException w:name="List Table 5 Dark Accent 5" w:uiPriority="50"/>
-    <w:lsdException w:name="List Table 6 Colorful Accent 5" w:uiPriority="51"/>
-    <w:lsdException w:name="List Table 7 Colorful Accent 5" w:uiPriority="52"/>
-    <w:lsdException w:name="List Table 1 Light Accent 6" w:uiPriority="46"/>
-    <w:lsdException w:name="List Table 2 Accent 6" w:uiPriority="47"/>
-    <w:lsdException w:name="List Table 3 Accent 6" w:uiPriority="48"/>
-    <w:lsdException w:name="List Table 4 Accent 6" w:uiPriority="49"/>
-    <w:lsdException w:name="List Table 5 Dark Accent 6" w:uiPriority="50"/>
-    <w:lsdException w:name="List Table 6 Colorful Accent 6" w:uiPriority="51"/>
-    <w:lsdException w:name="List Table 7 Colorful Accent 6" w:uiPriority="52"/>
-    <w:lsdException w:name="Mention" w:semiHidden="1" w:unhideWhenUsed="1"/>
-    <w:lsdException w:name="Smart Hyperlink" w:semiHidden="1" w:unhideWhenUsed="1"/>
-    <w:lsdException w:name="Hashtag" w:semiHidden="1" w:unhideWhenUsed="1"/>
-    <w:lsdException w:name="Unresolved Mention" w:semiHidden="1" w:unhideWhenUsed="1"/>
-    <w:lsdException w:name="Smart Link" w:semiHidden="1" w:unhideWhenUsed="1"/>
+  <w:latentStyles w:defLockedState="0" w:defUIPriority="99" w:defSemiHidden="1" w:defUnhideWhenUsed="1" w:defQFormat="0" w:count="267">
+    <w:lsdException w:name="Normal" w:semiHidden="0" w:uiPriority="0" w:unhideWhenUsed="0" w:qFormat="1"/>
+    <w:lsdException w:name="heading 1" w:semiHidden="0" w:uiPriority="9" w:unhideWhenUsed="0" w:qFormat="1"/>
+    <w:lsdException w:name="heading 2" w:uiPriority="9" w:qFormat="1"/>
+    <w:lsdException w:name="heading 3" w:uiPriority="9" w:qFormat="1"/>
+    <w:lsdException w:name="heading 4" w:uiPriority="9" w:qFormat="1"/>
+    <w:lsdException w:name="heading 5" w:uiPriority="9" w:qFormat="1"/>
+    <w:lsdException w:name="heading 6" w:uiPriority="9" w:qFormat="1"/>
+    <w:lsdException w:name="heading 7" w:uiPriority="9" w:qFormat="1"/>
+    <w:lsdException w:name="heading 8" w:uiPriority="9" w:qFormat="1"/>
+    <w:lsdException w:name="heading 9" w:uiPriority="9" w:qFormat="1"/>
+    <w:lsdException w:name="toc 1" w:uiPriority="39"/>
+    <w:lsdException w:name="toc 2" w:uiPriority="39"/>
+    <w:lsdException w:name="toc 3" w:uiPriority="39"/>
+    <w:lsdException w:name="toc 4" w:uiPriority="39"/>
+    <w:lsdException w:name="toc 5" w:uiPriority="39"/>
+    <w:lsdException w:name="toc 6" w:uiPriority="39"/>
+    <w:lsdException w:name="toc 7" w:uiPriority="39"/>
+    <w:lsdException w:name="toc 8" w:uiPriority="39"/>
+    <w:lsdException w:name="toc 9" w:uiPriority="39"/>
+    <w:lsdException w:name="caption" w:uiPriority="35" w:qFormat="1"/>
+    <w:lsdException w:name="Title" w:semiHidden="0" w:uiPriority="10" w:unhideWhenUsed="0" w:qFormat="1"/>
+    <w:lsdException w:name="Default Paragraph Font" w:uiPriority="1"/>
+    <w:lsdException w:name="Subtitle" w:semiHidden="0" w:uiPriority="11" w:unhideWhenUsed="0" w:qFormat="1"/>
+    <w:lsdException w:name="Strong" w:semiHidden="0" w:uiPriority="22" w:unhideWhenUsed="0" w:qFormat="1"/>
+    <w:lsdException w:name="Emphasis" w:semiHidden="0" w:uiPriority="20" w:unhideWhenUsed="0" w:qFormat="1"/>
+    <w:lsdException w:name="Table Grid" w:semiHidden="0" w:uiPriority="39" w:unhideWhenUsed="0"/>
+    <w:lsdException w:name="Placeholder Text" w:unhideWhenUsed="0"/>
+    <w:lsdException w:name="No Spacing" w:semiHidden="0" w:uiPriority="1" w:unhideWhenUsed="0" w:qFormat="1"/>
+    <w:lsdException w:name="Light Shading" w:semiHidden="0" w:uiPriority="60" w:unhideWhenUsed="0"/>
+    <w:lsdException w:name="Light List" w:semiHidden="0" w:uiPriority="61" w:unhideWhenUsed="0"/>
+    <w:lsdException w:name="Light Grid" w:semiHidden="0" w:uiPriority="62" w:unhideWhenUsed="0"/>
+    <w:lsdException w:name="Medium Shading 1" w:semiHidden="0" w:uiPriority="63" w:unhideWhenUsed="0"/>
+    <w:lsdException w:name="Medium Shading 2" w:semiHidden="0" w:uiPriority="64" w:unhideWhenUsed="0"/>
+    <w:lsdException w:name="Medium List 1" w:semiHidden="0" w:uiPriority="65" w:unhideWhenUsed="0"/>
+    <w:lsdException w:name="Medium List 2" w:semiHidden="0" w:uiPriority="66" w:unhideWhenUsed="0"/>
+    <w:lsdException w:name="Medium Grid 1" w:semiHidden="0" w:uiPriority="67" w:unhideWhenUsed="0"/>
+    <w:lsdException w:name="Medium Grid 2" w:semiHidden="0" w:uiPriority="68" w:unhideWhenUsed="0"/>
+    <w:lsdException w:name="Medium Grid 3" w:semiHidden="0" w:uiPriority="69" w:unhideWhenUsed="0"/>
+    <w:lsdException w:name="Dark List" w:semiHidden="0" w:uiPriority="70" w:unhideWhenUsed="0"/>
+    <w:lsdException w:name="Colorful Shading" w:semiHidden="0" w:uiPriority="71" w:unhideWhenUsed="0"/>
+    <w:lsdException w:name="Colorful List" w:semiHidden="0" w:uiPriority="72" w:unhideWhenUsed="0"/>
+    <w:lsdException w:name="Colorful Grid" w:semiHidden="0" w:uiPriority="73" w:unhideWhenUsed="0"/>
+    <w:lsdException w:name="Light Shading Accent 1" w:semiHidden="0" w:uiPriority="60" w:unhideWhenUsed="0"/>
+    <w:lsdException w:name="Light List Accent 1" w:semiHidden="0" w:uiPriority="61" w:unhideWhenUsed="0"/>
+    <w:lsdException w:name="Light Grid Accent 1" w:semiHidden="0" w:uiPriority="62" w:unhideWhenUsed="0"/>
+    <w:lsdException w:name="Medium Shading 1 Accent 1" w:semiHidden="0" w:uiPriority="63" w:unhideWhenUsed="0"/>
+    <w:lsdException w:name="Medium Shading 2 Accent 1" w:semiHidden="0" w:uiPriority="64" w:unhideWhenUsed="0"/>
+    <w:lsdException w:name="Medium List 1 Accent 1" w:semiHidden="0" w:uiPriority="65" w:unhideWhenUsed="0"/>
+    <w:lsdException w:name="Revision" w:unhideWhenUsed="0"/>
+    <w:lsdException w:name="List Paragraph" w:semiHidden="0" w:uiPriority="34" w:unhideWhenUsed="0" w:qFormat="1"/>
+    <w:lsdException w:name="Quote" w:semiHidden="0" w:uiPriority="29" w:unhideWhenUsed="0" w:qFormat="1"/>
+    <w:lsdException w:name="Intense Quote" w:semiHidden="0" w:uiPriority="30" w:unhideWhenUsed="0" w:qFormat="1"/>
+    <w:lsdException w:name="Medium List 2 Accent 1" w:semiHidden="0" w:uiPriority="66" w:unhideWhenUsed="0"/>
+    <w:lsdException w:name="Medium Grid 1 Accent 1" w:semiHidden="0" w:uiPriority="67" w:unhideWhenUsed="0"/>
+    <w:lsdException w:name="Medium Grid 2 Accent 1" w:semiHidden="0" w:uiPriority="68" w:unhideWhenUsed="0"/>
+    <w:lsdException w:name="Medium Grid 3 Accent 1" w:semiHidden="0" w:uiPriority="69" w:unhideWhenUsed="0"/>
+    <w:lsdException w:name="Dark List Accent 1" w:semiHidden="0" w:uiPriority="70" w:unhideWhenUsed="0"/>
+    <w:lsdException w:name="Colorful Shading Accent 1" w:semiHidden="0" w:uiPriority="71" w:unhideWhenUsed="0"/>
+    <w:lsdException w:name="Colorful List Accent 1" w:semiHidden="0" w:uiPriority="72" w:unhideWhenUsed="0"/>
+    <w:lsdException w:name="Colorful Grid Accent 1" w:semiHidden="0" w:uiPriority="73" w:unhideWhenUsed="0"/>
+    <w:lsdException w:name="Light Shading Accent 2" w:semiHidden="0" w:uiPriority="60" w:unhideWhenUsed="0"/>
+    <w:lsdException w:name="Light List Accent 2" w:semiHidden="0" w:uiPriority="61" w:unhideWhenUsed="0"/>
+    <w:lsdException w:name="Light Grid Accent 2" w:semiHidden="0" w:uiPriority="62" w:unhideWhenUsed="0"/>
+    <w:lsdException w:name="Medium Shading 1 Accent 2" w:semiHidden="0" w:uiPriority="63" w:unhideWhenUsed="0"/>
+    <w:lsdException w:name="Medium Shading 2 Accent 2" w:semiHidden="0" w:uiPriority="64" w:unhideWhenUsed="0"/>
+    <w:lsdException w:name="Medium List 1 Accent 2" w:semiHidden="0" w:uiPriority="65" w:unhideWhenUsed="0"/>
+    <w:lsdException w:name="Medium List 2 Accent 2" w:semiHidden="0" w:uiPriority="66" w:unhideWhenUsed="0"/>
+    <w:lsdException w:name="Medium Grid 1 Accent 2" w:semiHidden="0" w:uiPriority="67" w:unhideWhenUsed="0"/>
+    <w:lsdException w:name="Medium Grid 2 Accent 2" w:semiHidden="0" w:uiPriority="68" w:unhideWhenUsed="0"/>
+    <w:lsdException w:name="Medium Grid 3 Accent 2" w:semiHidden="0" w:uiPriority="69" w:unhideWhenUsed="0"/>
+    <w:lsdException w:name="Dark List Accent 2" w:semiHidden="0" w:uiPriority="70" w:unhideWhenUsed="0"/>
+    <w:lsdException w:name="Colorful Shading Accent 2" w:semiHidden="0" w:uiPriority="71" w:unhideWhenUsed="0"/>
+    <w:lsdException w:name="Colorful List Accent 2" w:semiHidden="0" w:uiPriority="72" w:unhideWhenUsed="0"/>
+    <w:lsdException w:name="Colorful Grid Accent 2" w:semiHidden="0" w:uiPriority="73" w:unhideWhenUsed="0"/>
+    <w:lsdException w:name="Light Shading Accent 3" w:semiHidden="0" w:uiPriority="60" w:unhideWhenUsed="0"/>
+    <w:lsdException w:name="Light List Accent 3" w:semiHidden="0" w:uiPriority="61" w:unhideWhenUsed="0"/>
+    <w:lsdException w:name="Light Grid Accent 3" w:semiHidden="0" w:uiPriority="62" w:unhideWhenUsed="0"/>
+    <w:lsdException w:name="Medium Shading 1 Accent 3" w:semiHidden="0" w:uiPriority="63" w:unhideWhenUsed="0"/>
+    <w:lsdException w:name="Medium Shading 2 Accent 3" w:semiHidden="0" w:uiPriority="64" w:unhideWhenUsed="0"/>
+    <w:lsdException w:name="Medium List 1 Accent 3" w:semiHidden="0" w:uiPriority="65" w:unhideWhenUsed="0"/>
+    <w:lsdException w:name="Medium List 2 Accent 3" w:semiHidden="0" w:uiPriority="66" w:unhideWhenUsed="0"/>
+    <w:lsdException w:name="Medium Grid 1 Accent 3" w:semiHidden="0" w:uiPriority="67" w:unhideWhenUsed="0"/>
+    <w:lsdException w:name="Medium Grid 2 Accent 3" w:semiHidden="0" w:uiPriority="68" w:unhideWhenUsed="0"/>
+    <w:lsdException w:name="Medium Grid 3 Accent 3" w:semiHidden="0" w:uiPriority="69" w:unhideWhenUsed="0"/>
+    <w:lsdException w:name="Dark List Accent 3" w:semiHidden="0" w:uiPriority="70" w:unhideWhenUsed="0"/>
+    <w:lsdException w:name="Colorful Shading Accent 3" w:semiHidden="0" w:uiPriority="71" w:unhideWhenUsed="0"/>
+    <w:lsdException w:name="Colorful List Accent 3" w:semiHidden="0" w:uiPriority="72" w:unhideWhenUsed="0"/>
+    <w:lsdException w:name="Colorful Grid Accent 3" w:semiHidden="0" w:uiPriority="73" w:unhideWhenUsed="0"/>
+    <w:lsdException w:name="Light Shading Accent 4" w:semiHidden="0" w:uiPriority="60" w:unhideWhenUsed="0"/>
+    <w:lsdException w:name="Light List Accent 4" w:semiHidden="0" w:uiPriority="61" w:unhideWhenUsed="0"/>
+    <w:lsdException w:name="Light Grid Accent 4" w:semiHidden="0" w:uiPriority="62" w:unhideWhenUsed="0"/>
+    <w:lsdException w:name="Medium Shading 1 Accent 4" w:semiHidden="0" w:uiPriority="63" w:unhideWhenUsed="0"/>
+    <w:lsdException w:name="Medium Shading 2 Accent 4" w:semiHidden="0" w:uiPriority="64" w:unhideWhenUsed="0"/>
+    <w:lsdException w:name="Medium List 1 Accent 4" w:semiHidden="0" w:uiPriority="65" w:unhideWhenUsed="0"/>
+    <w:lsdException w:name="Medium List 2 Accent 4" w:semiHidden="0" w:uiPriority="66" w:unhideWhenUsed="0"/>
+    <w:lsdException w:name="Medium Grid 1 Accent 4" w:semiHidden="0" w:uiPriority="67" w:unhideWhenUsed="0"/>
+    <w:lsdException w:name="Medium Grid 2 Accent 4" w:semiHidden="0" w:uiPriority="68" w:unhideWhenUsed="0"/>
+    <w:lsdException w:name="Medium Grid 3 Accent 4" w:semiHidden="0" w:uiPriority="69" w:unhideWhenUsed="0"/>
+    <w:lsdException w:name="Dark List Accent 4" w:semiHidden="0" w:uiPriority="70" w:unhideWhenUsed="0"/>
+    <w:lsdException w:name="Colorful Shading Accent 4" w:semiHidden="0" w:uiPriority="71" w:unhideWhenUsed="0"/>
+    <w:lsdException w:name="Colorful List Accent 4" w:semiHidden="0" w:uiPriority="72" w:unhideWhenUsed="0"/>
+    <w:lsdException w:name="Colorful Grid Accent 4" w:semiHidden="0" w:uiPriority="73" w:unhideWhenUsed="0"/>
+    <w:lsdException w:name="Light Shading Accent 5" w:semiHidden="0" w:uiPriority="60" w:unhideWhenUsed="0"/>
+    <w:lsdException w:name="Light List Accent 5" w:semiHidden="0" w:uiPriority="61" w:unhideWhenUsed="0"/>
+    <w:lsdException w:name="Light Grid Accent 5" w:semiHidden="0" w:uiPriority="62" w:unhideWhenUsed="0"/>
+    <w:lsdException w:name="Medium Shading 1 Accent 5" w:semiHidden="0" w:uiPriority="63" w:unhideWhenUsed="0"/>
+    <w:lsdException w:name="Medium Shading 2 Accent 5" w:semiHidden="0" w:uiPriority="64" w:unhideWhenUsed="0"/>
+    <w:lsdException w:name="Medium List 1 Accent 5" w:semiHidden="0" w:uiPriority="65" w:unhideWhenUsed="0"/>
+    <w:lsdException w:name="Medium List 2 Accent 5" w:semiHidden="0" w:uiPriority="66" w:unhideWhenUsed="0"/>
+    <w:lsdException w:name="Medium Grid 1 Accent 5" w:semiHidden="0" w:uiPriority="67" w:unhideWhenUsed="0"/>
+    <w:lsdException w:name="Medium Grid 2 Accent 5" w:semiHidden="0" w:uiPriority="68" w:unhideWhenUsed="0"/>
+    <w:lsdException w:name="Medium Grid 3 Accent 5" w:semiHidden="0" w:uiPriority="69" w:unhideWhenUsed="0"/>
+    <w:lsdException w:name="Dark List Accent 5" w:semiHidden="0" w:uiPriority="70" w:unhideWhenUsed="0"/>
+    <w:lsdException w:name="Colorful Shading Accent 5" w:semiHidden="0" w:uiPriority="71" w:unhideWhenUsed="0"/>
+    <w:lsdException w:name="Colorful List Accent 5" w:semiHidden="0" w:uiPriority="72" w:unhideWhenUsed="0"/>
+    <w:lsdException w:name="Colorful Grid Accent 5" w:semiHidden="0" w:uiPriority="73" w:unhideWhenUsed="0"/>
+    <w:lsdException w:name="Light Shading Accent 6" w:semiHidden="0" w:uiPriority="60" w:unhideWhenUsed="0"/>
+    <w:lsdException w:name="Light List Accent 6" w:semiHidden="0" w:uiPriority="61" w:unhideWhenUsed="0"/>
+    <w:lsdException w:name="Light Grid Accent 6" w:semiHidden="0" w:uiPriority="62" w:unhideWhenUsed="0"/>
+    <w:lsdException w:name="Medium Shading 1 Accent 6" w:semiHidden="0" w:uiPriority="63" w:unhideWhenUsed="0"/>
+    <w:lsdException w:name="Medium Shading 2 Accent 6" w:semiHidden="0" w:uiPriority="64" w:unhideWhenUsed="0"/>
+    <w:lsdException w:name="Medium List 1 Accent 6" w:semiHidden="0" w:uiPriority="65" w:unhideWhenUsed="0"/>
+    <w:lsdException w:name="Medium List 2 Accent 6" w:semiHidden="0" w:uiPriority="66" w:unhideWhenUsed="0"/>
+    <w:lsdException w:name="Medium Grid 1 Accent 6" w:semiHidden="0" w:uiPriority="67" w:unhideWhenUsed="0"/>
+    <w:lsdException w:name="Medium Grid 2 Accent 6" w:semiHidden="0" w:uiPriority="68" w:unhideWhenUsed="0"/>
+    <w:lsdException w:name="Medium Grid 3 Accent 6" w:semiHidden="0" w:uiPriority="69" w:unhideWhenUsed="0"/>
+    <w:lsdException w:name="Dark List Accent 6" w:semiHidden="0" w:uiPriority="70" w:unhideWhenUsed="0"/>
+    <w:lsdException w:name="Colorful Shading Accent 6" w:semiHidden="0" w:uiPriority="71" w:unhideWhenUsed="0"/>
+    <w:lsdException w:name="Colorful List Accent 6" w:semiHidden="0" w:uiPriority="72" w:unhideWhenUsed="0"/>
+    <w:lsdException w:name="Colorful Grid Accent 6" w:semiHidden="0" w:uiPriority="73" w:unhideWhenUsed="0"/>
+    <w:lsdException w:name="Subtle Emphasis" w:semiHidden="0" w:uiPriority="19" w:unhideWhenUsed="0" w:qFormat="1"/>
+    <w:lsdException w:name="Intense Emphasis" w:semiHidden="0" w:uiPriority="21" w:unhideWhenUsed="0" w:qFormat="1"/>
+    <w:lsdException w:name="Subtle Reference" w:semiHidden="0" w:uiPriority="31" w:unhideWhenUsed="0" w:qFormat="1"/>
+    <w:lsdException w:name="Intense Reference" w:semiHidden="0" w:uiPriority="32" w:unhideWhenUsed="0" w:qFormat="1"/>
+    <w:lsdException w:name="Book Title" w:semiHidden="0" w:uiPriority="33" w:unhideWhenUsed="0" w:qFormat="1"/>
+    <w:lsdException w:name="Bibliography" w:uiPriority="37"/>
+    <w:lsdException w:name="TOC Heading" w:uiPriority="39" w:qFormat="1"/>
   </w:latentStyles>
   <w:style w:type="paragraph" w:default="1" w:styleId="Normal">
     <w:name w:val="Normal"/>
@@ -4004,6 +4501,7 @@
       <w:spacing w:after="0" w:line="240" w:lineRule="auto"/>
     </w:pPr>
     <w:tblPr>
+      <w:tblInd w:w="0" w:type="dxa"/>
       <w:tblBorders>
         <w:top w:val="single" w:sz="4" w:space="0" w:color="auto"/>
         <w:left w:val="single" w:sz="4" w:space="0" w:color="auto"/>
@@ -4012,13 +4510,400 @@
         <w:insideH w:val="single" w:sz="4" w:space="0" w:color="auto"/>
         <w:insideV w:val="single" w:sz="4" w:space="0" w:color="auto"/>
       </w:tblBorders>
+      <w:tblCellMar>
+        <w:top w:w="0" w:type="dxa"/>
+        <w:left w:w="108" w:type="dxa"/>
+        <w:bottom w:w="0" w:type="dxa"/>
+        <w:right w:w="108" w:type="dxa"/>
+      </w:tblCellMar>
     </w:tblPr>
+  </w:style>
+  <w:style w:type="paragraph" w:styleId="Textodeglobo">
+    <w:name w:val="Balloon Text"/>
+    <w:basedOn w:val="Normal"/>
+    <w:link w:val="TextodegloboCar"/>
+    <w:uiPriority w:val="99"/>
+    <w:semiHidden/>
+    <w:unhideWhenUsed/>
+    <w:rsid w:val="00B60FED"/>
+    <w:pPr>
+      <w:spacing w:after="0" w:line="240" w:lineRule="auto"/>
+    </w:pPr>
+    <w:rPr>
+      <w:rFonts w:ascii="Tahoma" w:hAnsi="Tahoma" w:cs="Tahoma"/>
+      <w:sz w:val="16"/>
+      <w:szCs w:val="16"/>
+    </w:rPr>
+  </w:style>
+  <w:style w:type="character" w:customStyle="1" w:styleId="TextodegloboCar">
+    <w:name w:val="Texto de globo Car"/>
+    <w:basedOn w:val="Fuentedeprrafopredeter"/>
+    <w:link w:val="Textodeglobo"/>
+    <w:uiPriority w:val="99"/>
+    <w:semiHidden/>
+    <w:rsid w:val="00B60FED"/>
+    <w:rPr>
+      <w:rFonts w:ascii="Tahoma" w:hAnsi="Tahoma" w:cs="Tahoma"/>
+      <w:sz w:val="16"/>
+      <w:szCs w:val="16"/>
+      <w:lang w:val="es-ES"/>
+    </w:rPr>
+  </w:style>
+</w:styles>
+</file>
+
+<file path=word/stylesWithEffects.xml><?xml version="1.0" encoding="utf-8"?>
+<w:styles xmlns:wpc="http://schemas.microsoft.com/office/word/2010/wordprocessingCanvas" xmlns:mc="http://schemas.openxmlformats.org/markup-compatibility/2006" xmlns:o="urn:schemas-microsoft-com:office:office" xmlns:r="http://schemas.openxmlformats.org/officeDocument/2006/relationships" xmlns:m="http://schemas.openxmlformats.org/officeDocument/2006/math" xmlns:v="urn:schemas-microsoft-com:vml" xmlns:wp14="http://schemas.microsoft.com/office/word/2010/wordprocessingDrawing" xmlns:wp="http://schemas.openxmlformats.org/drawingml/2006/wordprocessingDrawing" xmlns:w10="urn:schemas-microsoft-com:office:word" xmlns:w="http://schemas.openxmlformats.org/wordprocessingml/2006/main" xmlns:w14="http://schemas.microsoft.com/office/word/2010/wordml" xmlns:wpg="http://schemas.microsoft.com/office/word/2010/wordprocessingGroup" xmlns:wpi="http://schemas.microsoft.com/office/word/2010/wordprocessingInk" xmlns:wne="http://schemas.microsoft.com/office/word/2006/wordml" xmlns:wps="http://schemas.microsoft.com/office/word/2010/wordprocessingShape" mc:Ignorable="w14 wp14">
+  <w:docDefaults>
+    <w:rPrDefault>
+      <w:rPr>
+        <w:rFonts w:asciiTheme="minorHAnsi" w:eastAsiaTheme="minorHAnsi" w:hAnsiTheme="minorHAnsi" w:cstheme="minorBidi"/>
+        <w:sz w:val="22"/>
+        <w:szCs w:val="22"/>
+        <w:lang w:val="es-UY" w:eastAsia="en-US" w:bidi="ar-SA"/>
+      </w:rPr>
+    </w:rPrDefault>
+    <w:pPrDefault>
+      <w:pPr>
+        <w:spacing w:after="160" w:line="259" w:lineRule="auto"/>
+      </w:pPr>
+    </w:pPrDefault>
+  </w:docDefaults>
+  <w:latentStyles w:defLockedState="0" w:defUIPriority="99" w:defSemiHidden="1" w:defUnhideWhenUsed="1" w:defQFormat="0" w:count="267">
+    <w:lsdException w:name="Normal" w:semiHidden="0" w:uiPriority="0" w:unhideWhenUsed="0" w:qFormat="1"/>
+    <w:lsdException w:name="heading 1" w:semiHidden="0" w:uiPriority="9" w:unhideWhenUsed="0" w:qFormat="1"/>
+    <w:lsdException w:name="heading 2" w:uiPriority="9" w:qFormat="1"/>
+    <w:lsdException w:name="heading 3" w:uiPriority="9" w:qFormat="1"/>
+    <w:lsdException w:name="heading 4" w:uiPriority="9" w:qFormat="1"/>
+    <w:lsdException w:name="heading 5" w:uiPriority="9" w:qFormat="1"/>
+    <w:lsdException w:name="heading 6" w:uiPriority="9" w:qFormat="1"/>
+    <w:lsdException w:name="heading 7" w:uiPriority="9" w:qFormat="1"/>
+    <w:lsdException w:name="heading 8" w:uiPriority="9" w:qFormat="1"/>
+    <w:lsdException w:name="heading 9" w:uiPriority="9" w:qFormat="1"/>
+    <w:lsdException w:name="toc 1" w:uiPriority="39"/>
+    <w:lsdException w:name="toc 2" w:uiPriority="39"/>
+    <w:lsdException w:name="toc 3" w:uiPriority="39"/>
+    <w:lsdException w:name="toc 4" w:uiPriority="39"/>
+    <w:lsdException w:name="toc 5" w:uiPriority="39"/>
+    <w:lsdException w:name="toc 6" w:uiPriority="39"/>
+    <w:lsdException w:name="toc 7" w:uiPriority="39"/>
+    <w:lsdException w:name="toc 8" w:uiPriority="39"/>
+    <w:lsdException w:name="toc 9" w:uiPriority="39"/>
+    <w:lsdException w:name="caption" w:uiPriority="35" w:qFormat="1"/>
+    <w:lsdException w:name="Title" w:semiHidden="0" w:uiPriority="10" w:unhideWhenUsed="0" w:qFormat="1"/>
+    <w:lsdException w:name="Default Paragraph Font" w:uiPriority="1"/>
+    <w:lsdException w:name="Subtitle" w:semiHidden="0" w:uiPriority="11" w:unhideWhenUsed="0" w:qFormat="1"/>
+    <w:lsdException w:name="Strong" w:semiHidden="0" w:uiPriority="22" w:unhideWhenUsed="0" w:qFormat="1"/>
+    <w:lsdException w:name="Emphasis" w:semiHidden="0" w:uiPriority="20" w:unhideWhenUsed="0" w:qFormat="1"/>
+    <w:lsdException w:name="Table Grid" w:semiHidden="0" w:uiPriority="39" w:unhideWhenUsed="0"/>
+    <w:lsdException w:name="Placeholder Text" w:unhideWhenUsed="0"/>
+    <w:lsdException w:name="No Spacing" w:semiHidden="0" w:uiPriority="1" w:unhideWhenUsed="0" w:qFormat="1"/>
+    <w:lsdException w:name="Light Shading" w:semiHidden="0" w:uiPriority="60" w:unhideWhenUsed="0"/>
+    <w:lsdException w:name="Light List" w:semiHidden="0" w:uiPriority="61" w:unhideWhenUsed="0"/>
+    <w:lsdException w:name="Light Grid" w:semiHidden="0" w:uiPriority="62" w:unhideWhenUsed="0"/>
+    <w:lsdException w:name="Medium Shading 1" w:semiHidden="0" w:uiPriority="63" w:unhideWhenUsed="0"/>
+    <w:lsdException w:name="Medium Shading 2" w:semiHidden="0" w:uiPriority="64" w:unhideWhenUsed="0"/>
+    <w:lsdException w:name="Medium List 1" w:semiHidden="0" w:uiPriority="65" w:unhideWhenUsed="0"/>
+    <w:lsdException w:name="Medium List 2" w:semiHidden="0" w:uiPriority="66" w:unhideWhenUsed="0"/>
+    <w:lsdException w:name="Medium Grid 1" w:semiHidden="0" w:uiPriority="67" w:unhideWhenUsed="0"/>
+    <w:lsdException w:name="Medium Grid 2" w:semiHidden="0" w:uiPriority="68" w:unhideWhenUsed="0"/>
+    <w:lsdException w:name="Medium Grid 3" w:semiHidden="0" w:uiPriority="69" w:unhideWhenUsed="0"/>
+    <w:lsdException w:name="Dark List" w:semiHidden="0" w:uiPriority="70" w:unhideWhenUsed="0"/>
+    <w:lsdException w:name="Colorful Shading" w:semiHidden="0" w:uiPriority="71" w:unhideWhenUsed="0"/>
+    <w:lsdException w:name="Colorful List" w:semiHidden="0" w:uiPriority="72" w:unhideWhenUsed="0"/>
+    <w:lsdException w:name="Colorful Grid" w:semiHidden="0" w:uiPriority="73" w:unhideWhenUsed="0"/>
+    <w:lsdException w:name="Light Shading Accent 1" w:semiHidden="0" w:uiPriority="60" w:unhideWhenUsed="0"/>
+    <w:lsdException w:name="Light List Accent 1" w:semiHidden="0" w:uiPriority="61" w:unhideWhenUsed="0"/>
+    <w:lsdException w:name="Light Grid Accent 1" w:semiHidden="0" w:uiPriority="62" w:unhideWhenUsed="0"/>
+    <w:lsdException w:name="Medium Shading 1 Accent 1" w:semiHidden="0" w:uiPriority="63" w:unhideWhenUsed="0"/>
+    <w:lsdException w:name="Medium Shading 2 Accent 1" w:semiHidden="0" w:uiPriority="64" w:unhideWhenUsed="0"/>
+    <w:lsdException w:name="Medium List 1 Accent 1" w:semiHidden="0" w:uiPriority="65" w:unhideWhenUsed="0"/>
+    <w:lsdException w:name="Revision" w:unhideWhenUsed="0"/>
+    <w:lsdException w:name="List Paragraph" w:semiHidden="0" w:uiPriority="34" w:unhideWhenUsed="0" w:qFormat="1"/>
+    <w:lsdException w:name="Quote" w:semiHidden="0" w:uiPriority="29" w:unhideWhenUsed="0" w:qFormat="1"/>
+    <w:lsdException w:name="Intense Quote" w:semiHidden="0" w:uiPriority="30" w:unhideWhenUsed="0" w:qFormat="1"/>
+    <w:lsdException w:name="Medium List 2 Accent 1" w:semiHidden="0" w:uiPriority="66" w:unhideWhenUsed="0"/>
+    <w:lsdException w:name="Medium Grid 1 Accent 1" w:semiHidden="0" w:uiPriority="67" w:unhideWhenUsed="0"/>
+    <w:lsdException w:name="Medium Grid 2 Accent 1" w:semiHidden="0" w:uiPriority="68" w:unhideWhenUsed="0"/>
+    <w:lsdException w:name="Medium Grid 3 Accent 1" w:semiHidden="0" w:uiPriority="69" w:unhideWhenUsed="0"/>
+    <w:lsdException w:name="Dark List Accent 1" w:semiHidden="0" w:uiPriority="70" w:unhideWhenUsed="0"/>
+    <w:lsdException w:name="Colorful Shading Accent 1" w:semiHidden="0" w:uiPriority="71" w:unhideWhenUsed="0"/>
+    <w:lsdException w:name="Colorful List Accent 1" w:semiHidden="0" w:uiPriority="72" w:unhideWhenUsed="0"/>
+    <w:lsdException w:name="Colorful Grid Accent 1" w:semiHidden="0" w:uiPriority="73" w:unhideWhenUsed="0"/>
+    <w:lsdException w:name="Light Shading Accent 2" w:semiHidden="0" w:uiPriority="60" w:unhideWhenUsed="0"/>
+    <w:lsdException w:name="Light List Accent 2" w:semiHidden="0" w:uiPriority="61" w:unhideWhenUsed="0"/>
+    <w:lsdException w:name="Light Grid Accent 2" w:semiHidden="0" w:uiPriority="62" w:unhideWhenUsed="0"/>
+    <w:lsdException w:name="Medium Shading 1 Accent 2" w:semiHidden="0" w:uiPriority="63" w:unhideWhenUsed="0"/>
+    <w:lsdException w:name="Medium Shading 2 Accent 2" w:semiHidden="0" w:uiPriority="64" w:unhideWhenUsed="0"/>
+    <w:lsdException w:name="Medium List 1 Accent 2" w:semiHidden="0" w:uiPriority="65" w:unhideWhenUsed="0"/>
+    <w:lsdException w:name="Medium List 2 Accent 2" w:semiHidden="0" w:uiPriority="66" w:unhideWhenUsed="0"/>
+    <w:lsdException w:name="Medium Grid 1 Accent 2" w:semiHidden="0" w:uiPriority="67" w:unhideWhenUsed="0"/>
+    <w:lsdException w:name="Medium Grid 2 Accent 2" w:semiHidden="0" w:uiPriority="68" w:unhideWhenUsed="0"/>
+    <w:lsdException w:name="Medium Grid 3 Accent 2" w:semiHidden="0" w:uiPriority="69" w:unhideWhenUsed="0"/>
+    <w:lsdException w:name="Dark List Accent 2" w:semiHidden="0" w:uiPriority="70" w:unhideWhenUsed="0"/>
+    <w:lsdException w:name="Colorful Shading Accent 2" w:semiHidden="0" w:uiPriority="71" w:unhideWhenUsed="0"/>
+    <w:lsdException w:name="Colorful List Accent 2" w:semiHidden="0" w:uiPriority="72" w:unhideWhenUsed="0"/>
+    <w:lsdException w:name="Colorful Grid Accent 2" w:semiHidden="0" w:uiPriority="73" w:unhideWhenUsed="0"/>
+    <w:lsdException w:name="Light Shading Accent 3" w:semiHidden="0" w:uiPriority="60" w:unhideWhenUsed="0"/>
+    <w:lsdException w:name="Light List Accent 3" w:semiHidden="0" w:uiPriority="61" w:unhideWhenUsed="0"/>
+    <w:lsdException w:name="Light Grid Accent 3" w:semiHidden="0" w:uiPriority="62" w:unhideWhenUsed="0"/>
+    <w:lsdException w:name="Medium Shading 1 Accent 3" w:semiHidden="0" w:uiPriority="63" w:unhideWhenUsed="0"/>
+    <w:lsdException w:name="Medium Shading 2 Accent 3" w:semiHidden="0" w:uiPriority="64" w:unhideWhenUsed="0"/>
+    <w:lsdException w:name="Medium List 1 Accent 3" w:semiHidden="0" w:uiPriority="65" w:unhideWhenUsed="0"/>
+    <w:lsdException w:name="Medium List 2 Accent 3" w:semiHidden="0" w:uiPriority="66" w:unhideWhenUsed="0"/>
+    <w:lsdException w:name="Medium Grid 1 Accent 3" w:semiHidden="0" w:uiPriority="67" w:unhideWhenUsed="0"/>
+    <w:lsdException w:name="Medium Grid 2 Accent 3" w:semiHidden="0" w:uiPriority="68" w:unhideWhenUsed="0"/>
+    <w:lsdException w:name="Medium Grid 3 Accent 3" w:semiHidden="0" w:uiPriority="69" w:unhideWhenUsed="0"/>
+    <w:lsdException w:name="Dark List Accent 3" w:semiHidden="0" w:uiPriority="70" w:unhideWhenUsed="0"/>
+    <w:lsdException w:name="Colorful Shading Accent 3" w:semiHidden="0" w:uiPriority="71" w:unhideWhenUsed="0"/>
+    <w:lsdException w:name="Colorful List Accent 3" w:semiHidden="0" w:uiPriority="72" w:unhideWhenUsed="0"/>
+    <w:lsdException w:name="Colorful Grid Accent 3" w:semiHidden="0" w:uiPriority="73" w:unhideWhenUsed="0"/>
+    <w:lsdException w:name="Light Shading Accent 4" w:semiHidden="0" w:uiPriority="60" w:unhideWhenUsed="0"/>
+    <w:lsdException w:name="Light List Accent 4" w:semiHidden="0" w:uiPriority="61" w:unhideWhenUsed="0"/>
+    <w:lsdException w:name="Light Grid Accent 4" w:semiHidden="0" w:uiPriority="62" w:unhideWhenUsed="0"/>
+    <w:lsdException w:name="Medium Shading 1 Accent 4" w:semiHidden="0" w:uiPriority="63" w:unhideWhenUsed="0"/>
+    <w:lsdException w:name="Medium Shading 2 Accent 4" w:semiHidden="0" w:uiPriority="64" w:unhideWhenUsed="0"/>
+    <w:lsdException w:name="Medium List 1 Accent 4" w:semiHidden="0" w:uiPriority="65" w:unhideWhenUsed="0"/>
+    <w:lsdException w:name="Medium List 2 Accent 4" w:semiHidden="0" w:uiPriority="66" w:unhideWhenUsed="0"/>
+    <w:lsdException w:name="Medium Grid 1 Accent 4" w:semiHidden="0" w:uiPriority="67" w:unhideWhenUsed="0"/>
+    <w:lsdException w:name="Medium Grid 2 Accent 4" w:semiHidden="0" w:uiPriority="68" w:unhideWhenUsed="0"/>
+    <w:lsdException w:name="Medium Grid 3 Accent 4" w:semiHidden="0" w:uiPriority="69" w:unhideWhenUsed="0"/>
+    <w:lsdException w:name="Dark List Accent 4" w:semiHidden="0" w:uiPriority="70" w:unhideWhenUsed="0"/>
+    <w:lsdException w:name="Colorful Shading Accent 4" w:semiHidden="0" w:uiPriority="71" w:unhideWhenUsed="0"/>
+    <w:lsdException w:name="Colorful List Accent 4" w:semiHidden="0" w:uiPriority="72" w:unhideWhenUsed="0"/>
+    <w:lsdException w:name="Colorful Grid Accent 4" w:semiHidden="0" w:uiPriority="73" w:unhideWhenUsed="0"/>
+    <w:lsdException w:name="Light Shading Accent 5" w:semiHidden="0" w:uiPriority="60" w:unhideWhenUsed="0"/>
+    <w:lsdException w:name="Light List Accent 5" w:semiHidden="0" w:uiPriority="61" w:unhideWhenUsed="0"/>
+    <w:lsdException w:name="Light Grid Accent 5" w:semiHidden="0" w:uiPriority="62" w:unhideWhenUsed="0"/>
+    <w:lsdException w:name="Medium Shading 1 Accent 5" w:semiHidden="0" w:uiPriority="63" w:unhideWhenUsed="0"/>
+    <w:lsdException w:name="Medium Shading 2 Accent 5" w:semiHidden="0" w:uiPriority="64" w:unhideWhenUsed="0"/>
+    <w:lsdException w:name="Medium List 1 Accent 5" w:semiHidden="0" w:uiPriority="65" w:unhideWhenUsed="0"/>
+    <w:lsdException w:name="Medium List 2 Accent 5" w:semiHidden="0" w:uiPriority="66" w:unhideWhenUsed="0"/>
+    <w:lsdException w:name="Medium Grid 1 Accent 5" w:semiHidden="0" w:uiPriority="67" w:unhideWhenUsed="0"/>
+    <w:lsdException w:name="Medium Grid 2 Accent 5" w:semiHidden="0" w:uiPriority="68" w:unhideWhenUsed="0"/>
+    <w:lsdException w:name="Medium Grid 3 Accent 5" w:semiHidden="0" w:uiPriority="69" w:unhideWhenUsed="0"/>
+    <w:lsdException w:name="Dark List Accent 5" w:semiHidden="0" w:uiPriority="70" w:unhideWhenUsed="0"/>
+    <w:lsdException w:name="Colorful Shading Accent 5" w:semiHidden="0" w:uiPriority="71" w:unhideWhenUsed="0"/>
+    <w:lsdException w:name="Colorful List Accent 5" w:semiHidden="0" w:uiPriority="72" w:unhideWhenUsed="0"/>
+    <w:lsdException w:name="Colorful Grid Accent 5" w:semiHidden="0" w:uiPriority="73" w:unhideWhenUsed="0"/>
+    <w:lsdException w:name="Light Shading Accent 6" w:semiHidden="0" w:uiPriority="60" w:unhideWhenUsed="0"/>
+    <w:lsdException w:name="Light List Accent 6" w:semiHidden="0" w:uiPriority="61" w:unhideWhenUsed="0"/>
+    <w:lsdException w:name="Light Grid Accent 6" w:semiHidden="0" w:uiPriority="62" w:unhideWhenUsed="0"/>
+    <w:lsdException w:name="Medium Shading 1 Accent 6" w:semiHidden="0" w:uiPriority="63" w:unhideWhenUsed="0"/>
+    <w:lsdException w:name="Medium Shading 2 Accent 6" w:semiHidden="0" w:uiPriority="64" w:unhideWhenUsed="0"/>
+    <w:lsdException w:name="Medium List 1 Accent 6" w:semiHidden="0" w:uiPriority="65" w:unhideWhenUsed="0"/>
+    <w:lsdException w:name="Medium List 2 Accent 6" w:semiHidden="0" w:uiPriority="66" w:unhideWhenUsed="0"/>
+    <w:lsdException w:name="Medium Grid 1 Accent 6" w:semiHidden="0" w:uiPriority="67" w:unhideWhenUsed="0"/>
+    <w:lsdException w:name="Medium Grid 2 Accent 6" w:semiHidden="0" w:uiPriority="68" w:unhideWhenUsed="0"/>
+    <w:lsdException w:name="Medium Grid 3 Accent 6" w:semiHidden="0" w:uiPriority="69" w:unhideWhenUsed="0"/>
+    <w:lsdException w:name="Dark List Accent 6" w:semiHidden="0" w:uiPriority="70" w:unhideWhenUsed="0"/>
+    <w:lsdException w:name="Colorful Shading Accent 6" w:semiHidden="0" w:uiPriority="71" w:unhideWhenUsed="0"/>
+    <w:lsdException w:name="Colorful List Accent 6" w:semiHidden="0" w:uiPriority="72" w:unhideWhenUsed="0"/>
+    <w:lsdException w:name="Colorful Grid Accent 6" w:semiHidden="0" w:uiPriority="73" w:unhideWhenUsed="0"/>
+    <w:lsdException w:name="Subtle Emphasis" w:semiHidden="0" w:uiPriority="19" w:unhideWhenUsed="0" w:qFormat="1"/>
+    <w:lsdException w:name="Intense Emphasis" w:semiHidden="0" w:uiPriority="21" w:unhideWhenUsed="0" w:qFormat="1"/>
+    <w:lsdException w:name="Subtle Reference" w:semiHidden="0" w:uiPriority="31" w:unhideWhenUsed="0" w:qFormat="1"/>
+    <w:lsdException w:name="Intense Reference" w:semiHidden="0" w:uiPriority="32" w:unhideWhenUsed="0" w:qFormat="1"/>
+    <w:lsdException w:name="Book Title" w:semiHidden="0" w:uiPriority="33" w:unhideWhenUsed="0" w:qFormat="1"/>
+    <w:lsdException w:name="Bibliography" w:uiPriority="37"/>
+    <w:lsdException w:name="TOC Heading" w:uiPriority="39" w:qFormat="1"/>
+  </w:latentStyles>
+  <w:style w:type="paragraph" w:default="1" w:styleId="Normal">
+    <w:name w:val="Normal"/>
+    <w:qFormat/>
+    <w:rsid w:val="000C4BEA"/>
+    <w:rPr>
+      <w:lang w:val="es-ES"/>
+    </w:rPr>
+  </w:style>
+  <w:style w:type="character" w:default="1" w:styleId="Fuentedeprrafopredeter">
+    <w:name w:val="Default Paragraph Font"/>
+    <w:uiPriority w:val="1"/>
+    <w:semiHidden/>
+    <w:unhideWhenUsed/>
+  </w:style>
+  <w:style w:type="table" w:default="1" w:styleId="Tablanormal">
+    <w:name w:val="Normal Table"/>
+    <w:uiPriority w:val="99"/>
+    <w:semiHidden/>
+    <w:unhideWhenUsed/>
+    <w:tblPr>
+      <w:tblInd w:w="0" w:type="dxa"/>
+      <w:tblCellMar>
+        <w:top w:w="0" w:type="dxa"/>
+        <w:left w:w="108" w:type="dxa"/>
+        <w:bottom w:w="0" w:type="dxa"/>
+        <w:right w:w="108" w:type="dxa"/>
+      </w:tblCellMar>
+    </w:tblPr>
+  </w:style>
+  <w:style w:type="numbering" w:default="1" w:styleId="Sinlista">
+    <w:name w:val="No List"/>
+    <w:uiPriority w:val="99"/>
+    <w:semiHidden/>
+    <w:unhideWhenUsed/>
+  </w:style>
+  <w:style w:type="paragraph" w:styleId="Encabezado">
+    <w:name w:val="header"/>
+    <w:basedOn w:val="Normal"/>
+    <w:link w:val="EncabezadoCar"/>
+    <w:uiPriority w:val="99"/>
+    <w:unhideWhenUsed/>
+    <w:rsid w:val="000C4BEA"/>
+    <w:pPr>
+      <w:tabs>
+        <w:tab w:val="center" w:pos="4252"/>
+        <w:tab w:val="right" w:pos="8504"/>
+      </w:tabs>
+      <w:spacing w:after="0" w:line="240" w:lineRule="auto"/>
+    </w:pPr>
+  </w:style>
+  <w:style w:type="character" w:customStyle="1" w:styleId="EncabezadoCar">
+    <w:name w:val="Encabezado Car"/>
+    <w:basedOn w:val="Fuentedeprrafopredeter"/>
+    <w:link w:val="Encabezado"/>
+    <w:uiPriority w:val="99"/>
+    <w:rsid w:val="000C4BEA"/>
+    <w:rPr>
+      <w:lang w:val="es-ES"/>
+    </w:rPr>
+  </w:style>
+  <w:style w:type="paragraph" w:styleId="Piedepgina">
+    <w:name w:val="footer"/>
+    <w:basedOn w:val="Normal"/>
+    <w:link w:val="PiedepginaCar"/>
+    <w:uiPriority w:val="99"/>
+    <w:unhideWhenUsed/>
+    <w:rsid w:val="000C4BEA"/>
+    <w:pPr>
+      <w:tabs>
+        <w:tab w:val="center" w:pos="4252"/>
+        <w:tab w:val="right" w:pos="8504"/>
+      </w:tabs>
+      <w:spacing w:after="0" w:line="240" w:lineRule="auto"/>
+    </w:pPr>
+  </w:style>
+  <w:style w:type="character" w:customStyle="1" w:styleId="PiedepginaCar">
+    <w:name w:val="Pie de página Car"/>
+    <w:basedOn w:val="Fuentedeprrafopredeter"/>
+    <w:link w:val="Piedepgina"/>
+    <w:uiPriority w:val="99"/>
+    <w:rsid w:val="000C4BEA"/>
+    <w:rPr>
+      <w:lang w:val="es-ES"/>
+    </w:rPr>
+  </w:style>
+  <w:style w:type="paragraph" w:styleId="Sinespaciado">
+    <w:name w:val="No Spacing"/>
+    <w:link w:val="SinespaciadoCar"/>
+    <w:uiPriority w:val="1"/>
+    <w:qFormat/>
+    <w:rsid w:val="000C4BEA"/>
+    <w:pPr>
+      <w:spacing w:after="0" w:line="240" w:lineRule="auto"/>
+    </w:pPr>
+    <w:rPr>
+      <w:rFonts w:eastAsiaTheme="minorEastAsia"/>
+      <w:lang w:eastAsia="es-UY"/>
+    </w:rPr>
+  </w:style>
+  <w:style w:type="character" w:customStyle="1" w:styleId="SinespaciadoCar">
+    <w:name w:val="Sin espaciado Car"/>
+    <w:basedOn w:val="Fuentedeprrafopredeter"/>
+    <w:link w:val="Sinespaciado"/>
+    <w:uiPriority w:val="1"/>
+    <w:rsid w:val="000C4BEA"/>
+    <w:rPr>
+      <w:rFonts w:eastAsiaTheme="minorEastAsia"/>
+      <w:lang w:eastAsia="es-UY"/>
+    </w:rPr>
+  </w:style>
+  <w:style w:type="paragraph" w:styleId="Prrafodelista">
+    <w:name w:val="List Paragraph"/>
+    <w:basedOn w:val="Normal"/>
+    <w:uiPriority w:val="34"/>
+    <w:qFormat/>
+    <w:rsid w:val="000C4BEA"/>
+    <w:pPr>
+      <w:ind w:left="720"/>
+      <w:contextualSpacing/>
+    </w:pPr>
+  </w:style>
+  <w:style w:type="paragraph" w:styleId="ndice1">
+    <w:name w:val="index 1"/>
+    <w:basedOn w:val="Normal"/>
+    <w:next w:val="Normal"/>
+    <w:autoRedefine/>
+    <w:uiPriority w:val="99"/>
+    <w:unhideWhenUsed/>
+    <w:rsid w:val="000C4BEA"/>
+    <w:pPr>
+      <w:spacing w:after="0" w:line="240" w:lineRule="auto"/>
+      <w:ind w:left="220" w:hanging="220"/>
+    </w:pPr>
+  </w:style>
+  <w:style w:type="table" w:styleId="Tablaconcuadrcula">
+    <w:name w:val="Table Grid"/>
+    <w:basedOn w:val="Tablanormal"/>
+    <w:uiPriority w:val="39"/>
+    <w:rsid w:val="000C4BEA"/>
+    <w:pPr>
+      <w:spacing w:after="0" w:line="240" w:lineRule="auto"/>
+    </w:pPr>
+    <w:tblPr>
+      <w:tblInd w:w="0" w:type="dxa"/>
+      <w:tblBorders>
+        <w:top w:val="single" w:sz="4" w:space="0" w:color="auto"/>
+        <w:left w:val="single" w:sz="4" w:space="0" w:color="auto"/>
+        <w:bottom w:val="single" w:sz="4" w:space="0" w:color="auto"/>
+        <w:right w:val="single" w:sz="4" w:space="0" w:color="auto"/>
+        <w:insideH w:val="single" w:sz="4" w:space="0" w:color="auto"/>
+        <w:insideV w:val="single" w:sz="4" w:space="0" w:color="auto"/>
+      </w:tblBorders>
+      <w:tblCellMar>
+        <w:top w:w="0" w:type="dxa"/>
+        <w:left w:w="108" w:type="dxa"/>
+        <w:bottom w:w="0" w:type="dxa"/>
+        <w:right w:w="108" w:type="dxa"/>
+      </w:tblCellMar>
+    </w:tblPr>
+  </w:style>
+  <w:style w:type="paragraph" w:styleId="Textodeglobo">
+    <w:name w:val="Balloon Text"/>
+    <w:basedOn w:val="Normal"/>
+    <w:link w:val="TextodegloboCar"/>
+    <w:uiPriority w:val="99"/>
+    <w:semiHidden/>
+    <w:unhideWhenUsed/>
+    <w:rsid w:val="00B60FED"/>
+    <w:pPr>
+      <w:spacing w:after="0" w:line="240" w:lineRule="auto"/>
+    </w:pPr>
+    <w:rPr>
+      <w:rFonts w:ascii="Tahoma" w:hAnsi="Tahoma" w:cs="Tahoma"/>
+      <w:sz w:val="16"/>
+      <w:szCs w:val="16"/>
+    </w:rPr>
+  </w:style>
+  <w:style w:type="character" w:customStyle="1" w:styleId="TextodegloboCar">
+    <w:name w:val="Texto de globo Car"/>
+    <w:basedOn w:val="Fuentedeprrafopredeter"/>
+    <w:link w:val="Textodeglobo"/>
+    <w:uiPriority w:val="99"/>
+    <w:semiHidden/>
+    <w:rsid w:val="00B60FED"/>
+    <w:rPr>
+      <w:rFonts w:ascii="Tahoma" w:hAnsi="Tahoma" w:cs="Tahoma"/>
+      <w:sz w:val="16"/>
+      <w:szCs w:val="16"/>
+      <w:lang w:val="es-ES"/>
+    </w:rPr>
   </w:style>
 </w:styles>
 </file>
 
 <file path=word/glossary/document.xml><?xml version="1.0" encoding="utf-8"?>
-<w:glossaryDocument xmlns:wpc="http://schemas.microsoft.com/office/word/2010/wordprocessingCanvas" xmlns:cx="http://schemas.microsoft.com/office/drawing/2014/chartex" xmlns:cx1="http://schemas.microsoft.com/office/drawing/2015/9/8/chartex" xmlns:cx2="http://schemas.microsoft.com/office/drawing/2015/10/21/chartex" xmlns:cx3="http://schemas.microsoft.com/office/drawing/2016/5/9/chartex" xmlns:cx4="http://schemas.microsoft.com/office/drawing/2016/5/10/chartex" xmlns:cx5="http://schemas.microsoft.com/office/drawing/2016/5/11/chartex" xmlns:cx6="http://schemas.microsoft.com/office/drawing/2016/5/12/chartex" xmlns:cx7="http://schemas.microsoft.com/office/drawing/2016/5/13/chartex" xmlns:cx8="http://schemas.microsoft.com/office/drawing/2016/5/14/chartex" xmlns:mc="http://schemas.openxmlformats.org/markup-compatibility/2006" xmlns:aink="http://schemas.microsoft.com/office/drawing/2016/ink" xmlns:am3d="http://schemas.microsoft.com/office/drawing/2017/model3d" xmlns:o="urn:schemas-microsoft-com:office:office" xmlns:r="http://schemas.openxmlformats.org/officeDocument/2006/relationships" xmlns:m="http://schemas.openxmlformats.org/officeDocument/2006/math" xmlns:v="urn:schemas-microsoft-com:vml" xmlns:wp14="http://schemas.microsoft.com/office/word/2010/wordprocessingDrawing" xmlns:wp="http://schemas.openxmlformats.org/drawingml/2006/wordprocessingDrawing" xmlns:w10="urn:schemas-microsoft-com:office:word" xmlns:w="http://schemas.openxmlformats.org/wordprocessingml/2006/main" xmlns:w14="http://schemas.microsoft.com/office/word/2010/wordml" xmlns:w15="http://schemas.microsoft.com/office/word/2012/wordml" xmlns:w16cid="http://schemas.microsoft.com/office/word/2016/wordml/cid" xmlns:w16se="http://schemas.microsoft.com/office/word/2015/wordml/symex" xmlns:wpg="http://schemas.microsoft.com/office/word/2010/wordprocessingGroup" xmlns:wpi="http://schemas.microsoft.com/office/word/2010/wordprocessingInk" xmlns:wne="http://schemas.microsoft.com/office/word/2006/wordml" xmlns:wps="http://schemas.microsoft.com/office/word/2010/wordprocessingShape" mc:Ignorable="w14 w15 w16se w16cid wp14">
+<w:glossaryDocument xmlns:wpc="http://schemas.microsoft.com/office/word/2010/wordprocessingCanvas" xmlns:mc="http://schemas.openxmlformats.org/markup-compatibility/2006" xmlns:o="urn:schemas-microsoft-com:office:office" xmlns:r="http://schemas.openxmlformats.org/officeDocument/2006/relationships" xmlns:m="http://schemas.openxmlformats.org/officeDocument/2006/math" xmlns:v="urn:schemas-microsoft-com:vml" xmlns:wp14="http://schemas.microsoft.com/office/word/2010/wordprocessingDrawing" xmlns:wp="http://schemas.openxmlformats.org/drawingml/2006/wordprocessingDrawing" xmlns:w10="urn:schemas-microsoft-com:office:word" xmlns:w="http://schemas.openxmlformats.org/wordprocessingml/2006/main" xmlns:w14="http://schemas.microsoft.com/office/word/2010/wordml" xmlns:wpg="http://schemas.microsoft.com/office/word/2010/wordprocessingGroup" xmlns:wpi="http://schemas.microsoft.com/office/word/2010/wordprocessingInk" xmlns:wne="http://schemas.microsoft.com/office/word/2006/wordml" xmlns:wps="http://schemas.microsoft.com/office/word/2010/wordprocessingShape" mc:Ignorable="w14 wp14">
   <w:docParts>
     <w:docPart>
       <w:docPartPr>
@@ -4054,13 +4939,13 @@
 </file>
 
 <file path=word/glossary/fontTable.xml><?xml version="1.0" encoding="utf-8"?>
-<w:fonts xmlns:mc="http://schemas.openxmlformats.org/markup-compatibility/2006" xmlns:r="http://schemas.openxmlformats.org/officeDocument/2006/relationships" xmlns:w="http://schemas.openxmlformats.org/wordprocessingml/2006/main" xmlns:w14="http://schemas.microsoft.com/office/word/2010/wordml" xmlns:w15="http://schemas.microsoft.com/office/word/2012/wordml" xmlns:w16cid="http://schemas.microsoft.com/office/word/2016/wordml/cid" xmlns:w16se="http://schemas.microsoft.com/office/word/2015/wordml/symex" mc:Ignorable="w14 w15 w16se w16cid">
+<w:fonts xmlns:mc="http://schemas.openxmlformats.org/markup-compatibility/2006" xmlns:r="http://schemas.openxmlformats.org/officeDocument/2006/relationships" xmlns:w="http://schemas.openxmlformats.org/wordprocessingml/2006/main" xmlns:w14="http://schemas.microsoft.com/office/word/2010/wordml" mc:Ignorable="w14">
   <w:font w:name="Times New Roman">
     <w:panose1 w:val="02020603050405020304"/>
     <w:charset w:val="00"/>
     <w:family w:val="roman"/>
     <w:pitch w:val="variable"/>
-    <w:sig w:usb0="E0002AFF" w:usb1="C0007843" w:usb2="00000009" w:usb3="00000000" w:csb0="000001FF" w:csb1="00000000"/>
+    <w:sig w:usb0="E0002AFF" w:usb1="C0007841" w:usb2="00000009" w:usb3="00000000" w:csb0="000001FF" w:csb1="00000000"/>
   </w:font>
   <w:font w:name="Symbol">
     <w:panose1 w:val="05050102010706020507"/>
@@ -4081,7 +4966,7 @@
     <w:charset w:val="00"/>
     <w:family w:val="modern"/>
     <w:pitch w:val="fixed"/>
-    <w:sig w:usb0="E0002EFF" w:usb1="C0007843" w:usb2="00000009" w:usb3="00000000" w:csb0="000001FF" w:csb1="00000000"/>
+    <w:sig w:usb0="E0002AFF" w:usb1="C0007843" w:usb2="00000009" w:usb3="00000000" w:csb0="000001FF" w:csb1="00000000"/>
   </w:font>
   <w:font w:name="Calibri">
     <w:panose1 w:val="020F0502020204030204"/>
@@ -4090,35 +4975,49 @@
     <w:pitch w:val="variable"/>
     <w:sig w:usb0="E00002FF" w:usb1="4000ACFF" w:usb2="00000001" w:usb3="00000000" w:csb0="0000019F" w:csb1="00000000"/>
   </w:font>
+  <w:font w:name="Tahoma">
+    <w:panose1 w:val="020B0604030504040204"/>
+    <w:charset w:val="00"/>
+    <w:family w:val="swiss"/>
+    <w:pitch w:val="variable"/>
+    <w:sig w:usb0="E1002EFF" w:usb1="C000605B" w:usb2="00000029" w:usb3="00000000" w:csb0="000101FF" w:csb1="00000000"/>
+  </w:font>
   <w:font w:name="Calibri Light">
     <w:panose1 w:val="020F0302020204030204"/>
     <w:charset w:val="00"/>
     <w:family w:val="swiss"/>
     <w:pitch w:val="variable"/>
-    <w:sig w:usb0="A00002EF" w:usb1="4000207B" w:usb2="00000000" w:usb3="00000000" w:csb0="0000009F" w:csb1="00000000"/>
+    <w:sig w:usb0="A00002EF" w:usb1="4000207B" w:usb2="00000000" w:usb3="00000000" w:csb0="0000019F" w:csb1="00000000"/>
+  </w:font>
+  <w:font w:name="Cambria">
+    <w:panose1 w:val="02040503050406030204"/>
+    <w:charset w:val="00"/>
+    <w:family w:val="roman"/>
+    <w:pitch w:val="variable"/>
+    <w:sig w:usb0="E00002FF" w:usb1="400004FF" w:usb2="00000000" w:usb3="00000000" w:csb0="0000019F" w:csb1="00000000"/>
   </w:font>
 </w:fonts>
 </file>
 
 <file path=word/glossary/settings.xml><?xml version="1.0" encoding="utf-8"?>
-<w:settings xmlns:mc="http://schemas.openxmlformats.org/markup-compatibility/2006" xmlns:o="urn:schemas-microsoft-com:office:office" xmlns:r="http://schemas.openxmlformats.org/officeDocument/2006/relationships" xmlns:m="http://schemas.openxmlformats.org/officeDocument/2006/math" xmlns:v="urn:schemas-microsoft-com:vml" xmlns:w10="urn:schemas-microsoft-com:office:word" xmlns:w="http://schemas.openxmlformats.org/wordprocessingml/2006/main" xmlns:w14="http://schemas.microsoft.com/office/word/2010/wordml" xmlns:w15="http://schemas.microsoft.com/office/word/2012/wordml" xmlns:w16cid="http://schemas.microsoft.com/office/word/2016/wordml/cid" xmlns:w16se="http://schemas.microsoft.com/office/word/2015/wordml/symex" xmlns:sl="http://schemas.openxmlformats.org/schemaLibrary/2006/main" mc:Ignorable="w14 w15 w16se w16cid">
+<w:settings xmlns:mc="http://schemas.openxmlformats.org/markup-compatibility/2006" xmlns:o="urn:schemas-microsoft-com:office:office" xmlns:r="http://schemas.openxmlformats.org/officeDocument/2006/relationships" xmlns:m="http://schemas.openxmlformats.org/officeDocument/2006/math" xmlns:v="urn:schemas-microsoft-com:vml" xmlns:w10="urn:schemas-microsoft-com:office:word" xmlns:w="http://schemas.openxmlformats.org/wordprocessingml/2006/main" xmlns:w14="http://schemas.microsoft.com/office/word/2010/wordml" xmlns:sl="http://schemas.openxmlformats.org/schemaLibrary/2006/main" mc:Ignorable="w14">
   <w:view w:val="normal"/>
   <w:defaultTabStop w:val="708"/>
   <w:hyphenationZone w:val="425"/>
   <w:characterSpacingControl w:val="doNotCompress"/>
   <w:compat>
     <w:useFELayout/>
-    <w:compatSetting w:name="compatibilityMode" w:uri="http://schemas.microsoft.com/office/word" w:val="15"/>
+    <w:compatSetting w:name="compatibilityMode" w:uri="http://schemas.microsoft.com/office/word" w:val="14"/>
     <w:compatSetting w:name="overrideTableStyleFontSizeAndJustification" w:uri="http://schemas.microsoft.com/office/word" w:val="1"/>
     <w:compatSetting w:name="enableOpenTypeFeatures" w:uri="http://schemas.microsoft.com/office/word" w:val="1"/>
     <w:compatSetting w:name="doNotFlipMirrorIndents" w:uri="http://schemas.microsoft.com/office/word" w:val="1"/>
-    <w:compatSetting w:name="differentiateMultirowTableHeaders" w:uri="http://schemas.microsoft.com/office/word" w:val="1"/>
-    <w:compatSetting w:name="useWord2013TrackBottomHyphenation" w:uri="http://schemas.microsoft.com/office/word" w:val="0"/>
   </w:compat>
   <w:rsids>
     <w:rsidRoot w:val="00C43E91"/>
     <w:rsid w:val="007A0F49"/>
     <w:rsid w:val="00C43E91"/>
+    <w:rsid w:val="00DD39CB"/>
+    <w:rsid w:val="00F046D8"/>
   </w:rsids>
   <m:mathPr>
     <m:mathFont m:val="Cambria Math"/>
@@ -4137,12 +5036,11 @@
   <w:clrSchemeMapping w:bg1="light1" w:t1="dark1" w:bg2="light2" w:t2="dark2" w:accent1="accent1" w:accent2="accent2" w:accent3="accent3" w:accent4="accent4" w:accent5="accent5" w:accent6="accent6" w:hyperlink="hyperlink" w:followedHyperlink="followedHyperlink"/>
   <w:decimalSymbol w:val=","/>
   <w:listSeparator w:val=";"/>
-  <w15:chartTrackingRefBased/>
 </w:settings>
 </file>
 
 <file path=word/glossary/styles.xml><?xml version="1.0" encoding="utf-8"?>
-<w:styles xmlns:mc="http://schemas.openxmlformats.org/markup-compatibility/2006" xmlns:r="http://schemas.openxmlformats.org/officeDocument/2006/relationships" xmlns:w="http://schemas.openxmlformats.org/wordprocessingml/2006/main" xmlns:w14="http://schemas.microsoft.com/office/word/2010/wordml" xmlns:w15="http://schemas.microsoft.com/office/word/2012/wordml" xmlns:w16cid="http://schemas.microsoft.com/office/word/2016/wordml/cid" xmlns:w16se="http://schemas.microsoft.com/office/word/2015/wordml/symex" mc:Ignorable="w14 w15 w16se w16cid">
+<w:styles xmlns:mc="http://schemas.openxmlformats.org/markup-compatibility/2006" xmlns:r="http://schemas.openxmlformats.org/officeDocument/2006/relationships" xmlns:w="http://schemas.openxmlformats.org/wordprocessingml/2006/main" xmlns:w14="http://schemas.microsoft.com/office/word/2010/wordml" mc:Ignorable="w14">
   <w:docDefaults>
     <w:rPrDefault>
       <w:rPr>
@@ -4158,383 +5056,348 @@
       </w:pPr>
     </w:pPrDefault>
   </w:docDefaults>
-  <w:latentStyles w:defLockedState="0" w:defUIPriority="99" w:defSemiHidden="0" w:defUnhideWhenUsed="0" w:defQFormat="0" w:count="376">
-    <w:lsdException w:name="Normal" w:uiPriority="0" w:qFormat="1"/>
-    <w:lsdException w:name="heading 1" w:uiPriority="9" w:qFormat="1"/>
-    <w:lsdException w:name="heading 2" w:semiHidden="1" w:uiPriority="9" w:unhideWhenUsed="1" w:qFormat="1"/>
-    <w:lsdException w:name="heading 3" w:semiHidden="1" w:uiPriority="9" w:unhideWhenUsed="1" w:qFormat="1"/>
-    <w:lsdException w:name="heading 4" w:semiHidden="1" w:uiPriority="9" w:unhideWhenUsed="1" w:qFormat="1"/>
-    <w:lsdException w:name="heading 5" w:semiHidden="1" w:uiPriority="9" w:unhideWhenUsed="1" w:qFormat="1"/>
-    <w:lsdException w:name="heading 6" w:semiHidden="1" w:uiPriority="9" w:unhideWhenUsed="1" w:qFormat="1"/>
-    <w:lsdException w:name="heading 7" w:semiHidden="1" w:uiPriority="9" w:unhideWhenUsed="1" w:qFormat="1"/>
-    <w:lsdException w:name="heading 8" w:semiHidden="1" w:uiPriority="9" w:unhideWhenUsed="1" w:qFormat="1"/>
-    <w:lsdException w:name="heading 9" w:semiHidden="1" w:uiPriority="9" w:unhideWhenUsed="1" w:qFormat="1"/>
-    <w:lsdException w:name="index 1" w:semiHidden="1" w:unhideWhenUsed="1"/>
-    <w:lsdException w:name="index 2" w:semiHidden="1" w:unhideWhenUsed="1"/>
-    <w:lsdException w:name="index 3" w:semiHidden="1" w:unhideWhenUsed="1"/>
-    <w:lsdException w:name="index 4" w:semiHidden="1" w:unhideWhenUsed="1"/>
-    <w:lsdException w:name="index 5" w:semiHidden="1" w:unhideWhenUsed="1"/>
-    <w:lsdException w:name="index 6" w:semiHidden="1" w:unhideWhenUsed="1"/>
-    <w:lsdException w:name="index 7" w:semiHidden="1" w:unhideWhenUsed="1"/>
-    <w:lsdException w:name="index 8" w:semiHidden="1" w:unhideWhenUsed="1"/>
-    <w:lsdException w:name="index 9" w:semiHidden="1" w:unhideWhenUsed="1"/>
-    <w:lsdException w:name="toc 1" w:semiHidden="1" w:uiPriority="39" w:unhideWhenUsed="1"/>
-    <w:lsdException w:name="toc 2" w:semiHidden="1" w:uiPriority="39" w:unhideWhenUsed="1"/>
-    <w:lsdException w:name="toc 3" w:semiHidden="1" w:uiPriority="39" w:unhideWhenUsed="1"/>
-    <w:lsdException w:name="toc 4" w:semiHidden="1" w:uiPriority="39" w:unhideWhenUsed="1"/>
-    <w:lsdException w:name="toc 5" w:semiHidden="1" w:uiPriority="39" w:unhideWhenUsed="1"/>
-    <w:lsdException w:name="toc 6" w:semiHidden="1" w:uiPriority="39" w:unhideWhenUsed="1"/>
-    <w:lsdException w:name="toc 7" w:semiHidden="1" w:uiPriority="39" w:unhideWhenUsed="1"/>
-    <w:lsdException w:name="toc 8" w:semiHidden="1" w:uiPriority="39" w:unhideWhenUsed="1"/>
-    <w:lsdException w:name="toc 9" w:semiHidden="1" w:uiPriority="39" w:unhideWhenUsed="1"/>
-    <w:lsdException w:name="Normal Indent" w:semiHidden="1" w:unhideWhenUsed="1"/>
-    <w:lsdException w:name="footnote text" w:semiHidden="1" w:unhideWhenUsed="1"/>
-    <w:lsdException w:name="annotation text" w:semiHidden="1" w:unhideWhenUsed="1"/>
-    <w:lsdException w:name="header" w:semiHidden="1" w:unhideWhenUsed="1"/>
-    <w:lsdException w:name="footer" w:semiHidden="1" w:unhideWhenUsed="1"/>
-    <w:lsdException w:name="index heading" w:semiHidden="1" w:unhideWhenUsed="1"/>
-    <w:lsdException w:name="caption" w:semiHidden="1" w:uiPriority="35" w:unhideWhenUsed="1" w:qFormat="1"/>
-    <w:lsdException w:name="table of figures" w:semiHidden="1" w:unhideWhenUsed="1"/>
-    <w:lsdException w:name="envelope address" w:semiHidden="1" w:unhideWhenUsed="1"/>
-    <w:lsdException w:name="envelope return" w:semiHidden="1" w:unhideWhenUsed="1"/>
-    <w:lsdException w:name="footnote reference" w:semiHidden="1" w:unhideWhenUsed="1"/>
-    <w:lsdException w:name="annotation reference" w:semiHidden="1" w:unhideWhenUsed="1"/>
-    <w:lsdException w:name="line number" w:semiHidden="1" w:unhideWhenUsed="1"/>
-    <w:lsdException w:name="page number" w:semiHidden="1" w:unhideWhenUsed="1"/>
-    <w:lsdException w:name="endnote reference" w:semiHidden="1" w:unhideWhenUsed="1"/>
-    <w:lsdException w:name="endnote text" w:semiHidden="1" w:unhideWhenUsed="1"/>
-    <w:lsdException w:name="table of authorities" w:semiHidden="1" w:unhideWhenUsed="1"/>
-    <w:lsdException w:name="macro" w:semiHidden="1" w:unhideWhenUsed="1"/>
-    <w:lsdException w:name="toa heading" w:semiHidden="1" w:unhideWhenUsed="1"/>
-    <w:lsdException w:name="List" w:semiHidden="1" w:unhideWhenUsed="1"/>
-    <w:lsdException w:name="List Bullet" w:semiHidden="1" w:unhideWhenUsed="1"/>
-    <w:lsdException w:name="List Number" w:semiHidden="1" w:unhideWhenUsed="1"/>
-    <w:lsdException w:name="List 2" w:semiHidden="1" w:unhideWhenUsed="1"/>
-    <w:lsdException w:name="List 3" w:semiHidden="1" w:unhideWhenUsed="1"/>
-    <w:lsdException w:name="List 4" w:semiHidden="1" w:unhideWhenUsed="1"/>
-    <w:lsdException w:name="List 5" w:semiHidden="1" w:unhideWhenUsed="1"/>
-    <w:lsdException w:name="List Bullet 2" w:semiHidden="1" w:unhideWhenUsed="1"/>
-    <w:lsdException w:name="List Bullet 3" w:semiHidden="1" w:unhideWhenUsed="1"/>
-    <w:lsdException w:name="List Bullet 4" w:semiHidden="1" w:unhideWhenUsed="1"/>
-    <w:lsdException w:name="List Bullet 5" w:semiHidden="1" w:unhideWhenUsed="1"/>
-    <w:lsdException w:name="List Number 2" w:semiHidden="1" w:unhideWhenUsed="1"/>
-    <w:lsdException w:name="List Number 3" w:semiHidden="1" w:unhideWhenUsed="1"/>
-    <w:lsdException w:name="List Number 4" w:semiHidden="1" w:unhideWhenUsed="1"/>
-    <w:lsdException w:name="List Number 5" w:semiHidden="1" w:unhideWhenUsed="1"/>
-    <w:lsdException w:name="Title" w:uiPriority="10" w:qFormat="1"/>
-    <w:lsdException w:name="Closing" w:semiHidden="1" w:unhideWhenUsed="1"/>
-    <w:lsdException w:name="Signature" w:semiHidden="1" w:unhideWhenUsed="1"/>
-    <w:lsdException w:name="Default Paragraph Font" w:semiHidden="1" w:uiPriority="1" w:unhideWhenUsed="1"/>
-    <w:lsdException w:name="Body Text" w:semiHidden="1" w:unhideWhenUsed="1"/>
-    <w:lsdException w:name="Body Text Indent" w:semiHidden="1" w:unhideWhenUsed="1"/>
-    <w:lsdException w:name="List Continue" w:semiHidden="1" w:unhideWhenUsed="1"/>
-    <w:lsdException w:name="List Continue 2" w:semiHidden="1" w:unhideWhenUsed="1"/>
-    <w:lsdException w:name="List Continue 3" w:semiHidden="1" w:unhideWhenUsed="1"/>
-    <w:lsdException w:name="List Continue 4" w:semiHidden="1" w:unhideWhenUsed="1"/>
-    <w:lsdException w:name="List Continue 5" w:semiHidden="1" w:unhideWhenUsed="1"/>
-    <w:lsdException w:name="Message Header" w:semiHidden="1" w:unhideWhenUsed="1"/>
-    <w:lsdException w:name="Subtitle" w:uiPriority="11" w:qFormat="1"/>
-    <w:lsdException w:name="Salutation" w:semiHidden="1" w:unhideWhenUsed="1"/>
-    <w:lsdException w:name="Date" w:semiHidden="1" w:unhideWhenUsed="1"/>
-    <w:lsdException w:name="Body Text First Indent" w:semiHidden="1" w:unhideWhenUsed="1"/>
-    <w:lsdException w:name="Body Text First Indent 2" w:semiHidden="1" w:unhideWhenUsed="1"/>
-    <w:lsdException w:name="Note Heading" w:semiHidden="1" w:unhideWhenUsed="1"/>
-    <w:lsdException w:name="Body Text 2" w:semiHidden="1" w:unhideWhenUsed="1"/>
-    <w:lsdException w:name="Body Text 3" w:semiHidden="1" w:unhideWhenUsed="1"/>
-    <w:lsdException w:name="Body Text Indent 2" w:semiHidden="1" w:unhideWhenUsed="1"/>
-    <w:lsdException w:name="Body Text Indent 3" w:semiHidden="1" w:unhideWhenUsed="1"/>
-    <w:lsdException w:name="Block Text" w:semiHidden="1" w:unhideWhenUsed="1"/>
-    <w:lsdException w:name="Hyperlink" w:semiHidden="1" w:unhideWhenUsed="1"/>
-    <w:lsdException w:name="FollowedHyperlink" w:semiHidden="1" w:unhideWhenUsed="1"/>
-    <w:lsdException w:name="Strong" w:uiPriority="22" w:qFormat="1"/>
-    <w:lsdException w:name="Emphasis" w:uiPriority="20" w:qFormat="1"/>
-    <w:lsdException w:name="Document Map" w:semiHidden="1" w:unhideWhenUsed="1"/>
-    <w:lsdException w:name="Plain Text" w:semiHidden="1" w:unhideWhenUsed="1"/>
-    <w:lsdException w:name="E-mail Signature" w:semiHidden="1" w:unhideWhenUsed="1"/>
-    <w:lsdException w:name="HTML Top of Form" w:semiHidden="1" w:unhideWhenUsed="1"/>
-    <w:lsdException w:name="HTML Bottom of Form" w:semiHidden="1" w:unhideWhenUsed="1"/>
-    <w:lsdException w:name="Normal (Web)" w:semiHidden="1" w:unhideWhenUsed="1"/>
-    <w:lsdException w:name="HTML Acronym" w:semiHidden="1" w:unhideWhenUsed="1"/>
-    <w:lsdException w:name="HTML Address" w:semiHidden="1" w:unhideWhenUsed="1"/>
-    <w:lsdException w:name="HTML Cite" w:semiHidden="1" w:unhideWhenUsed="1"/>
-    <w:lsdException w:name="HTML Code" w:semiHidden="1" w:unhideWhenUsed="1"/>
-    <w:lsdException w:name="HTML Definition" w:semiHidden="1" w:unhideWhenUsed="1"/>
-    <w:lsdException w:name="HTML Keyboard" w:semiHidden="1" w:unhideWhenUsed="1"/>
-    <w:lsdException w:name="HTML Preformatted" w:semiHidden="1" w:unhideWhenUsed="1"/>
-    <w:lsdException w:name="HTML Sample" w:semiHidden="1" w:unhideWhenUsed="1"/>
-    <w:lsdException w:name="HTML Typewriter" w:semiHidden="1" w:unhideWhenUsed="1"/>
-    <w:lsdException w:name="HTML Variable" w:semiHidden="1" w:unhideWhenUsed="1"/>
-    <w:lsdException w:name="Normal Table" w:semiHidden="1" w:unhideWhenUsed="1"/>
-    <w:lsdException w:name="annotation subject" w:semiHidden="1" w:unhideWhenUsed="1"/>
-    <w:lsdException w:name="No List" w:semiHidden="1" w:unhideWhenUsed="1"/>
-    <w:lsdException w:name="Outline List 1" w:semiHidden="1" w:unhideWhenUsed="1"/>
-    <w:lsdException w:name="Outline List 2" w:semiHidden="1" w:unhideWhenUsed="1"/>
-    <w:lsdException w:name="Outline List 3" w:semiHidden="1" w:unhideWhenUsed="1"/>
-    <w:lsdException w:name="Table Simple 1" w:semiHidden="1" w:unhideWhenUsed="1"/>
-    <w:lsdException w:name="Table Simple 2" w:semiHidden="1" w:unhideWhenUsed="1"/>
-    <w:lsdException w:name="Table Simple 3" w:semiHidden="1" w:unhideWhenUsed="1"/>
-    <w:lsdException w:name="Table Classic 1" w:semiHidden="1" w:unhideWhenUsed="1"/>
-    <w:lsdException w:name="Table Classic 2" w:semiHidden="1" w:unhideWhenUsed="1"/>
-    <w:lsdException w:name="Table Classic 3" w:semiHidden="1" w:unhideWhenUsed="1"/>
-    <w:lsdException w:name="Table Classic 4" w:semiHidden="1" w:unhideWhenUsed="1"/>
-    <w:lsdException w:name="Table Colorful 1" w:semiHidden="1" w:unhideWhenUsed="1"/>
-    <w:lsdException w:name="Table Colorful 2" w:semiHidden="1" w:unhideWhenUsed="1"/>
-    <w:lsdException w:name="Table Colorful 3" w:semiHidden="1" w:unhideWhenUsed="1"/>
-    <w:lsdException w:name="Table Columns 1" w:semiHidden="1" w:unhideWhenUsed="1"/>
-    <w:lsdException w:name="Table Columns 2" w:semiHidden="1" w:unhideWhenUsed="1"/>
-    <w:lsdException w:name="Table Columns 3" w:semiHidden="1" w:unhideWhenUsed="1"/>
-    <w:lsdException w:name="Table Columns 4" w:semiHidden="1" w:unhideWhenUsed="1"/>
-    <w:lsdException w:name="Table Columns 5" w:semiHidden="1" w:unhideWhenUsed="1"/>
-    <w:lsdException w:name="Table Grid 1" w:semiHidden="1" w:unhideWhenUsed="1"/>
-    <w:lsdException w:name="Table Grid 2" w:semiHidden="1" w:unhideWhenUsed="1"/>
-    <w:lsdException w:name="Table Grid 3" w:semiHidden="1" w:unhideWhenUsed="1"/>
-    <w:lsdException w:name="Table Grid 4" w:semiHidden="1" w:unhideWhenUsed="1"/>
-    <w:lsdException w:name="Table Grid 5" w:semiHidden="1" w:unhideWhenUsed="1"/>
-    <w:lsdException w:name="Table Grid 6" w:semiHidden="1" w:unhideWhenUsed="1"/>
-    <w:lsdException w:name="Table Grid 7" w:semiHidden="1" w:unhideWhenUsed="1"/>
-    <w:lsdException w:name="Table Grid 8" w:semiHidden="1" w:unhideWhenUsed="1"/>
-    <w:lsdException w:name="Table List 1" w:semiHidden="1" w:unhideWhenUsed="1"/>
-    <w:lsdException w:name="Table List 2" w:semiHidden="1" w:unhideWhenUsed="1"/>
-    <w:lsdException w:name="Table List 3" w:semiHidden="1" w:unhideWhenUsed="1"/>
-    <w:lsdException w:name="Table List 4" w:semiHidden="1" w:unhideWhenUsed="1"/>
-    <w:lsdException w:name="Table List 5" w:semiHidden="1" w:unhideWhenUsed="1"/>
-    <w:lsdException w:name="Table List 6" w:semiHidden="1" w:unhideWhenUsed="1"/>
-    <w:lsdException w:name="Table List 7" w:semiHidden="1" w:unhideWhenUsed="1"/>
-    <w:lsdException w:name="Table List 8" w:semiHidden="1" w:unhideWhenUsed="1"/>
-    <w:lsdException w:name="Table 3D effects 1" w:semiHidden="1" w:unhideWhenUsed="1"/>
-    <w:lsdException w:name="Table 3D effects 2" w:semiHidden="1" w:unhideWhenUsed="1"/>
-    <w:lsdException w:name="Table 3D effects 3" w:semiHidden="1" w:unhideWhenUsed="1"/>
-    <w:lsdException w:name="Table Contemporary" w:semiHidden="1" w:unhideWhenUsed="1"/>
-    <w:lsdException w:name="Table Elegant" w:semiHidden="1" w:unhideWhenUsed="1"/>
-    <w:lsdException w:name="Table Professional" w:semiHidden="1" w:unhideWhenUsed="1"/>
-    <w:lsdException w:name="Table Subtle 1" w:semiHidden="1" w:unhideWhenUsed="1"/>
-    <w:lsdException w:name="Table Subtle 2" w:semiHidden="1" w:unhideWhenUsed="1"/>
-    <w:lsdException w:name="Table Web 1" w:semiHidden="1" w:unhideWhenUsed="1"/>
-    <w:lsdException w:name="Table Web 2" w:semiHidden="1" w:unhideWhenUsed="1"/>
-    <w:lsdException w:name="Table Web 3" w:semiHidden="1" w:unhideWhenUsed="1"/>
-    <w:lsdException w:name="Balloon Text" w:semiHidden="1" w:unhideWhenUsed="1"/>
-    <w:lsdException w:name="Table Grid" w:uiPriority="39"/>
-    <w:lsdException w:name="Table Theme" w:semiHidden="1" w:unhideWhenUsed="1"/>
-    <w:lsdException w:name="Placeholder Text" w:semiHidden="1"/>
-    <w:lsdException w:name="No Spacing" w:uiPriority="1" w:qFormat="1"/>
-    <w:lsdException w:name="Light Shading" w:uiPriority="60"/>
-    <w:lsdException w:name="Light List" w:uiPriority="61"/>
-    <w:lsdException w:name="Light Grid" w:uiPriority="62"/>
-    <w:lsdException w:name="Medium Shading 1" w:uiPriority="63"/>
-    <w:lsdException w:name="Medium Shading 2" w:uiPriority="64"/>
-    <w:lsdException w:name="Medium List 1" w:uiPriority="65"/>
-    <w:lsdException w:name="Medium List 2" w:uiPriority="66"/>
-    <w:lsdException w:name="Medium Grid 1" w:uiPriority="67"/>
-    <w:lsdException w:name="Medium Grid 2" w:uiPriority="68"/>
-    <w:lsdException w:name="Medium Grid 3" w:uiPriority="69"/>
-    <w:lsdException w:name="Dark List" w:uiPriority="70"/>
-    <w:lsdException w:name="Colorful Shading" w:uiPriority="71"/>
-    <w:lsdException w:name="Colorful List" w:uiPriority="72"/>
-    <w:lsdException w:name="Colorful Grid" w:uiPriority="73"/>
-    <w:lsdException w:name="Light Shading Accent 1" w:uiPriority="60"/>
-    <w:lsdException w:name="Light List Accent 1" w:uiPriority="61"/>
-    <w:lsdException w:name="Light Grid Accent 1" w:uiPriority="62"/>
-    <w:lsdException w:name="Medium Shading 1 Accent 1" w:uiPriority="63"/>
-    <w:lsdException w:name="Medium Shading 2 Accent 1" w:uiPriority="64"/>
-    <w:lsdException w:name="Medium List 1 Accent 1" w:uiPriority="65"/>
-    <w:lsdException w:name="Revision" w:semiHidden="1"/>
-    <w:lsdException w:name="List Paragraph" w:uiPriority="34" w:qFormat="1"/>
-    <w:lsdException w:name="Quote" w:uiPriority="29" w:qFormat="1"/>
-    <w:lsdException w:name="Intense Quote" w:uiPriority="30" w:qFormat="1"/>
-    <w:lsdException w:name="Medium List 2 Accent 1" w:uiPriority="66"/>
-    <w:lsdException w:name="Medium Grid 1 Accent 1" w:uiPriority="67"/>
-    <w:lsdException w:name="Medium Grid 2 Accent 1" w:uiPriority="68"/>
-    <w:lsdException w:name="Medium Grid 3 Accent 1" w:uiPriority="69"/>
-    <w:lsdException w:name="Dark List Accent 1" w:uiPriority="70"/>
-    <w:lsdException w:name="Colorful Shading Accent 1" w:uiPriority="71"/>
-    <w:lsdException w:name="Colorful List Accent 1" w:uiPriority="72"/>
-    <w:lsdException w:name="Colorful Grid Accent 1" w:uiPriority="73"/>
-    <w:lsdException w:name="Light Shading Accent 2" w:uiPriority="60"/>
-    <w:lsdException w:name="Light List Accent 2" w:uiPriority="61"/>
-    <w:lsdException w:name="Light Grid Accent 2" w:uiPriority="62"/>
-    <w:lsdException w:name="Medium Shading 1 Accent 2" w:uiPriority="63"/>
-    <w:lsdException w:name="Medium Shading 2 Accent 2" w:uiPriority="64"/>
-    <w:lsdException w:name="Medium List 1 Accent 2" w:uiPriority="65"/>
-    <w:lsdException w:name="Medium List 2 Accent 2" w:uiPriority="66"/>
-    <w:lsdException w:name="Medium Grid 1 Accent 2" w:uiPriority="67"/>
-    <w:lsdException w:name="Medium Grid 2 Accent 2" w:uiPriority="68"/>
-    <w:lsdException w:name="Medium Grid 3 Accent 2" w:uiPriority="69"/>
-    <w:lsdException w:name="Dark List Accent 2" w:uiPriority="70"/>
-    <w:lsdException w:name="Colorful Shading Accent 2" w:uiPriority="71"/>
-    <w:lsdException w:name="Colorful List Accent 2" w:uiPriority="72"/>
-    <w:lsdException w:name="Colorful Grid Accent 2" w:uiPriority="73"/>
-    <w:lsdException w:name="Light Shading Accent 3" w:uiPriority="60"/>
-    <w:lsdException w:name="Light List Accent 3" w:uiPriority="61"/>
-    <w:lsdException w:name="Light Grid Accent 3" w:uiPriority="62"/>
-    <w:lsdException w:name="Medium Shading 1 Accent 3" w:uiPriority="63"/>
-    <w:lsdException w:name="Medium Shading 2 Accent 3" w:uiPriority="64"/>
-    <w:lsdException w:name="Medium List 1 Accent 3" w:uiPriority="65"/>
-    <w:lsdException w:name="Medium List 2 Accent 3" w:uiPriority="66"/>
-    <w:lsdException w:name="Medium Grid 1 Accent 3" w:uiPriority="67"/>
-    <w:lsdException w:name="Medium Grid 2 Accent 3" w:uiPriority="68"/>
-    <w:lsdException w:name="Medium Grid 3 Accent 3" w:uiPriority="69"/>
-    <w:lsdException w:name="Dark List Accent 3" w:uiPriority="70"/>
-    <w:lsdException w:name="Colorful Shading Accent 3" w:uiPriority="71"/>
-    <w:lsdException w:name="Colorful List Accent 3" w:uiPriority="72"/>
-    <w:lsdException w:name="Colorful Grid Accent 3" w:uiPriority="73"/>
-    <w:lsdException w:name="Light Shading Accent 4" w:uiPriority="60"/>
-    <w:lsdException w:name="Light List Accent 4" w:uiPriority="61"/>
-    <w:lsdException w:name="Light Grid Accent 4" w:uiPriority="62"/>
-    <w:lsdException w:name="Medium Shading 1 Accent 4" w:uiPriority="63"/>
-    <w:lsdException w:name="Medium Shading 2 Accent 4" w:uiPriority="64"/>
-    <w:lsdException w:name="Medium List 1 Accent 4" w:uiPriority="65"/>
-    <w:lsdException w:name="Medium List 2 Accent 4" w:uiPriority="66"/>
-    <w:lsdException w:name="Medium Grid 1 Accent 4" w:uiPriority="67"/>
-    <w:lsdException w:name="Medium Grid 2 Accent 4" w:uiPriority="68"/>
-    <w:lsdException w:name="Medium Grid 3 Accent 4" w:uiPriority="69"/>
-    <w:lsdException w:name="Dark List Accent 4" w:uiPriority="70"/>
-    <w:lsdException w:name="Colorful Shading Accent 4" w:uiPriority="71"/>
-    <w:lsdException w:name="Colorful List Accent 4" w:uiPriority="72"/>
-    <w:lsdException w:name="Colorful Grid Accent 4" w:uiPriority="73"/>
-    <w:lsdException w:name="Light Shading Accent 5" w:uiPriority="60"/>
-    <w:lsdException w:name="Light List Accent 5" w:uiPriority="61"/>
-    <w:lsdException w:name="Light Grid Accent 5" w:uiPriority="62"/>
-    <w:lsdException w:name="Medium Shading 1 Accent 5" w:uiPriority="63"/>
-    <w:lsdException w:name="Medium Shading 2 Accent 5" w:uiPriority="64"/>
-    <w:lsdException w:name="Medium List 1 Accent 5" w:uiPriority="65"/>
-    <w:lsdException w:name="Medium List 2 Accent 5" w:uiPriority="66"/>
-    <w:lsdException w:name="Medium Grid 1 Accent 5" w:uiPriority="67"/>
-    <w:lsdException w:name="Medium Grid 2 Accent 5" w:uiPriority="68"/>
-    <w:lsdException w:name="Medium Grid 3 Accent 5" w:uiPriority="69"/>
-    <w:lsdException w:name="Dark List Accent 5" w:uiPriority="70"/>
-    <w:lsdException w:name="Colorful Shading Accent 5" w:uiPriority="71"/>
-    <w:lsdException w:name="Colorful List Accent 5" w:uiPriority="72"/>
-    <w:lsdException w:name="Colorful Grid Accent 5" w:uiPriority="73"/>
-    <w:lsdException w:name="Light Shading Accent 6" w:uiPriority="60"/>
-    <w:lsdException w:name="Light List Accent 6" w:uiPriority="61"/>
-    <w:lsdException w:name="Light Grid Accent 6" w:uiPriority="62"/>
-    <w:lsdException w:name="Medium Shading 1 Accent 6" w:uiPriority="63"/>
-    <w:lsdException w:name="Medium Shading 2 Accent 6" w:uiPriority="64"/>
-    <w:lsdException w:name="Medium List 1 Accent 6" w:uiPriority="65"/>
-    <w:lsdException w:name="Medium List 2 Accent 6" w:uiPriority="66"/>
-    <w:lsdException w:name="Medium Grid 1 Accent 6" w:uiPriority="67"/>
-    <w:lsdException w:name="Medium Grid 2 Accent 6" w:uiPriority="68"/>
-    <w:lsdException w:name="Medium Grid 3 Accent 6" w:uiPriority="69"/>
-    <w:lsdException w:name="Dark List Accent 6" w:uiPriority="70"/>
-    <w:lsdException w:name="Colorful Shading Accent 6" w:uiPriority="71"/>
-    <w:lsdException w:name="Colorful List Accent 6" w:uiPriority="72"/>
-    <w:lsdException w:name="Colorful Grid Accent 6" w:uiPriority="73"/>
-    <w:lsdException w:name="Subtle Emphasis" w:uiPriority="19" w:qFormat="1"/>
-    <w:lsdException w:name="Intense Emphasis" w:uiPriority="21" w:qFormat="1"/>
-    <w:lsdException w:name="Subtle Reference" w:uiPriority="31" w:qFormat="1"/>
-    <w:lsdException w:name="Intense Reference" w:uiPriority="32" w:qFormat="1"/>
-    <w:lsdException w:name="Book Title" w:uiPriority="33" w:qFormat="1"/>
-    <w:lsdException w:name="Bibliography" w:semiHidden="1" w:uiPriority="37" w:unhideWhenUsed="1"/>
-    <w:lsdException w:name="TOC Heading" w:semiHidden="1" w:uiPriority="39" w:unhideWhenUsed="1" w:qFormat="1"/>
-    <w:lsdException w:name="Plain Table 1" w:uiPriority="41"/>
-    <w:lsdException w:name="Plain Table 2" w:uiPriority="42"/>
-    <w:lsdException w:name="Plain Table 3" w:uiPriority="43"/>
-    <w:lsdException w:name="Plain Table 4" w:uiPriority="44"/>
-    <w:lsdException w:name="Plain Table 5" w:uiPriority="45"/>
-    <w:lsdException w:name="Grid Table Light" w:uiPriority="40"/>
-    <w:lsdException w:name="Grid Table 1 Light" w:uiPriority="46"/>
-    <w:lsdException w:name="Grid Table 2" w:uiPriority="47"/>
-    <w:lsdException w:name="Grid Table 3" w:uiPriority="48"/>
-    <w:lsdException w:name="Grid Table 4" w:uiPriority="49"/>
-    <w:lsdException w:name="Grid Table 5 Dark" w:uiPriority="50"/>
-    <w:lsdException w:name="Grid Table 6 Colorful" w:uiPriority="51"/>
-    <w:lsdException w:name="Grid Table 7 Colorful" w:uiPriority="52"/>
-    <w:lsdException w:name="Grid Table 1 Light Accent 1" w:uiPriority="46"/>
-    <w:lsdException w:name="Grid Table 2 Accent 1" w:uiPriority="47"/>
-    <w:lsdException w:name="Grid Table 3 Accent 1" w:uiPriority="48"/>
-    <w:lsdException w:name="Grid Table 4 Accent 1" w:uiPriority="49"/>
-    <w:lsdException w:name="Grid Table 5 Dark Accent 1" w:uiPriority="50"/>
-    <w:lsdException w:name="Grid Table 6 Colorful Accent 1" w:uiPriority="51"/>
-    <w:lsdException w:name="Grid Table 7 Colorful Accent 1" w:uiPriority="52"/>
-    <w:lsdException w:name="Grid Table 1 Light Accent 2" w:uiPriority="46"/>
-    <w:lsdException w:name="Grid Table 2 Accent 2" w:uiPriority="47"/>
-    <w:lsdException w:name="Grid Table 3 Accent 2" w:uiPriority="48"/>
-    <w:lsdException w:name="Grid Table 4 Accent 2" w:uiPriority="49"/>
-    <w:lsdException w:name="Grid Table 5 Dark Accent 2" w:uiPriority="50"/>
-    <w:lsdException w:name="Grid Table 6 Colorful Accent 2" w:uiPriority="51"/>
-    <w:lsdException w:name="Grid Table 7 Colorful Accent 2" w:uiPriority="52"/>
-    <w:lsdException w:name="Grid Table 1 Light Accent 3" w:uiPriority="46"/>
-    <w:lsdException w:name="Grid Table 2 Accent 3" w:uiPriority="47"/>
-    <w:lsdException w:name="Grid Table 3 Accent 3" w:uiPriority="48"/>
-    <w:lsdException w:name="Grid Table 4 Accent 3" w:uiPriority="49"/>
-    <w:lsdException w:name="Grid Table 5 Dark Accent 3" w:uiPriority="50"/>
-    <w:lsdException w:name="Grid Table 6 Colorful Accent 3" w:uiPriority="51"/>
-    <w:lsdException w:name="Grid Table 7 Colorful Accent 3" w:uiPriority="52"/>
-    <w:lsdException w:name="Grid Table 1 Light Accent 4" w:uiPriority="46"/>
-    <w:lsdException w:name="Grid Table 2 Accent 4" w:uiPriority="47"/>
-    <w:lsdException w:name="Grid Table 3 Accent 4" w:uiPriority="48"/>
-    <w:lsdException w:name="Grid Table 4 Accent 4" w:uiPriority="49"/>
-    <w:lsdException w:name="Grid Table 5 Dark Accent 4" w:uiPriority="50"/>
-    <w:lsdException w:name="Grid Table 6 Colorful Accent 4" w:uiPriority="51"/>
-    <w:lsdException w:name="Grid Table 7 Colorful Accent 4" w:uiPriority="52"/>
-    <w:lsdException w:name="Grid Table 1 Light Accent 5" w:uiPriority="46"/>
-    <w:lsdException w:name="Grid Table 2 Accent 5" w:uiPriority="47"/>
-    <w:lsdException w:name="Grid Table 3 Accent 5" w:uiPriority="48"/>
-    <w:lsdException w:name="Grid Table 4 Accent 5" w:uiPriority="49"/>
-    <w:lsdException w:name="Grid Table 5 Dark Accent 5" w:uiPriority="50"/>
-    <w:lsdException w:name="Grid Table 6 Colorful Accent 5" w:uiPriority="51"/>
-    <w:lsdException w:name="Grid Table 7 Colorful Accent 5" w:uiPriority="52"/>
-    <w:lsdException w:name="Grid Table 1 Light Accent 6" w:uiPriority="46"/>
-    <w:lsdException w:name="Grid Table 2 Accent 6" w:uiPriority="47"/>
-    <w:lsdException w:name="Grid Table 3 Accent 6" w:uiPriority="48"/>
-    <w:lsdException w:name="Grid Table 4 Accent 6" w:uiPriority="49"/>
-    <w:lsdException w:name="Grid Table 5 Dark Accent 6" w:uiPriority="50"/>
-    <w:lsdException w:name="Grid Table 6 Colorful Accent 6" w:uiPriority="51"/>
-    <w:lsdException w:name="Grid Table 7 Colorful Accent 6" w:uiPriority="52"/>
-    <w:lsdException w:name="List Table 1 Light" w:uiPriority="46"/>
-    <w:lsdException w:name="List Table 2" w:uiPriority="47"/>
-    <w:lsdException w:name="List Table 3" w:uiPriority="48"/>
-    <w:lsdException w:name="List Table 4" w:uiPriority="49"/>
-    <w:lsdException w:name="List Table 5 Dark" w:uiPriority="50"/>
-    <w:lsdException w:name="List Table 6 Colorful" w:uiPriority="51"/>
-    <w:lsdException w:name="List Table 7 Colorful" w:uiPriority="52"/>
-    <w:lsdException w:name="List Table 1 Light Accent 1" w:uiPriority="46"/>
-    <w:lsdException w:name="List Table 2 Accent 1" w:uiPriority="47"/>
-    <w:lsdException w:name="List Table 3 Accent 1" w:uiPriority="48"/>
-    <w:lsdException w:name="List Table 4 Accent 1" w:uiPriority="49"/>
-    <w:lsdException w:name="List Table 5 Dark Accent 1" w:uiPriority="50"/>
-    <w:lsdException w:name="List Table 6 Colorful Accent 1" w:uiPriority="51"/>
-    <w:lsdException w:name="List Table 7 Colorful Accent 1" w:uiPriority="52"/>
-    <w:lsdException w:name="List Table 1 Light Accent 2" w:uiPriority="46"/>
-    <w:lsdException w:name="List Table 2 Accent 2" w:uiPriority="47"/>
-    <w:lsdException w:name="List Table 3 Accent 2" w:uiPriority="48"/>
-    <w:lsdException w:name="List Table 4 Accent 2" w:uiPriority="49"/>
-    <w:lsdException w:name="List Table 5 Dark Accent 2" w:uiPriority="50"/>
-    <w:lsdException w:name="List Table 6 Colorful Accent 2" w:uiPriority="51"/>
-    <w:lsdException w:name="List Table 7 Colorful Accent 2" w:uiPriority="52"/>
-    <w:lsdException w:name="List Table 1 Light Accent 3" w:uiPriority="46"/>
-    <w:lsdException w:name="List Table 2 Accent 3" w:uiPriority="47"/>
-    <w:lsdException w:name="List Table 3 Accent 3" w:uiPriority="48"/>
-    <w:lsdException w:name="List Table 4 Accent 3" w:uiPriority="49"/>
-    <w:lsdException w:name="List Table 5 Dark Accent 3" w:uiPriority="50"/>
-    <w:lsdException w:name="List Table 6 Colorful Accent 3" w:uiPriority="51"/>
-    <w:lsdException w:name="List Table 7 Colorful Accent 3" w:uiPriority="52"/>
-    <w:lsdException w:name="List Table 1 Light Accent 4" w:uiPriority="46"/>
-    <w:lsdException w:name="List Table 2 Accent 4" w:uiPriority="47"/>
-    <w:lsdException w:name="List Table 3 Accent 4" w:uiPriority="48"/>
-    <w:lsdException w:name="List Table 4 Accent 4" w:uiPriority="49"/>
-    <w:lsdException w:name="List Table 5 Dark Accent 4" w:uiPriority="50"/>
-    <w:lsdException w:name="List Table 6 Colorful Accent 4" w:uiPriority="51"/>
-    <w:lsdException w:name="List Table 7 Colorful Accent 4" w:uiPriority="52"/>
-    <w:lsdException w:name="List Table 1 Light Accent 5" w:uiPriority="46"/>
-    <w:lsdException w:name="List Table 2 Accent 5" w:uiPriority="47"/>
-    <w:lsdException w:name="List Table 3 Accent 5" w:uiPriority="48"/>
-    <w:lsdException w:name="List Table 4 Accent 5" w:uiPriority="49"/>
-    <w:lsdException w:name="List Table 5 Dark Accent 5" w:uiPriority="50"/>
-    <w:lsdException w:name="List Table 6 Colorful Accent 5" w:uiPriority="51"/>
-    <w:lsdException w:name="List Table 7 Colorful Accent 5" w:uiPriority="52"/>
-    <w:lsdException w:name="List Table 1 Light Accent 6" w:uiPriority="46"/>
-    <w:lsdException w:name="List Table 2 Accent 6" w:uiPriority="47"/>
-    <w:lsdException w:name="List Table 3 Accent 6" w:uiPriority="48"/>
-    <w:lsdException w:name="List Table 4 Accent 6" w:uiPriority="49"/>
-    <w:lsdException w:name="List Table 5 Dark Accent 6" w:uiPriority="50"/>
-    <w:lsdException w:name="List Table 6 Colorful Accent 6" w:uiPriority="51"/>
-    <w:lsdException w:name="List Table 7 Colorful Accent 6" w:uiPriority="52"/>
-    <w:lsdException w:name="Mention" w:semiHidden="1" w:unhideWhenUsed="1"/>
-    <w:lsdException w:name="Smart Hyperlink" w:semiHidden="1" w:unhideWhenUsed="1"/>
-    <w:lsdException w:name="Hashtag" w:semiHidden="1" w:unhideWhenUsed="1"/>
-    <w:lsdException w:name="Unresolved Mention" w:semiHidden="1" w:unhideWhenUsed="1"/>
-    <w:lsdException w:name="Smart Link" w:semiHidden="1" w:unhideWhenUsed="1"/>
+  <w:latentStyles w:defLockedState="0" w:defUIPriority="99" w:defSemiHidden="1" w:defUnhideWhenUsed="1" w:defQFormat="0" w:count="267">
+    <w:lsdException w:name="Normal" w:semiHidden="0" w:uiPriority="0" w:unhideWhenUsed="0" w:qFormat="1"/>
+    <w:lsdException w:name="heading 1" w:semiHidden="0" w:uiPriority="9" w:unhideWhenUsed="0" w:qFormat="1"/>
+    <w:lsdException w:name="heading 2" w:uiPriority="9" w:qFormat="1"/>
+    <w:lsdException w:name="heading 3" w:uiPriority="9" w:qFormat="1"/>
+    <w:lsdException w:name="heading 4" w:uiPriority="9" w:qFormat="1"/>
+    <w:lsdException w:name="heading 5" w:uiPriority="9" w:qFormat="1"/>
+    <w:lsdException w:name="heading 6" w:uiPriority="9" w:qFormat="1"/>
+    <w:lsdException w:name="heading 7" w:uiPriority="9" w:qFormat="1"/>
+    <w:lsdException w:name="heading 8" w:uiPriority="9" w:qFormat="1"/>
+    <w:lsdException w:name="heading 9" w:uiPriority="9" w:qFormat="1"/>
+    <w:lsdException w:name="toc 1" w:uiPriority="39"/>
+    <w:lsdException w:name="toc 2" w:uiPriority="39"/>
+    <w:lsdException w:name="toc 3" w:uiPriority="39"/>
+    <w:lsdException w:name="toc 4" w:uiPriority="39"/>
+    <w:lsdException w:name="toc 5" w:uiPriority="39"/>
+    <w:lsdException w:name="toc 6" w:uiPriority="39"/>
+    <w:lsdException w:name="toc 7" w:uiPriority="39"/>
+    <w:lsdException w:name="toc 8" w:uiPriority="39"/>
+    <w:lsdException w:name="toc 9" w:uiPriority="39"/>
+    <w:lsdException w:name="caption" w:uiPriority="35" w:qFormat="1"/>
+    <w:lsdException w:name="Title" w:semiHidden="0" w:uiPriority="10" w:unhideWhenUsed="0" w:qFormat="1"/>
+    <w:lsdException w:name="Default Paragraph Font" w:uiPriority="1"/>
+    <w:lsdException w:name="Subtitle" w:semiHidden="0" w:uiPriority="11" w:unhideWhenUsed="0" w:qFormat="1"/>
+    <w:lsdException w:name="Strong" w:semiHidden="0" w:uiPriority="22" w:unhideWhenUsed="0" w:qFormat="1"/>
+    <w:lsdException w:name="Emphasis" w:semiHidden="0" w:uiPriority="20" w:unhideWhenUsed="0" w:qFormat="1"/>
+    <w:lsdException w:name="Table Grid" w:semiHidden="0" w:uiPriority="39" w:unhideWhenUsed="0"/>
+    <w:lsdException w:name="Placeholder Text" w:unhideWhenUsed="0"/>
+    <w:lsdException w:name="No Spacing" w:semiHidden="0" w:uiPriority="1" w:unhideWhenUsed="0" w:qFormat="1"/>
+    <w:lsdException w:name="Light Shading" w:semiHidden="0" w:uiPriority="60" w:unhideWhenUsed="0"/>
+    <w:lsdException w:name="Light List" w:semiHidden="0" w:uiPriority="61" w:unhideWhenUsed="0"/>
+    <w:lsdException w:name="Light Grid" w:semiHidden="0" w:uiPriority="62" w:unhideWhenUsed="0"/>
+    <w:lsdException w:name="Medium Shading 1" w:semiHidden="0" w:uiPriority="63" w:unhideWhenUsed="0"/>
+    <w:lsdException w:name="Medium Shading 2" w:semiHidden="0" w:uiPriority="64" w:unhideWhenUsed="0"/>
+    <w:lsdException w:name="Medium List 1" w:semiHidden="0" w:uiPriority="65" w:unhideWhenUsed="0"/>
+    <w:lsdException w:name="Medium List 2" w:semiHidden="0" w:uiPriority="66" w:unhideWhenUsed="0"/>
+    <w:lsdException w:name="Medium Grid 1" w:semiHidden="0" w:uiPriority="67" w:unhideWhenUsed="0"/>
+    <w:lsdException w:name="Medium Grid 2" w:semiHidden="0" w:uiPriority="68" w:unhideWhenUsed="0"/>
+    <w:lsdException w:name="Medium Grid 3" w:semiHidden="0" w:uiPriority="69" w:unhideWhenUsed="0"/>
+    <w:lsdException w:name="Dark List" w:semiHidden="0" w:uiPriority="70" w:unhideWhenUsed="0"/>
+    <w:lsdException w:name="Colorful Shading" w:semiHidden="0" w:uiPriority="71" w:unhideWhenUsed="0"/>
+    <w:lsdException w:name="Colorful List" w:semiHidden="0" w:uiPriority="72" w:unhideWhenUsed="0"/>
+    <w:lsdException w:name="Colorful Grid" w:semiHidden="0" w:uiPriority="73" w:unhideWhenUsed="0"/>
+    <w:lsdException w:name="Light Shading Accent 1" w:semiHidden="0" w:uiPriority="60" w:unhideWhenUsed="0"/>
+    <w:lsdException w:name="Light List Accent 1" w:semiHidden="0" w:uiPriority="61" w:unhideWhenUsed="0"/>
+    <w:lsdException w:name="Light Grid Accent 1" w:semiHidden="0" w:uiPriority="62" w:unhideWhenUsed="0"/>
+    <w:lsdException w:name="Medium Shading 1 Accent 1" w:semiHidden="0" w:uiPriority="63" w:unhideWhenUsed="0"/>
+    <w:lsdException w:name="Medium Shading 2 Accent 1" w:semiHidden="0" w:uiPriority="64" w:unhideWhenUsed="0"/>
+    <w:lsdException w:name="Medium List 1 Accent 1" w:semiHidden="0" w:uiPriority="65" w:unhideWhenUsed="0"/>
+    <w:lsdException w:name="Revision" w:unhideWhenUsed="0"/>
+    <w:lsdException w:name="List Paragraph" w:semiHidden="0" w:uiPriority="34" w:unhideWhenUsed="0" w:qFormat="1"/>
+    <w:lsdException w:name="Quote" w:semiHidden="0" w:uiPriority="29" w:unhideWhenUsed="0" w:qFormat="1"/>
+    <w:lsdException w:name="Intense Quote" w:semiHidden="0" w:uiPriority="30" w:unhideWhenUsed="0" w:qFormat="1"/>
+    <w:lsdException w:name="Medium List 2 Accent 1" w:semiHidden="0" w:uiPriority="66" w:unhideWhenUsed="0"/>
+    <w:lsdException w:name="Medium Grid 1 Accent 1" w:semiHidden="0" w:uiPriority="67" w:unhideWhenUsed="0"/>
+    <w:lsdException w:name="Medium Grid 2 Accent 1" w:semiHidden="0" w:uiPriority="68" w:unhideWhenUsed="0"/>
+    <w:lsdException w:name="Medium Grid 3 Accent 1" w:semiHidden="0" w:uiPriority="69" w:unhideWhenUsed="0"/>
+    <w:lsdException w:name="Dark List Accent 1" w:semiHidden="0" w:uiPriority="70" w:unhideWhenUsed="0"/>
+    <w:lsdException w:name="Colorful Shading Accent 1" w:semiHidden="0" w:uiPriority="71" w:unhideWhenUsed="0"/>
+    <w:lsdException w:name="Colorful List Accent 1" w:semiHidden="0" w:uiPriority="72" w:unhideWhenUsed="0"/>
+    <w:lsdException w:name="Colorful Grid Accent 1" w:semiHidden="0" w:uiPriority="73" w:unhideWhenUsed="0"/>
+    <w:lsdException w:name="Light Shading Accent 2" w:semiHidden="0" w:uiPriority="60" w:unhideWhenUsed="0"/>
+    <w:lsdException w:name="Light List Accent 2" w:semiHidden="0" w:uiPriority="61" w:unhideWhenUsed="0"/>
+    <w:lsdException w:name="Light Grid Accent 2" w:semiHidden="0" w:uiPriority="62" w:unhideWhenUsed="0"/>
+    <w:lsdException w:name="Medium Shading 1 Accent 2" w:semiHidden="0" w:uiPriority="63" w:unhideWhenUsed="0"/>
+    <w:lsdException w:name="Medium Shading 2 Accent 2" w:semiHidden="0" w:uiPriority="64" w:unhideWhenUsed="0"/>
+    <w:lsdException w:name="Medium List 1 Accent 2" w:semiHidden="0" w:uiPriority="65" w:unhideWhenUsed="0"/>
+    <w:lsdException w:name="Medium List 2 Accent 2" w:semiHidden="0" w:uiPriority="66" w:unhideWhenUsed="0"/>
+    <w:lsdException w:name="Medium Grid 1 Accent 2" w:semiHidden="0" w:uiPriority="67" w:unhideWhenUsed="0"/>
+    <w:lsdException w:name="Medium Grid 2 Accent 2" w:semiHidden="0" w:uiPriority="68" w:unhideWhenUsed="0"/>
+    <w:lsdException w:name="Medium Grid 3 Accent 2" w:semiHidden="0" w:uiPriority="69" w:unhideWhenUsed="0"/>
+    <w:lsdException w:name="Dark List Accent 2" w:semiHidden="0" w:uiPriority="70" w:unhideWhenUsed="0"/>
+    <w:lsdException w:name="Colorful Shading Accent 2" w:semiHidden="0" w:uiPriority="71" w:unhideWhenUsed="0"/>
+    <w:lsdException w:name="Colorful List Accent 2" w:semiHidden="0" w:uiPriority="72" w:unhideWhenUsed="0"/>
+    <w:lsdException w:name="Colorful Grid Accent 2" w:semiHidden="0" w:uiPriority="73" w:unhideWhenUsed="0"/>
+    <w:lsdException w:name="Light Shading Accent 3" w:semiHidden="0" w:uiPriority="60" w:unhideWhenUsed="0"/>
+    <w:lsdException w:name="Light List Accent 3" w:semiHidden="0" w:uiPriority="61" w:unhideWhenUsed="0"/>
+    <w:lsdException w:name="Light Grid Accent 3" w:semiHidden="0" w:uiPriority="62" w:unhideWhenUsed="0"/>
+    <w:lsdException w:name="Medium Shading 1 Accent 3" w:semiHidden="0" w:uiPriority="63" w:unhideWhenUsed="0"/>
+    <w:lsdException w:name="Medium Shading 2 Accent 3" w:semiHidden="0" w:uiPriority="64" w:unhideWhenUsed="0"/>
+    <w:lsdException w:name="Medium List 1 Accent 3" w:semiHidden="0" w:uiPriority="65" w:unhideWhenUsed="0"/>
+    <w:lsdException w:name="Medium List 2 Accent 3" w:semiHidden="0" w:uiPriority="66" w:unhideWhenUsed="0"/>
+    <w:lsdException w:name="Medium Grid 1 Accent 3" w:semiHidden="0" w:uiPriority="67" w:unhideWhenUsed="0"/>
+    <w:lsdException w:name="Medium Grid 2 Accent 3" w:semiHidden="0" w:uiPriority="68" w:unhideWhenUsed="0"/>
+    <w:lsdException w:name="Medium Grid 3 Accent 3" w:semiHidden="0" w:uiPriority="69" w:unhideWhenUsed="0"/>
+    <w:lsdException w:name="Dark List Accent 3" w:semiHidden="0" w:uiPriority="70" w:unhideWhenUsed="0"/>
+    <w:lsdException w:name="Colorful Shading Accent 3" w:semiHidden="0" w:uiPriority="71" w:unhideWhenUsed="0"/>
+    <w:lsdException w:name="Colorful List Accent 3" w:semiHidden="0" w:uiPriority="72" w:unhideWhenUsed="0"/>
+    <w:lsdException w:name="Colorful Grid Accent 3" w:semiHidden="0" w:uiPriority="73" w:unhideWhenUsed="0"/>
+    <w:lsdException w:name="Light Shading Accent 4" w:semiHidden="0" w:uiPriority="60" w:unhideWhenUsed="0"/>
+    <w:lsdException w:name="Light List Accent 4" w:semiHidden="0" w:uiPriority="61" w:unhideWhenUsed="0"/>
+    <w:lsdException w:name="Light Grid Accent 4" w:semiHidden="0" w:uiPriority="62" w:unhideWhenUsed="0"/>
+    <w:lsdException w:name="Medium Shading 1 Accent 4" w:semiHidden="0" w:uiPriority="63" w:unhideWhenUsed="0"/>
+    <w:lsdException w:name="Medium Shading 2 Accent 4" w:semiHidden="0" w:uiPriority="64" w:unhideWhenUsed="0"/>
+    <w:lsdException w:name="Medium List 1 Accent 4" w:semiHidden="0" w:uiPriority="65" w:unhideWhenUsed="0"/>
+    <w:lsdException w:name="Medium List 2 Accent 4" w:semiHidden="0" w:uiPriority="66" w:unhideWhenUsed="0"/>
+    <w:lsdException w:name="Medium Grid 1 Accent 4" w:semiHidden="0" w:uiPriority="67" w:unhideWhenUsed="0"/>
+    <w:lsdException w:name="Medium Grid 2 Accent 4" w:semiHidden="0" w:uiPriority="68" w:unhideWhenUsed="0"/>
+    <w:lsdException w:name="Medium Grid 3 Accent 4" w:semiHidden="0" w:uiPriority="69" w:unhideWhenUsed="0"/>
+    <w:lsdException w:name="Dark List Accent 4" w:semiHidden="0" w:uiPriority="70" w:unhideWhenUsed="0"/>
+    <w:lsdException w:name="Colorful Shading Accent 4" w:semiHidden="0" w:uiPriority="71" w:unhideWhenUsed="0"/>
+    <w:lsdException w:name="Colorful List Accent 4" w:semiHidden="0" w:uiPriority="72" w:unhideWhenUsed="0"/>
+    <w:lsdException w:name="Colorful Grid Accent 4" w:semiHidden="0" w:uiPriority="73" w:unhideWhenUsed="0"/>
+    <w:lsdException w:name="Light Shading Accent 5" w:semiHidden="0" w:uiPriority="60" w:unhideWhenUsed="0"/>
+    <w:lsdException w:name="Light List Accent 5" w:semiHidden="0" w:uiPriority="61" w:unhideWhenUsed="0"/>
+    <w:lsdException w:name="Light Grid Accent 5" w:semiHidden="0" w:uiPriority="62" w:unhideWhenUsed="0"/>
+    <w:lsdException w:name="Medium Shading 1 Accent 5" w:semiHidden="0" w:uiPriority="63" w:unhideWhenUsed="0"/>
+    <w:lsdException w:name="Medium Shading 2 Accent 5" w:semiHidden="0" w:uiPriority="64" w:unhideWhenUsed="0"/>
+    <w:lsdException w:name="Medium List 1 Accent 5" w:semiHidden="0" w:uiPriority="65" w:unhideWhenUsed="0"/>
+    <w:lsdException w:name="Medium List 2 Accent 5" w:semiHidden="0" w:uiPriority="66" w:unhideWhenUsed="0"/>
+    <w:lsdException w:name="Medium Grid 1 Accent 5" w:semiHidden="0" w:uiPriority="67" w:unhideWhenUsed="0"/>
+    <w:lsdException w:name="Medium Grid 2 Accent 5" w:semiHidden="0" w:uiPriority="68" w:unhideWhenUsed="0"/>
+    <w:lsdException w:name="Medium Grid 3 Accent 5" w:semiHidden="0" w:uiPriority="69" w:unhideWhenUsed="0"/>
+    <w:lsdException w:name="Dark List Accent 5" w:semiHidden="0" w:uiPriority="70" w:unhideWhenUsed="0"/>
+    <w:lsdException w:name="Colorful Shading Accent 5" w:semiHidden="0" w:uiPriority="71" w:unhideWhenUsed="0"/>
+    <w:lsdException w:name="Colorful List Accent 5" w:semiHidden="0" w:uiPriority="72" w:unhideWhenUsed="0"/>
+    <w:lsdException w:name="Colorful Grid Accent 5" w:semiHidden="0" w:uiPriority="73" w:unhideWhenUsed="0"/>
+    <w:lsdException w:name="Light Shading Accent 6" w:semiHidden="0" w:uiPriority="60" w:unhideWhenUsed="0"/>
+    <w:lsdException w:name="Light List Accent 6" w:semiHidden="0" w:uiPriority="61" w:unhideWhenUsed="0"/>
+    <w:lsdException w:name="Light Grid Accent 6" w:semiHidden="0" w:uiPriority="62" w:unhideWhenUsed="0"/>
+    <w:lsdException w:name="Medium Shading 1 Accent 6" w:semiHidden="0" w:uiPriority="63" w:unhideWhenUsed="0"/>
+    <w:lsdException w:name="Medium Shading 2 Accent 6" w:semiHidden="0" w:uiPriority="64" w:unhideWhenUsed="0"/>
+    <w:lsdException w:name="Medium List 1 Accent 6" w:semiHidden="0" w:uiPriority="65" w:unhideWhenUsed="0"/>
+    <w:lsdException w:name="Medium List 2 Accent 6" w:semiHidden="0" w:uiPriority="66" w:unhideWhenUsed="0"/>
+    <w:lsdException w:name="Medium Grid 1 Accent 6" w:semiHidden="0" w:uiPriority="67" w:unhideWhenUsed="0"/>
+    <w:lsdException w:name="Medium Grid 2 Accent 6" w:semiHidden="0" w:uiPriority="68" w:unhideWhenUsed="0"/>
+    <w:lsdException w:name="Medium Grid 3 Accent 6" w:semiHidden="0" w:uiPriority="69" w:unhideWhenUsed="0"/>
+    <w:lsdException w:name="Dark List Accent 6" w:semiHidden="0" w:uiPriority="70" w:unhideWhenUsed="0"/>
+    <w:lsdException w:name="Colorful Shading Accent 6" w:semiHidden="0" w:uiPriority="71" w:unhideWhenUsed="0"/>
+    <w:lsdException w:name="Colorful List Accent 6" w:semiHidden="0" w:uiPriority="72" w:unhideWhenUsed="0"/>
+    <w:lsdException w:name="Colorful Grid Accent 6" w:semiHidden="0" w:uiPriority="73" w:unhideWhenUsed="0"/>
+    <w:lsdException w:name="Subtle Emphasis" w:semiHidden="0" w:uiPriority="19" w:unhideWhenUsed="0" w:qFormat="1"/>
+    <w:lsdException w:name="Intense Emphasis" w:semiHidden="0" w:uiPriority="21" w:unhideWhenUsed="0" w:qFormat="1"/>
+    <w:lsdException w:name="Subtle Reference" w:semiHidden="0" w:uiPriority="31" w:unhideWhenUsed="0" w:qFormat="1"/>
+    <w:lsdException w:name="Intense Reference" w:semiHidden="0" w:uiPriority="32" w:unhideWhenUsed="0" w:qFormat="1"/>
+    <w:lsdException w:name="Book Title" w:semiHidden="0" w:uiPriority="33" w:unhideWhenUsed="0" w:qFormat="1"/>
+    <w:lsdException w:name="Bibliography" w:uiPriority="37"/>
+    <w:lsdException w:name="TOC Heading" w:uiPriority="39" w:qFormat="1"/>
+  </w:latentStyles>
+  <w:style w:type="paragraph" w:default="1" w:styleId="Normal">
+    <w:name w:val="Normal"/>
+    <w:qFormat/>
+  </w:style>
+  <w:style w:type="character" w:default="1" w:styleId="Fuentedeprrafopredeter">
+    <w:name w:val="Default Paragraph Font"/>
+    <w:uiPriority w:val="1"/>
+    <w:semiHidden/>
+    <w:unhideWhenUsed/>
+  </w:style>
+  <w:style w:type="table" w:default="1" w:styleId="Tablanormal">
+    <w:name w:val="Normal Table"/>
+    <w:uiPriority w:val="99"/>
+    <w:semiHidden/>
+    <w:unhideWhenUsed/>
+    <w:tblPr>
+      <w:tblInd w:w="0" w:type="dxa"/>
+      <w:tblCellMar>
+        <w:top w:w="0" w:type="dxa"/>
+        <w:left w:w="108" w:type="dxa"/>
+        <w:bottom w:w="0" w:type="dxa"/>
+        <w:right w:w="108" w:type="dxa"/>
+      </w:tblCellMar>
+    </w:tblPr>
+  </w:style>
+  <w:style w:type="numbering" w:default="1" w:styleId="Sinlista">
+    <w:name w:val="No List"/>
+    <w:uiPriority w:val="99"/>
+    <w:semiHidden/>
+    <w:unhideWhenUsed/>
+  </w:style>
+  <w:style w:type="character" w:styleId="Textodelmarcadordeposicin">
+    <w:name w:val="Placeholder Text"/>
+    <w:basedOn w:val="Fuentedeprrafopredeter"/>
+    <w:uiPriority w:val="99"/>
+    <w:semiHidden/>
+    <w:rsid w:val="00C43E91"/>
+    <w:rPr>
+      <w:color w:val="808080"/>
+    </w:rPr>
+  </w:style>
+  <w:style w:type="paragraph" w:customStyle="1" w:styleId="547C1CA8D2D94DB18F3045B5DFCEBC67">
+    <w:name w:val="547C1CA8D2D94DB18F3045B5DFCEBC67"/>
+    <w:rsid w:val="00C43E91"/>
+  </w:style>
+</w:styles>
+</file>
+
+<file path=word/glossary/stylesWithEffects.xml><?xml version="1.0" encoding="utf-8"?>
+<w:styles xmlns:wpc="http://schemas.microsoft.com/office/word/2010/wordprocessingCanvas" xmlns:mc="http://schemas.openxmlformats.org/markup-compatibility/2006" xmlns:o="urn:schemas-microsoft-com:office:office" xmlns:r="http://schemas.openxmlformats.org/officeDocument/2006/relationships" xmlns:m="http://schemas.openxmlformats.org/officeDocument/2006/math" xmlns:v="urn:schemas-microsoft-com:vml" xmlns:wp14="http://schemas.microsoft.com/office/word/2010/wordprocessingDrawing" xmlns:wp="http://schemas.openxmlformats.org/drawingml/2006/wordprocessingDrawing" xmlns:w10="urn:schemas-microsoft-com:office:word" xmlns:w="http://schemas.openxmlformats.org/wordprocessingml/2006/main" xmlns:w14="http://schemas.microsoft.com/office/word/2010/wordml" xmlns:wpg="http://schemas.microsoft.com/office/word/2010/wordprocessingGroup" xmlns:wpi="http://schemas.microsoft.com/office/word/2010/wordprocessingInk" xmlns:wne="http://schemas.microsoft.com/office/word/2006/wordml" xmlns:wps="http://schemas.microsoft.com/office/word/2010/wordprocessingShape" mc:Ignorable="w14 wp14">
+  <w:docDefaults>
+    <w:rPrDefault>
+      <w:rPr>
+        <w:rFonts w:asciiTheme="minorHAnsi" w:eastAsiaTheme="minorEastAsia" w:hAnsiTheme="minorHAnsi" w:cstheme="minorBidi"/>
+        <w:sz w:val="22"/>
+        <w:szCs w:val="22"/>
+        <w:lang w:val="es-UY" w:eastAsia="es-UY" w:bidi="ar-SA"/>
+      </w:rPr>
+    </w:rPrDefault>
+    <w:pPrDefault>
+      <w:pPr>
+        <w:spacing w:after="160" w:line="259" w:lineRule="auto"/>
+      </w:pPr>
+    </w:pPrDefault>
+  </w:docDefaults>
+  <w:latentStyles w:defLockedState="0" w:defUIPriority="99" w:defSemiHidden="1" w:defUnhideWhenUsed="1" w:defQFormat="0" w:count="267">
+    <w:lsdException w:name="Normal" w:semiHidden="0" w:uiPriority="0" w:unhideWhenUsed="0" w:qFormat="1"/>
+    <w:lsdException w:name="heading 1" w:semiHidden="0" w:uiPriority="9" w:unhideWhenUsed="0" w:qFormat="1"/>
+    <w:lsdException w:name="heading 2" w:uiPriority="9" w:qFormat="1"/>
+    <w:lsdException w:name="heading 3" w:uiPriority="9" w:qFormat="1"/>
+    <w:lsdException w:name="heading 4" w:uiPriority="9" w:qFormat="1"/>
+    <w:lsdException w:name="heading 5" w:uiPriority="9" w:qFormat="1"/>
+    <w:lsdException w:name="heading 6" w:uiPriority="9" w:qFormat="1"/>
+    <w:lsdException w:name="heading 7" w:uiPriority="9" w:qFormat="1"/>
+    <w:lsdException w:name="heading 8" w:uiPriority="9" w:qFormat="1"/>
+    <w:lsdException w:name="heading 9" w:uiPriority="9" w:qFormat="1"/>
+    <w:lsdException w:name="toc 1" w:uiPriority="39"/>
+    <w:lsdException w:name="toc 2" w:uiPriority="39"/>
+    <w:lsdException w:name="toc 3" w:uiPriority="39"/>
+    <w:lsdException w:name="toc 4" w:uiPriority="39"/>
+    <w:lsdException w:name="toc 5" w:uiPriority="39"/>
+    <w:lsdException w:name="toc 6" w:uiPriority="39"/>
+    <w:lsdException w:name="toc 7" w:uiPriority="39"/>
+    <w:lsdException w:name="toc 8" w:uiPriority="39"/>
+    <w:lsdException w:name="toc 9" w:uiPriority="39"/>
+    <w:lsdException w:name="caption" w:uiPriority="35" w:qFormat="1"/>
+    <w:lsdException w:name="Title" w:semiHidden="0" w:uiPriority="10" w:unhideWhenUsed="0" w:qFormat="1"/>
+    <w:lsdException w:name="Default Paragraph Font" w:uiPriority="1"/>
+    <w:lsdException w:name="Subtitle" w:semiHidden="0" w:uiPriority="11" w:unhideWhenUsed="0" w:qFormat="1"/>
+    <w:lsdException w:name="Strong" w:semiHidden="0" w:uiPriority="22" w:unhideWhenUsed="0" w:qFormat="1"/>
+    <w:lsdException w:name="Emphasis" w:semiHidden="0" w:uiPriority="20" w:unhideWhenUsed="0" w:qFormat="1"/>
+    <w:lsdException w:name="Table Grid" w:semiHidden="0" w:uiPriority="39" w:unhideWhenUsed="0"/>
+    <w:lsdException w:name="Placeholder Text" w:unhideWhenUsed="0"/>
+    <w:lsdException w:name="No Spacing" w:semiHidden="0" w:uiPriority="1" w:unhideWhenUsed="0" w:qFormat="1"/>
+    <w:lsdException w:name="Light Shading" w:semiHidden="0" w:uiPriority="60" w:unhideWhenUsed="0"/>
+    <w:lsdException w:name="Light List" w:semiHidden="0" w:uiPriority="61" w:unhideWhenUsed="0"/>
+    <w:lsdException w:name="Light Grid" w:semiHidden="0" w:uiPriority="62" w:unhideWhenUsed="0"/>
+    <w:lsdException w:name="Medium Shading 1" w:semiHidden="0" w:uiPriority="63" w:unhideWhenUsed="0"/>
+    <w:lsdException w:name="Medium Shading 2" w:semiHidden="0" w:uiPriority="64" w:unhideWhenUsed="0"/>
+    <w:lsdException w:name="Medium List 1" w:semiHidden="0" w:uiPriority="65" w:unhideWhenUsed="0"/>
+    <w:lsdException w:name="Medium List 2" w:semiHidden="0" w:uiPriority="66" w:unhideWhenUsed="0"/>
+    <w:lsdException w:name="Medium Grid 1" w:semiHidden="0" w:uiPriority="67" w:unhideWhenUsed="0"/>
+    <w:lsdException w:name="Medium Grid 2" w:semiHidden="0" w:uiPriority="68" w:unhideWhenUsed="0"/>
+    <w:lsdException w:name="Medium Grid 3" w:semiHidden="0" w:uiPriority="69" w:unhideWhenUsed="0"/>
+    <w:lsdException w:name="Dark List" w:semiHidden="0" w:uiPriority="70" w:unhideWhenUsed="0"/>
+    <w:lsdException w:name="Colorful Shading" w:semiHidden="0" w:uiPriority="71" w:unhideWhenUsed="0"/>
+    <w:lsdException w:name="Colorful List" w:semiHidden="0" w:uiPriority="72" w:unhideWhenUsed="0"/>
+    <w:lsdException w:name="Colorful Grid" w:semiHidden="0" w:uiPriority="73" w:unhideWhenUsed="0"/>
+    <w:lsdException w:name="Light Shading Accent 1" w:semiHidden="0" w:uiPriority="60" w:unhideWhenUsed="0"/>
+    <w:lsdException w:name="Light List Accent 1" w:semiHidden="0" w:uiPriority="61" w:unhideWhenUsed="0"/>
+    <w:lsdException w:name="Light Grid Accent 1" w:semiHidden="0" w:uiPriority="62" w:unhideWhenUsed="0"/>
+    <w:lsdException w:name="Medium Shading 1 Accent 1" w:semiHidden="0" w:uiPriority="63" w:unhideWhenUsed="0"/>
+    <w:lsdException w:name="Medium Shading 2 Accent 1" w:semiHidden="0" w:uiPriority="64" w:unhideWhenUsed="0"/>
+    <w:lsdException w:name="Medium List 1 Accent 1" w:semiHidden="0" w:uiPriority="65" w:unhideWhenUsed="0"/>
+    <w:lsdException w:name="Revision" w:unhideWhenUsed="0"/>
+    <w:lsdException w:name="List Paragraph" w:semiHidden="0" w:uiPriority="34" w:unhideWhenUsed="0" w:qFormat="1"/>
+    <w:lsdException w:name="Quote" w:semiHidden="0" w:uiPriority="29" w:unhideWhenUsed="0" w:qFormat="1"/>
+    <w:lsdException w:name="Intense Quote" w:semiHidden="0" w:uiPriority="30" w:unhideWhenUsed="0" w:qFormat="1"/>
+    <w:lsdException w:name="Medium List 2 Accent 1" w:semiHidden="0" w:uiPriority="66" w:unhideWhenUsed="0"/>
+    <w:lsdException w:name="Medium Grid 1 Accent 1" w:semiHidden="0" w:uiPriority="67" w:unhideWhenUsed="0"/>
+    <w:lsdException w:name="Medium Grid 2 Accent 1" w:semiHidden="0" w:uiPriority="68" w:unhideWhenUsed="0"/>
+    <w:lsdException w:name="Medium Grid 3 Accent 1" w:semiHidden="0" w:uiPriority="69" w:unhideWhenUsed="0"/>
+    <w:lsdException w:name="Dark List Accent 1" w:semiHidden="0" w:uiPriority="70" w:unhideWhenUsed="0"/>
+    <w:lsdException w:name="Colorful Shading Accent 1" w:semiHidden="0" w:uiPriority="71" w:unhideWhenUsed="0"/>
+    <w:lsdException w:name="Colorful List Accent 1" w:semiHidden="0" w:uiPriority="72" w:unhideWhenUsed="0"/>
+    <w:lsdException w:name="Colorful Grid Accent 1" w:semiHidden="0" w:uiPriority="73" w:unhideWhenUsed="0"/>
+    <w:lsdException w:name="Light Shading Accent 2" w:semiHidden="0" w:uiPriority="60" w:unhideWhenUsed="0"/>
+    <w:lsdException w:name="Light List Accent 2" w:semiHidden="0" w:uiPriority="61" w:unhideWhenUsed="0"/>
+    <w:lsdException w:name="Light Grid Accent 2" w:semiHidden="0" w:uiPriority="62" w:unhideWhenUsed="0"/>
+    <w:lsdException w:name="Medium Shading 1 Accent 2" w:semiHidden="0" w:uiPriority="63" w:unhideWhenUsed="0"/>
+    <w:lsdException w:name="Medium Shading 2 Accent 2" w:semiHidden="0" w:uiPriority="64" w:unhideWhenUsed="0"/>
+    <w:lsdException w:name="Medium List 1 Accent 2" w:semiHidden="0" w:uiPriority="65" w:unhideWhenUsed="0"/>
+    <w:lsdException w:name="Medium List 2 Accent 2" w:semiHidden="0" w:uiPriority="66" w:unhideWhenUsed="0"/>
+    <w:lsdException w:name="Medium Grid 1 Accent 2" w:semiHidden="0" w:uiPriority="67" w:unhideWhenUsed="0"/>
+    <w:lsdException w:name="Medium Grid 2 Accent 2" w:semiHidden="0" w:uiPriority="68" w:unhideWhenUsed="0"/>
+    <w:lsdException w:name="Medium Grid 3 Accent 2" w:semiHidden="0" w:uiPriority="69" w:unhideWhenUsed="0"/>
+    <w:lsdException w:name="Dark List Accent 2" w:semiHidden="0" w:uiPriority="70" w:unhideWhenUsed="0"/>
+    <w:lsdException w:name="Colorful Shading Accent 2" w:semiHidden="0" w:uiPriority="71" w:unhideWhenUsed="0"/>
+    <w:lsdException w:name="Colorful List Accent 2" w:semiHidden="0" w:uiPriority="72" w:unhideWhenUsed="0"/>
+    <w:lsdException w:name="Colorful Grid Accent 2" w:semiHidden="0" w:uiPriority="73" w:unhideWhenUsed="0"/>
+    <w:lsdException w:name="Light Shading Accent 3" w:semiHidden="0" w:uiPriority="60" w:unhideWhenUsed="0"/>
+    <w:lsdException w:name="Light List Accent 3" w:semiHidden="0" w:uiPriority="61" w:unhideWhenUsed="0"/>
+    <w:lsdException w:name="Light Grid Accent 3" w:semiHidden="0" w:uiPriority="62" w:unhideWhenUsed="0"/>
+    <w:lsdException w:name="Medium Shading 1 Accent 3" w:semiHidden="0" w:uiPriority="63" w:unhideWhenUsed="0"/>
+    <w:lsdException w:name="Medium Shading 2 Accent 3" w:semiHidden="0" w:uiPriority="64" w:unhideWhenUsed="0"/>
+    <w:lsdException w:name="Medium List 1 Accent 3" w:semiHidden="0" w:uiPriority="65" w:unhideWhenUsed="0"/>
+    <w:lsdException w:name="Medium List 2 Accent 3" w:semiHidden="0" w:uiPriority="66" w:unhideWhenUsed="0"/>
+    <w:lsdException w:name="Medium Grid 1 Accent 3" w:semiHidden="0" w:uiPriority="67" w:unhideWhenUsed="0"/>
+    <w:lsdException w:name="Medium Grid 2 Accent 3" w:semiHidden="0" w:uiPriority="68" w:unhideWhenUsed="0"/>
+    <w:lsdException w:name="Medium Grid 3 Accent 3" w:semiHidden="0" w:uiPriority="69" w:unhideWhenUsed="0"/>
+    <w:lsdException w:name="Dark List Accent 3" w:semiHidden="0" w:uiPriority="70" w:unhideWhenUsed="0"/>
+    <w:lsdException w:name="Colorful Shading Accent 3" w:semiHidden="0" w:uiPriority="71" w:unhideWhenUsed="0"/>
+    <w:lsdException w:name="Colorful List Accent 3" w:semiHidden="0" w:uiPriority="72" w:unhideWhenUsed="0"/>
+    <w:lsdException w:name="Colorful Grid Accent 3" w:semiHidden="0" w:uiPriority="73" w:unhideWhenUsed="0"/>
+    <w:lsdException w:name="Light Shading Accent 4" w:semiHidden="0" w:uiPriority="60" w:unhideWhenUsed="0"/>
+    <w:lsdException w:name="Light List Accent 4" w:semiHidden="0" w:uiPriority="61" w:unhideWhenUsed="0"/>
+    <w:lsdException w:name="Light Grid Accent 4" w:semiHidden="0" w:uiPriority="62" w:unhideWhenUsed="0"/>
+    <w:lsdException w:name="Medium Shading 1 Accent 4" w:semiHidden="0" w:uiPriority="63" w:unhideWhenUsed="0"/>
+    <w:lsdException w:name="Medium Shading 2 Accent 4" w:semiHidden="0" w:uiPriority="64" w:unhideWhenUsed="0"/>
+    <w:lsdException w:name="Medium List 1 Accent 4" w:semiHidden="0" w:uiPriority="65" w:unhideWhenUsed="0"/>
+    <w:lsdException w:name="Medium List 2 Accent 4" w:semiHidden="0" w:uiPriority="66" w:unhideWhenUsed="0"/>
+    <w:lsdException w:name="Medium Grid 1 Accent 4" w:semiHidden="0" w:uiPriority="67" w:unhideWhenUsed="0"/>
+    <w:lsdException w:name="Medium Grid 2 Accent 4" w:semiHidden="0" w:uiPriority="68" w:unhideWhenUsed="0"/>
+    <w:lsdException w:name="Medium Grid 3 Accent 4" w:semiHidden="0" w:uiPriority="69" w:unhideWhenUsed="0"/>
+    <w:lsdException w:name="Dark List Accent 4" w:semiHidden="0" w:uiPriority="70" w:unhideWhenUsed="0"/>
+    <w:lsdException w:name="Colorful Shading Accent 4" w:semiHidden="0" w:uiPriority="71" w:unhideWhenUsed="0"/>
+    <w:lsdException w:name="Colorful List Accent 4" w:semiHidden="0" w:uiPriority="72" w:unhideWhenUsed="0"/>
+    <w:lsdException w:name="Colorful Grid Accent 4" w:semiHidden="0" w:uiPriority="73" w:unhideWhenUsed="0"/>
+    <w:lsdException w:name="Light Shading Accent 5" w:semiHidden="0" w:uiPriority="60" w:unhideWhenUsed="0"/>
+    <w:lsdException w:name="Light List Accent 5" w:semiHidden="0" w:uiPriority="61" w:unhideWhenUsed="0"/>
+    <w:lsdException w:name="Light Grid Accent 5" w:semiHidden="0" w:uiPriority="62" w:unhideWhenUsed="0"/>
+    <w:lsdException w:name="Medium Shading 1 Accent 5" w:semiHidden="0" w:uiPriority="63" w:unhideWhenUsed="0"/>
+    <w:lsdException w:name="Medium Shading 2 Accent 5" w:semiHidden="0" w:uiPriority="64" w:unhideWhenUsed="0"/>
+    <w:lsdException w:name="Medium List 1 Accent 5" w:semiHidden="0" w:uiPriority="65" w:unhideWhenUsed="0"/>
+    <w:lsdException w:name="Medium List 2 Accent 5" w:semiHidden="0" w:uiPriority="66" w:unhideWhenUsed="0"/>
+    <w:lsdException w:name="Medium Grid 1 Accent 5" w:semiHidden="0" w:uiPriority="67" w:unhideWhenUsed="0"/>
+    <w:lsdException w:name="Medium Grid 2 Accent 5" w:semiHidden="0" w:uiPriority="68" w:unhideWhenUsed="0"/>
+    <w:lsdException w:name="Medium Grid 3 Accent 5" w:semiHidden="0" w:uiPriority="69" w:unhideWhenUsed="0"/>
+    <w:lsdException w:name="Dark List Accent 5" w:semiHidden="0" w:uiPriority="70" w:unhideWhenUsed="0"/>
+    <w:lsdException w:name="Colorful Shading Accent 5" w:semiHidden="0" w:uiPriority="71" w:unhideWhenUsed="0"/>
+    <w:lsdException w:name="Colorful List Accent 5" w:semiHidden="0" w:uiPriority="72" w:unhideWhenUsed="0"/>
+    <w:lsdException w:name="Colorful Grid Accent 5" w:semiHidden="0" w:uiPriority="73" w:unhideWhenUsed="0"/>
+    <w:lsdException w:name="Light Shading Accent 6" w:semiHidden="0" w:uiPriority="60" w:unhideWhenUsed="0"/>
+    <w:lsdException w:name="Light List Accent 6" w:semiHidden="0" w:uiPriority="61" w:unhideWhenUsed="0"/>
+    <w:lsdException w:name="Light Grid Accent 6" w:semiHidden="0" w:uiPriority="62" w:unhideWhenUsed="0"/>
+    <w:lsdException w:name="Medium Shading 1 Accent 6" w:semiHidden="0" w:uiPriority="63" w:unhideWhenUsed="0"/>
+    <w:lsdException w:name="Medium Shading 2 Accent 6" w:semiHidden="0" w:uiPriority="64" w:unhideWhenUsed="0"/>
+    <w:lsdException w:name="Medium List 1 Accent 6" w:semiHidden="0" w:uiPriority="65" w:unhideWhenUsed="0"/>
+    <w:lsdException w:name="Medium List 2 Accent 6" w:semiHidden="0" w:uiPriority="66" w:unhideWhenUsed="0"/>
+    <w:lsdException w:name="Medium Grid 1 Accent 6" w:semiHidden="0" w:uiPriority="67" w:unhideWhenUsed="0"/>
+    <w:lsdException w:name="Medium Grid 2 Accent 6" w:semiHidden="0" w:uiPriority="68" w:unhideWhenUsed="0"/>
+    <w:lsdException w:name="Medium Grid 3 Accent 6" w:semiHidden="0" w:uiPriority="69" w:unhideWhenUsed="0"/>
+    <w:lsdException w:name="Dark List Accent 6" w:semiHidden="0" w:uiPriority="70" w:unhideWhenUsed="0"/>
+    <w:lsdException w:name="Colorful Shading Accent 6" w:semiHidden="0" w:uiPriority="71" w:unhideWhenUsed="0"/>
+    <w:lsdException w:name="Colorful List Accent 6" w:semiHidden="0" w:uiPriority="72" w:unhideWhenUsed="0"/>
+    <w:lsdException w:name="Colorful Grid Accent 6" w:semiHidden="0" w:uiPriority="73" w:unhideWhenUsed="0"/>
+    <w:lsdException w:name="Subtle Emphasis" w:semiHidden="0" w:uiPriority="19" w:unhideWhenUsed="0" w:qFormat="1"/>
+    <w:lsdException w:name="Intense Emphasis" w:semiHidden="0" w:uiPriority="21" w:unhideWhenUsed="0" w:qFormat="1"/>
+    <w:lsdException w:name="Subtle Reference" w:semiHidden="0" w:uiPriority="31" w:unhideWhenUsed="0" w:qFormat="1"/>
+    <w:lsdException w:name="Intense Reference" w:semiHidden="0" w:uiPriority="32" w:unhideWhenUsed="0" w:qFormat="1"/>
+    <w:lsdException w:name="Book Title" w:semiHidden="0" w:uiPriority="33" w:unhideWhenUsed="0" w:qFormat="1"/>
+    <w:lsdException w:name="Bibliography" w:uiPriority="37"/>
+    <w:lsdException w:name="TOC Heading" w:uiPriority="39" w:qFormat="1"/>
   </w:latentStyles>
   <w:style w:type="paragraph" w:default="1" w:styleId="Normal">
     <w:name w:val="Normal"/>
@@ -4585,7 +5448,7 @@
 </file>
 
 <file path=word/glossary/webSettings.xml><?xml version="1.0" encoding="utf-8"?>
-<w:webSettings xmlns:mc="http://schemas.openxmlformats.org/markup-compatibility/2006" xmlns:r="http://schemas.openxmlformats.org/officeDocument/2006/relationships" xmlns:w="http://schemas.openxmlformats.org/wordprocessingml/2006/main" xmlns:w14="http://schemas.microsoft.com/office/word/2010/wordml" xmlns:w15="http://schemas.microsoft.com/office/word/2012/wordml" xmlns:w16cid="http://schemas.microsoft.com/office/word/2016/wordml/cid" xmlns:w16se="http://schemas.microsoft.com/office/word/2015/wordml/symex" mc:Ignorable="w14 w15 w16se w16cid">
+<w:webSettings xmlns:mc="http://schemas.openxmlformats.org/markup-compatibility/2006" xmlns:r="http://schemas.openxmlformats.org/officeDocument/2006/relationships" xmlns:w="http://schemas.openxmlformats.org/wordprocessingml/2006/main" xmlns:w14="http://schemas.microsoft.com/office/word/2010/wordml" mc:Ignorable="w14">
   <w:optimizeForBrowser/>
   <w:allowPNG/>
 </w:webSettings>
@@ -4634,7 +5497,7 @@
     </a:clrScheme>
     <a:fontScheme name="Office">
       <a:majorFont>
-        <a:latin typeface="Calibri Light" panose="020F0302020204030204"/>
+        <a:latin typeface="Calibri Light"/>
         <a:ea typeface=""/>
         <a:cs typeface=""/>
         <a:font script="Jpan" typeface="游ゴシック Light"/>
@@ -4686,7 +5549,7 @@
         <a:font script="Tfng" typeface="Ebrima"/>
       </a:majorFont>
       <a:minorFont>
-        <a:latin typeface="Calibri" panose="020F0502020204030204"/>
+        <a:latin typeface="Calibri"/>
         <a:ea typeface=""/>
         <a:cs typeface=""/>
         <a:font script="Jpan" typeface="游明朝"/>
@@ -4880,7 +5743,7 @@
   <a:extraClrSchemeLst/>
   <a:extLst>
     <a:ext uri="{05A4C25C-085E-4340-85A3-A5531E510DB2}">
-      <thm15:themeFamily xmlns:thm15="http://schemas.microsoft.com/office/thememl/2012/main" name="Office Theme" id="{62F939B6-93AF-4DB8-9C6B-D6C7DFDC589F}" vid="{4A3C46E8-61CC-4603-A589-7422A47A8E4A}"/>
+      <thm15:themeFamily xmlns:thm15="http://schemas.microsoft.com/office/thememl/2012/main" xmlns="" name="Office Theme" id="{62F939B6-93AF-4DB8-9C6B-D6C7DFDC589F}" vid="{4A3C46E8-61CC-4603-A589-7422A47A8E4A}"/>
     </a:ext>
   </a:extLst>
 </a:theme>

</xml_diff>